<commit_message>
Updated data view template and added favicon generator
</commit_message>
<xml_diff>
--- a/templates/documents/InventorySlips.docx
+++ b/templates/documents/InventorySlips.docx
@@ -5,7 +5,7 @@
     <w:tbl>
       <w:tblPr>
         <w:tblStyle w:val="TableGrid"/>
-        <w:tblW w:w="10224" w:type="dxa"/>
+        <w:tblW w:w="10659" w:type="dxa"/>
         <w:jc w:val="center"/>
         <w:tblBorders>
           <w:top w:val="none" w:sz="0" w:space="0" w:color="auto"/>
@@ -23,19 +23,19 @@
         <w:tblLook w:val="0000" w:firstRow="0" w:lastRow="0" w:firstColumn="0" w:lastColumn="0" w:noHBand="0" w:noVBand="0"/>
       </w:tblPr>
       <w:tblGrid>
-        <w:gridCol w:w="5040"/>
-        <w:gridCol w:w="144"/>
-        <w:gridCol w:w="5040"/>
+        <w:gridCol w:w="5255"/>
+        <w:gridCol w:w="149"/>
+        <w:gridCol w:w="5255"/>
       </w:tblGrid>
       <w:tr>
         <w:trPr>
           <w:cantSplit/>
-          <w:trHeight w:hRule="exact" w:val="7371"/>
+          <w:trHeight w:hRule="exact" w:val="6559"/>
           <w:jc w:val="center"/>
         </w:trPr>
         <w:tc>
           <w:tcPr>
-            <w:tcW w:w="5040" w:type="dxa"/>
+            <w:tcW w:w="5255" w:type="dxa"/>
             <w:tcBorders>
               <w:top w:val="single" w:sz="4" w:space="0" w:color="auto"/>
               <w:left w:val="single" w:sz="4" w:space="0" w:color="auto"/>
@@ -47,24 +47,24 @@
               <w:tblStyle w:val="TableGrid"/>
               <w:tblpPr w:leftFromText="180" w:rightFromText="180" w:vertAnchor="text" w:horzAnchor="margin" w:tblpXSpec="center" w:tblpY="-26"/>
               <w:tblOverlap w:val="never"/>
-              <w:tblW w:w="7249" w:type="dxa"/>
+              <w:tblW w:w="7559" w:type="dxa"/>
               <w:jc w:val="center"/>
               <w:tblLook w:val="0000" w:firstRow="0" w:lastRow="0" w:firstColumn="0" w:lastColumn="0" w:noHBand="0" w:noVBand="0"/>
             </w:tblPr>
             <w:tblGrid>
-              <w:gridCol w:w="1800"/>
-              <w:gridCol w:w="990"/>
-              <w:gridCol w:w="2340"/>
-              <w:gridCol w:w="2119"/>
+              <w:gridCol w:w="1874"/>
+              <w:gridCol w:w="1031"/>
+              <w:gridCol w:w="2442"/>
+              <w:gridCol w:w="2212"/>
             </w:tblGrid>
             <w:tr>
               <w:trPr>
-                <w:trHeight w:val="99"/>
+                <w:trHeight w:val="87"/>
                 <w:jc w:val="center"/>
               </w:trPr>
               <w:tc>
                 <w:tcPr>
-                  <w:tcW w:w="1800" w:type="dxa"/>
+                  <w:tcW w:w="1875" w:type="dxa"/>
                   <w:tcBorders>
                     <w:top w:val="nil"/>
                     <w:left w:val="nil"/>
@@ -89,7 +89,7 @@
               </w:tc>
               <w:tc>
                 <w:tcPr>
-                  <w:tcW w:w="3330" w:type="dxa"/>
+                  <w:tcW w:w="3473" w:type="dxa"/>
                   <w:gridSpan w:val="2"/>
                   <w:tcBorders>
                     <w:top w:val="nil"/>
@@ -115,7 +115,7 @@
               </w:tc>
               <w:tc>
                 <w:tcPr>
-                  <w:tcW w:w="2119" w:type="dxa"/>
+                  <w:tcW w:w="2211" w:type="dxa"/>
                   <w:tcBorders>
                     <w:left w:val="nil"/>
                   </w:tcBorders>
@@ -135,13 +135,13 @@
             <w:tr>
               <w:trPr>
                 <w:gridAfter w:val="1"/>
-                <w:wAfter w:w="2119" w:type="dxa"/>
-                <w:trHeight w:hRule="exact" w:val="979"/>
+                <w:wAfter w:w="2211" w:type="dxa"/>
+                <w:trHeight w:hRule="exact" w:val="870"/>
                 <w:jc w:val="center"/>
               </w:trPr>
               <w:tc>
                 <w:tcPr>
-                  <w:tcW w:w="5130" w:type="dxa"/>
+                  <w:tcW w:w="5348" w:type="dxa"/>
                   <w:gridSpan w:val="3"/>
                   <w:tcBorders>
                     <w:top w:val="nil"/>
@@ -174,13 +174,13 @@
             <w:tr>
               <w:trPr>
                 <w:gridAfter w:val="1"/>
-                <w:wAfter w:w="2119" w:type="dxa"/>
-                <w:trHeight w:val="478"/>
+                <w:wAfter w:w="2211" w:type="dxa"/>
+                <w:trHeight w:val="424"/>
                 <w:jc w:val="center"/>
               </w:trPr>
               <w:tc>
                 <w:tcPr>
-                  <w:tcW w:w="5130" w:type="dxa"/>
+                  <w:tcW w:w="5348" w:type="dxa"/>
                   <w:gridSpan w:val="3"/>
                   <w:tcBorders>
                     <w:top w:val="nil"/>
@@ -223,13 +223,13 @@
             <w:tr>
               <w:trPr>
                 <w:gridAfter w:val="1"/>
-                <w:wAfter w:w="2119" w:type="dxa"/>
-                <w:trHeight w:val="769"/>
+                <w:wAfter w:w="2212" w:type="dxa"/>
+                <w:trHeight w:val="683"/>
                 <w:jc w:val="center"/>
               </w:trPr>
               <w:tc>
                 <w:tcPr>
-                  <w:tcW w:w="2790" w:type="dxa"/>
+                  <w:tcW w:w="2906" w:type="dxa"/>
                   <w:gridSpan w:val="2"/>
                   <w:tcBorders>
                     <w:top w:val="nil"/>
@@ -344,7 +344,7 @@
               </w:tc>
               <w:tc>
                 <w:tcPr>
-                  <w:tcW w:w="2340" w:type="dxa"/>
+                  <w:tcW w:w="2441" w:type="dxa"/>
                   <w:tcBorders>
                     <w:top w:val="nil"/>
                     <w:left w:val="nil"/>
@@ -389,22 +389,22 @@
               <w:tblStyle w:val="TableGrid"/>
               <w:tblpPr w:leftFromText="180" w:rightFromText="180" w:vertAnchor="text" w:horzAnchor="margin" w:tblpY="481"/>
               <w:tblOverlap w:val="never"/>
-              <w:tblW w:w="5078" w:type="dxa"/>
+              <w:tblW w:w="5295" w:type="dxa"/>
               <w:tblLook w:val="04A0" w:firstRow="1" w:lastRow="0" w:firstColumn="1" w:lastColumn="0" w:noHBand="0" w:noVBand="1"/>
             </w:tblPr>
             <w:tblGrid>
-              <w:gridCol w:w="1330"/>
-              <w:gridCol w:w="1419"/>
-              <w:gridCol w:w="1242"/>
-              <w:gridCol w:w="1087"/>
+              <w:gridCol w:w="1385"/>
+              <w:gridCol w:w="1479"/>
+              <w:gridCol w:w="1294"/>
+              <w:gridCol w:w="1137"/>
             </w:tblGrid>
             <w:tr>
               <w:trPr>
-                <w:trHeight w:hRule="exact" w:val="507"/>
+                <w:trHeight w:hRule="exact" w:val="450"/>
               </w:trPr>
               <w:tc>
                 <w:tcPr>
-                  <w:tcW w:w="1330" w:type="dxa"/>
+                  <w:tcW w:w="1385" w:type="dxa"/>
                   <w:tcBorders>
                     <w:top w:val="nil"/>
                     <w:left w:val="nil"/>
@@ -434,7 +434,7 @@
               </w:tc>
               <w:tc>
                 <w:tcPr>
-                  <w:tcW w:w="1419" w:type="dxa"/>
+                  <w:tcW w:w="1479" w:type="dxa"/>
                   <w:tcBorders>
                     <w:top w:val="nil"/>
                     <w:left w:val="nil"/>
@@ -488,7 +488,7 @@
               </w:tc>
               <w:tc>
                 <w:tcPr>
-                  <w:tcW w:w="1242" w:type="dxa"/>
+                  <w:tcW w:w="1294" w:type="dxa"/>
                   <w:tcBorders>
                     <w:top w:val="nil"/>
                     <w:left w:val="nil"/>
@@ -518,7 +518,7 @@
               </w:tc>
               <w:tc>
                 <w:tcPr>
-                  <w:tcW w:w="1087" w:type="dxa"/>
+                  <w:tcW w:w="1136" w:type="dxa"/>
                   <w:tcBorders>
                     <w:top w:val="nil"/>
                     <w:left w:val="nil"/>
@@ -549,26 +549,26 @@
             </w:tr>
             <w:tr>
               <w:trPr>
-                <w:trHeight w:hRule="exact" w:val="490"/>
+                <w:trHeight w:hRule="exact" w:val="435"/>
               </w:trPr>
               <w:tc>
                 <w:tcPr>
-                  <w:tcW w:w="1330" w:type="dxa"/>
-                </w:tcPr>
-                <w:p>
-                  <w:pPr>
-                    <w:ind w:right="126"/>
-                    <w:rPr>
-                      <w:rFonts w:ascii="Arial" w:hAnsi="Arial" w:cs="Arial"/>
-                      <w:sz w:val="28"/>
-                      <w:szCs w:val="28"/>
-                    </w:rPr>
-                  </w:pPr>
-                </w:p>
-              </w:tc>
-              <w:tc>
-                <w:tcPr>
-                  <w:tcW w:w="1419" w:type="dxa"/>
+                  <w:tcW w:w="1385" w:type="dxa"/>
+                </w:tcPr>
+                <w:p>
+                  <w:pPr>
+                    <w:ind w:right="126"/>
+                    <w:rPr>
+                      <w:rFonts w:ascii="Arial" w:hAnsi="Arial" w:cs="Arial"/>
+                      <w:sz w:val="28"/>
+                      <w:szCs w:val="28"/>
+                    </w:rPr>
+                  </w:pPr>
+                </w:p>
+              </w:tc>
+              <w:tc>
+                <w:tcPr>
+                  <w:tcW w:w="1479" w:type="dxa"/>
                   <w:vAlign w:val="center"/>
                 </w:tcPr>
                 <w:p>
@@ -676,22 +676,22 @@
               </w:tc>
               <w:tc>
                 <w:tcPr>
-                  <w:tcW w:w="1242" w:type="dxa"/>
-                </w:tcPr>
-                <w:p>
-                  <w:pPr>
-                    <w:ind w:right="126"/>
-                    <w:rPr>
-                      <w:rFonts w:ascii="Arial" w:hAnsi="Arial" w:cs="Arial"/>
-                      <w:sz w:val="28"/>
-                      <w:szCs w:val="28"/>
-                    </w:rPr>
-                  </w:pPr>
-                </w:p>
-              </w:tc>
-              <w:tc>
-                <w:tcPr>
-                  <w:tcW w:w="1087" w:type="dxa"/>
+                  <w:tcW w:w="1294" w:type="dxa"/>
+                </w:tcPr>
+                <w:p>
+                  <w:pPr>
+                    <w:ind w:right="126"/>
+                    <w:rPr>
+                      <w:rFonts w:ascii="Arial" w:hAnsi="Arial" w:cs="Arial"/>
+                      <w:sz w:val="28"/>
+                      <w:szCs w:val="28"/>
+                    </w:rPr>
+                  </w:pPr>
+                </w:p>
+              </w:tc>
+              <w:tc>
+                <w:tcPr>
+                  <w:tcW w:w="1136" w:type="dxa"/>
                 </w:tcPr>
                 <w:p>
                   <w:pPr>
@@ -707,26 +707,26 @@
             </w:tr>
             <w:tr>
               <w:trPr>
-                <w:trHeight w:hRule="exact" w:val="607"/>
+                <w:trHeight w:hRule="exact" w:val="539"/>
               </w:trPr>
               <w:tc>
                 <w:tcPr>
-                  <w:tcW w:w="1330" w:type="dxa"/>
-                </w:tcPr>
-                <w:p>
-                  <w:pPr>
-                    <w:ind w:right="126"/>
-                    <w:rPr>
-                      <w:rFonts w:ascii="Arial" w:hAnsi="Arial" w:cs="Arial"/>
-                      <w:sz w:val="28"/>
-                      <w:szCs w:val="28"/>
-                    </w:rPr>
-                  </w:pPr>
-                </w:p>
-              </w:tc>
-              <w:tc>
-                <w:tcPr>
-                  <w:tcW w:w="1419" w:type="dxa"/>
+                  <w:tcW w:w="1385" w:type="dxa"/>
+                </w:tcPr>
+                <w:p>
+                  <w:pPr>
+                    <w:ind w:right="126"/>
+                    <w:rPr>
+                      <w:rFonts w:ascii="Arial" w:hAnsi="Arial" w:cs="Arial"/>
+                      <w:sz w:val="28"/>
+                      <w:szCs w:val="28"/>
+                    </w:rPr>
+                  </w:pPr>
+                </w:p>
+              </w:tc>
+              <w:tc>
+                <w:tcPr>
+                  <w:tcW w:w="1479" w:type="dxa"/>
                   <w:vAlign w:val="center"/>
                 </w:tcPr>
                 <w:p>
@@ -834,22 +834,22 @@
               </w:tc>
               <w:tc>
                 <w:tcPr>
-                  <w:tcW w:w="1242" w:type="dxa"/>
-                </w:tcPr>
-                <w:p>
-                  <w:pPr>
-                    <w:ind w:right="126"/>
-                    <w:rPr>
-                      <w:rFonts w:ascii="Arial" w:hAnsi="Arial" w:cs="Arial"/>
-                      <w:sz w:val="28"/>
-                      <w:szCs w:val="28"/>
-                    </w:rPr>
-                  </w:pPr>
-                </w:p>
-              </w:tc>
-              <w:tc>
-                <w:tcPr>
-                  <w:tcW w:w="1087" w:type="dxa"/>
+                  <w:tcW w:w="1294" w:type="dxa"/>
+                </w:tcPr>
+                <w:p>
+                  <w:pPr>
+                    <w:ind w:right="126"/>
+                    <w:rPr>
+                      <w:rFonts w:ascii="Arial" w:hAnsi="Arial" w:cs="Arial"/>
+                      <w:sz w:val="28"/>
+                      <w:szCs w:val="28"/>
+                    </w:rPr>
+                  </w:pPr>
+                </w:p>
+              </w:tc>
+              <w:tc>
+                <w:tcPr>
+                  <w:tcW w:w="1136" w:type="dxa"/>
                 </w:tcPr>
                 <w:p>
                   <w:pPr>
@@ -865,26 +865,26 @@
             </w:tr>
             <w:tr>
               <w:trPr>
-                <w:trHeight w:hRule="exact" w:val="571"/>
+                <w:trHeight w:hRule="exact" w:val="507"/>
               </w:trPr>
               <w:tc>
                 <w:tcPr>
-                  <w:tcW w:w="1330" w:type="dxa"/>
-                </w:tcPr>
-                <w:p>
-                  <w:pPr>
-                    <w:ind w:right="126"/>
-                    <w:rPr>
-                      <w:rFonts w:ascii="Arial" w:hAnsi="Arial" w:cs="Arial"/>
-                      <w:sz w:val="28"/>
-                      <w:szCs w:val="28"/>
-                    </w:rPr>
-                  </w:pPr>
-                </w:p>
-              </w:tc>
-              <w:tc>
-                <w:tcPr>
-                  <w:tcW w:w="1419" w:type="dxa"/>
+                  <w:tcW w:w="1385" w:type="dxa"/>
+                </w:tcPr>
+                <w:p>
+                  <w:pPr>
+                    <w:ind w:right="126"/>
+                    <w:rPr>
+                      <w:rFonts w:ascii="Arial" w:hAnsi="Arial" w:cs="Arial"/>
+                      <w:sz w:val="28"/>
+                      <w:szCs w:val="28"/>
+                    </w:rPr>
+                  </w:pPr>
+                </w:p>
+              </w:tc>
+              <w:tc>
+                <w:tcPr>
+                  <w:tcW w:w="1479" w:type="dxa"/>
                   <w:vAlign w:val="center"/>
                 </w:tcPr>
                 <w:p>
@@ -992,22 +992,22 @@
               </w:tc>
               <w:tc>
                 <w:tcPr>
-                  <w:tcW w:w="1242" w:type="dxa"/>
-                </w:tcPr>
-                <w:p>
-                  <w:pPr>
-                    <w:ind w:right="126"/>
-                    <w:rPr>
-                      <w:rFonts w:ascii="Arial" w:hAnsi="Arial" w:cs="Arial"/>
-                      <w:sz w:val="28"/>
-                      <w:szCs w:val="28"/>
-                    </w:rPr>
-                  </w:pPr>
-                </w:p>
-              </w:tc>
-              <w:tc>
-                <w:tcPr>
-                  <w:tcW w:w="1087" w:type="dxa"/>
+                  <w:tcW w:w="1294" w:type="dxa"/>
+                </w:tcPr>
+                <w:p>
+                  <w:pPr>
+                    <w:ind w:right="126"/>
+                    <w:rPr>
+                      <w:rFonts w:ascii="Arial" w:hAnsi="Arial" w:cs="Arial"/>
+                      <w:sz w:val="28"/>
+                      <w:szCs w:val="28"/>
+                    </w:rPr>
+                  </w:pPr>
+                </w:p>
+              </w:tc>
+              <w:tc>
+                <w:tcPr>
+                  <w:tcW w:w="1136" w:type="dxa"/>
                 </w:tcPr>
                 <w:p>
                   <w:pPr>
@@ -1023,26 +1023,26 @@
             </w:tr>
             <w:tr>
               <w:trPr>
-                <w:trHeight w:hRule="exact" w:val="526"/>
+                <w:trHeight w:hRule="exact" w:val="467"/>
               </w:trPr>
               <w:tc>
                 <w:tcPr>
-                  <w:tcW w:w="1330" w:type="dxa"/>
-                </w:tcPr>
-                <w:p>
-                  <w:pPr>
-                    <w:ind w:right="126"/>
-                    <w:rPr>
-                      <w:rFonts w:ascii="Arial" w:hAnsi="Arial" w:cs="Arial"/>
-                      <w:sz w:val="28"/>
-                      <w:szCs w:val="28"/>
-                    </w:rPr>
-                  </w:pPr>
-                </w:p>
-              </w:tc>
-              <w:tc>
-                <w:tcPr>
-                  <w:tcW w:w="1419" w:type="dxa"/>
+                  <w:tcW w:w="1385" w:type="dxa"/>
+                </w:tcPr>
+                <w:p>
+                  <w:pPr>
+                    <w:ind w:right="126"/>
+                    <w:rPr>
+                      <w:rFonts w:ascii="Arial" w:hAnsi="Arial" w:cs="Arial"/>
+                      <w:sz w:val="28"/>
+                      <w:szCs w:val="28"/>
+                    </w:rPr>
+                  </w:pPr>
+                </w:p>
+              </w:tc>
+              <w:tc>
+                <w:tcPr>
+                  <w:tcW w:w="1479" w:type="dxa"/>
                   <w:vAlign w:val="center"/>
                 </w:tcPr>
                 <w:p>
@@ -1150,22 +1150,22 @@
               </w:tc>
               <w:tc>
                 <w:tcPr>
-                  <w:tcW w:w="1242" w:type="dxa"/>
-                </w:tcPr>
-                <w:p>
-                  <w:pPr>
-                    <w:ind w:right="126"/>
-                    <w:rPr>
-                      <w:rFonts w:ascii="Arial" w:hAnsi="Arial" w:cs="Arial"/>
-                      <w:sz w:val="28"/>
-                      <w:szCs w:val="28"/>
-                    </w:rPr>
-                  </w:pPr>
-                </w:p>
-              </w:tc>
-              <w:tc>
-                <w:tcPr>
-                  <w:tcW w:w="1087" w:type="dxa"/>
+                  <w:tcW w:w="1294" w:type="dxa"/>
+                </w:tcPr>
+                <w:p>
+                  <w:pPr>
+                    <w:ind w:right="126"/>
+                    <w:rPr>
+                      <w:rFonts w:ascii="Arial" w:hAnsi="Arial" w:cs="Arial"/>
+                      <w:sz w:val="28"/>
+                      <w:szCs w:val="28"/>
+                    </w:rPr>
+                  </w:pPr>
+                </w:p>
+              </w:tc>
+              <w:tc>
+                <w:tcPr>
+                  <w:tcW w:w="1136" w:type="dxa"/>
                 </w:tcPr>
                 <w:p>
                   <w:pPr>
@@ -1181,26 +1181,26 @@
             </w:tr>
             <w:tr>
               <w:trPr>
-                <w:trHeight w:hRule="exact" w:val="571"/>
+                <w:trHeight w:hRule="exact" w:val="507"/>
               </w:trPr>
               <w:tc>
                 <w:tcPr>
-                  <w:tcW w:w="1330" w:type="dxa"/>
-                </w:tcPr>
-                <w:p>
-                  <w:pPr>
-                    <w:ind w:right="126"/>
-                    <w:rPr>
-                      <w:rFonts w:ascii="Arial" w:hAnsi="Arial" w:cs="Arial"/>
-                      <w:sz w:val="28"/>
-                      <w:szCs w:val="28"/>
-                    </w:rPr>
-                  </w:pPr>
-                </w:p>
-              </w:tc>
-              <w:tc>
-                <w:tcPr>
-                  <w:tcW w:w="1419" w:type="dxa"/>
+                  <w:tcW w:w="1385" w:type="dxa"/>
+                </w:tcPr>
+                <w:p>
+                  <w:pPr>
+                    <w:ind w:right="126"/>
+                    <w:rPr>
+                      <w:rFonts w:ascii="Arial" w:hAnsi="Arial" w:cs="Arial"/>
+                      <w:sz w:val="28"/>
+                      <w:szCs w:val="28"/>
+                    </w:rPr>
+                  </w:pPr>
+                </w:p>
+              </w:tc>
+              <w:tc>
+                <w:tcPr>
+                  <w:tcW w:w="1479" w:type="dxa"/>
                   <w:vAlign w:val="center"/>
                 </w:tcPr>
                 <w:p>
@@ -1308,22 +1308,22 @@
               </w:tc>
               <w:tc>
                 <w:tcPr>
-                  <w:tcW w:w="1242" w:type="dxa"/>
-                </w:tcPr>
-                <w:p>
-                  <w:pPr>
-                    <w:ind w:right="126"/>
-                    <w:rPr>
-                      <w:rFonts w:ascii="Arial" w:hAnsi="Arial" w:cs="Arial"/>
-                      <w:sz w:val="28"/>
-                      <w:szCs w:val="28"/>
-                    </w:rPr>
-                  </w:pPr>
-                </w:p>
-              </w:tc>
-              <w:tc>
-                <w:tcPr>
-                  <w:tcW w:w="1087" w:type="dxa"/>
+                  <w:tcW w:w="1294" w:type="dxa"/>
+                </w:tcPr>
+                <w:p>
+                  <w:pPr>
+                    <w:ind w:right="126"/>
+                    <w:rPr>
+                      <w:rFonts w:ascii="Arial" w:hAnsi="Arial" w:cs="Arial"/>
+                      <w:sz w:val="28"/>
+                      <w:szCs w:val="28"/>
+                    </w:rPr>
+                  </w:pPr>
+                </w:p>
+              </w:tc>
+              <w:tc>
+                <w:tcPr>
+                  <w:tcW w:w="1136" w:type="dxa"/>
                 </w:tcPr>
                 <w:p>
                   <w:pPr>
@@ -1339,26 +1339,26 @@
             </w:tr>
             <w:tr>
               <w:trPr>
-                <w:trHeight w:hRule="exact" w:val="535"/>
+                <w:trHeight w:hRule="exact" w:val="474"/>
               </w:trPr>
               <w:tc>
                 <w:tcPr>
-                  <w:tcW w:w="1330" w:type="dxa"/>
-                </w:tcPr>
-                <w:p>
-                  <w:pPr>
-                    <w:ind w:right="126"/>
-                    <w:rPr>
-                      <w:rFonts w:ascii="Arial" w:hAnsi="Arial" w:cs="Arial"/>
-                      <w:sz w:val="28"/>
-                      <w:szCs w:val="28"/>
-                    </w:rPr>
-                  </w:pPr>
-                </w:p>
-              </w:tc>
-              <w:tc>
-                <w:tcPr>
-                  <w:tcW w:w="1419" w:type="dxa"/>
+                  <w:tcW w:w="1385" w:type="dxa"/>
+                </w:tcPr>
+                <w:p>
+                  <w:pPr>
+                    <w:ind w:right="126"/>
+                    <w:rPr>
+                      <w:rFonts w:ascii="Arial" w:hAnsi="Arial" w:cs="Arial"/>
+                      <w:sz w:val="28"/>
+                      <w:szCs w:val="28"/>
+                    </w:rPr>
+                  </w:pPr>
+                </w:p>
+              </w:tc>
+              <w:tc>
+                <w:tcPr>
+                  <w:tcW w:w="1479" w:type="dxa"/>
                   <w:vAlign w:val="center"/>
                 </w:tcPr>
                 <w:p>
@@ -1466,22 +1466,22 @@
               </w:tc>
               <w:tc>
                 <w:tcPr>
-                  <w:tcW w:w="1242" w:type="dxa"/>
-                </w:tcPr>
-                <w:p>
-                  <w:pPr>
-                    <w:ind w:right="126"/>
-                    <w:rPr>
-                      <w:rFonts w:ascii="Arial" w:hAnsi="Arial" w:cs="Arial"/>
-                      <w:sz w:val="28"/>
-                      <w:szCs w:val="28"/>
-                    </w:rPr>
-                  </w:pPr>
-                </w:p>
-              </w:tc>
-              <w:tc>
-                <w:tcPr>
-                  <w:tcW w:w="1087" w:type="dxa"/>
+                  <w:tcW w:w="1294" w:type="dxa"/>
+                </w:tcPr>
+                <w:p>
+                  <w:pPr>
+                    <w:ind w:right="126"/>
+                    <w:rPr>
+                      <w:rFonts w:ascii="Arial" w:hAnsi="Arial" w:cs="Arial"/>
+                      <w:sz w:val="28"/>
+                      <w:szCs w:val="28"/>
+                    </w:rPr>
+                  </w:pPr>
+                </w:p>
+              </w:tc>
+              <w:tc>
+                <w:tcPr>
+                  <w:tcW w:w="1136" w:type="dxa"/>
                 </w:tcPr>
                 <w:p>
                   <w:pPr>
@@ -1497,11 +1497,11 @@
             </w:tr>
             <w:tr>
               <w:trPr>
-                <w:trHeight w:hRule="exact" w:val="269"/>
+                <w:trHeight w:hRule="exact" w:val="237"/>
               </w:trPr>
               <w:tc>
                 <w:tcPr>
-                  <w:tcW w:w="5078" w:type="dxa"/>
+                  <w:tcW w:w="5295" w:type="dxa"/>
                   <w:gridSpan w:val="4"/>
                   <w:shd w:val="clear" w:color="auto" w:fill="D9D9D9" w:themeFill="background1" w:themeFillShade="D9"/>
                 </w:tcPr>
@@ -1526,7 +1526,7 @@
         </w:tc>
         <w:tc>
           <w:tcPr>
-            <w:tcW w:w="144" w:type="dxa"/>
+            <w:tcW w:w="149" w:type="dxa"/>
             <w:shd w:val="clear" w:color="auto" w:fill="D9D9D9" w:themeFill="background1" w:themeFillShade="D9"/>
           </w:tcPr>
           <w:p>
@@ -1540,31 +1540,31 @@
         </w:tc>
         <w:tc>
           <w:tcPr>
-            <w:tcW w:w="5040" w:type="dxa"/>
+            <w:tcW w:w="5255" w:type="dxa"/>
           </w:tcPr>
           <w:tbl>
             <w:tblPr>
               <w:tblStyle w:val="TableGrid"/>
               <w:tblpPr w:leftFromText="180" w:rightFromText="180" w:vertAnchor="text" w:horzAnchor="margin" w:tblpXSpec="center" w:tblpY="-26"/>
               <w:tblOverlap w:val="never"/>
-              <w:tblW w:w="7249" w:type="dxa"/>
+              <w:tblW w:w="7559" w:type="dxa"/>
               <w:jc w:val="center"/>
               <w:tblLook w:val="0000" w:firstRow="0" w:lastRow="0" w:firstColumn="0" w:lastColumn="0" w:noHBand="0" w:noVBand="0"/>
             </w:tblPr>
             <w:tblGrid>
-              <w:gridCol w:w="1800"/>
-              <w:gridCol w:w="990"/>
-              <w:gridCol w:w="2340"/>
-              <w:gridCol w:w="2119"/>
+              <w:gridCol w:w="1874"/>
+              <w:gridCol w:w="1031"/>
+              <w:gridCol w:w="2442"/>
+              <w:gridCol w:w="2212"/>
             </w:tblGrid>
             <w:tr>
               <w:trPr>
-                <w:trHeight w:val="99"/>
+                <w:trHeight w:val="87"/>
                 <w:jc w:val="center"/>
               </w:trPr>
               <w:tc>
                 <w:tcPr>
-                  <w:tcW w:w="1800" w:type="dxa"/>
+                  <w:tcW w:w="1875" w:type="dxa"/>
                   <w:tcBorders>
                     <w:top w:val="nil"/>
                     <w:left w:val="nil"/>
@@ -1601,7 +1601,7 @@
               </w:tc>
               <w:tc>
                 <w:tcPr>
-                  <w:tcW w:w="3330" w:type="dxa"/>
+                  <w:tcW w:w="3473" w:type="dxa"/>
                   <w:gridSpan w:val="2"/>
                   <w:tcBorders>
                     <w:top w:val="nil"/>
@@ -1639,7 +1639,7 @@
               </w:tc>
               <w:tc>
                 <w:tcPr>
-                  <w:tcW w:w="2119" w:type="dxa"/>
+                  <w:tcW w:w="2211" w:type="dxa"/>
                   <w:tcBorders>
                     <w:left w:val="nil"/>
                   </w:tcBorders>
@@ -1659,13 +1659,13 @@
             <w:tr>
               <w:trPr>
                 <w:gridAfter w:val="1"/>
-                <w:wAfter w:w="2119" w:type="dxa"/>
-                <w:trHeight w:hRule="exact" w:val="979"/>
+                <w:wAfter w:w="2211" w:type="dxa"/>
+                <w:trHeight w:hRule="exact" w:val="870"/>
                 <w:jc w:val="center"/>
               </w:trPr>
               <w:tc>
                 <w:tcPr>
-                  <w:tcW w:w="5130" w:type="dxa"/>
+                  <w:tcW w:w="5348" w:type="dxa"/>
                   <w:gridSpan w:val="3"/>
                   <w:tcBorders>
                     <w:top w:val="nil"/>
@@ -1714,13 +1714,13 @@
             <w:tr>
               <w:trPr>
                 <w:gridAfter w:val="1"/>
-                <w:wAfter w:w="2119" w:type="dxa"/>
-                <w:trHeight w:val="478"/>
+                <w:wAfter w:w="2211" w:type="dxa"/>
+                <w:trHeight w:val="424"/>
                 <w:jc w:val="center"/>
               </w:trPr>
               <w:tc>
                 <w:tcPr>
-                  <w:tcW w:w="5130" w:type="dxa"/>
+                  <w:tcW w:w="5348" w:type="dxa"/>
                   <w:gridSpan w:val="3"/>
                   <w:tcBorders>
                     <w:top w:val="nil"/>
@@ -1783,13 +1783,13 @@
             <w:tr>
               <w:trPr>
                 <w:gridAfter w:val="1"/>
-                <w:wAfter w:w="2119" w:type="dxa"/>
-                <w:trHeight w:val="769"/>
+                <w:wAfter w:w="2212" w:type="dxa"/>
+                <w:trHeight w:val="683"/>
                 <w:jc w:val="center"/>
               </w:trPr>
               <w:tc>
                 <w:tcPr>
-                  <w:tcW w:w="2790" w:type="dxa"/>
+                  <w:tcW w:w="2906" w:type="dxa"/>
                   <w:gridSpan w:val="2"/>
                   <w:tcBorders>
                     <w:top w:val="nil"/>
@@ -1904,7 +1904,7 @@
               </w:tc>
               <w:tc>
                 <w:tcPr>
-                  <w:tcW w:w="2340" w:type="dxa"/>
+                  <w:tcW w:w="2441" w:type="dxa"/>
                   <w:tcBorders>
                     <w:top w:val="nil"/>
                     <w:left w:val="nil"/>
@@ -1969,22 +1969,22 @@
               <w:tblStyle w:val="TableGrid"/>
               <w:tblpPr w:leftFromText="180" w:rightFromText="180" w:vertAnchor="text" w:horzAnchor="margin" w:tblpY="481"/>
               <w:tblOverlap w:val="never"/>
-              <w:tblW w:w="5078" w:type="dxa"/>
+              <w:tblW w:w="5295" w:type="dxa"/>
               <w:tblLook w:val="04A0" w:firstRow="1" w:lastRow="0" w:firstColumn="1" w:lastColumn="0" w:noHBand="0" w:noVBand="1"/>
             </w:tblPr>
             <w:tblGrid>
-              <w:gridCol w:w="1330"/>
-              <w:gridCol w:w="1419"/>
-              <w:gridCol w:w="1242"/>
-              <w:gridCol w:w="1087"/>
+              <w:gridCol w:w="1385"/>
+              <w:gridCol w:w="1479"/>
+              <w:gridCol w:w="1294"/>
+              <w:gridCol w:w="1137"/>
             </w:tblGrid>
             <w:tr>
               <w:trPr>
-                <w:trHeight w:hRule="exact" w:val="507"/>
+                <w:trHeight w:hRule="exact" w:val="450"/>
               </w:trPr>
               <w:tc>
                 <w:tcPr>
-                  <w:tcW w:w="1330" w:type="dxa"/>
+                  <w:tcW w:w="1385" w:type="dxa"/>
                   <w:tcBorders>
                     <w:top w:val="nil"/>
                     <w:left w:val="nil"/>
@@ -2014,7 +2014,7 @@
               </w:tc>
               <w:tc>
                 <w:tcPr>
-                  <w:tcW w:w="1419" w:type="dxa"/>
+                  <w:tcW w:w="1479" w:type="dxa"/>
                   <w:tcBorders>
                     <w:top w:val="nil"/>
                     <w:left w:val="nil"/>
@@ -2068,7 +2068,7 @@
               </w:tc>
               <w:tc>
                 <w:tcPr>
-                  <w:tcW w:w="1242" w:type="dxa"/>
+                  <w:tcW w:w="1294" w:type="dxa"/>
                   <w:tcBorders>
                     <w:top w:val="nil"/>
                     <w:left w:val="nil"/>
@@ -2098,7 +2098,7 @@
               </w:tc>
               <w:tc>
                 <w:tcPr>
-                  <w:tcW w:w="1087" w:type="dxa"/>
+                  <w:tcW w:w="1136" w:type="dxa"/>
                   <w:tcBorders>
                     <w:top w:val="nil"/>
                     <w:left w:val="nil"/>
@@ -2129,26 +2129,26 @@
             </w:tr>
             <w:tr>
               <w:trPr>
-                <w:trHeight w:hRule="exact" w:val="490"/>
+                <w:trHeight w:hRule="exact" w:val="435"/>
               </w:trPr>
               <w:tc>
                 <w:tcPr>
-                  <w:tcW w:w="1330" w:type="dxa"/>
-                </w:tcPr>
-                <w:p>
-                  <w:pPr>
-                    <w:ind w:right="126"/>
-                    <w:rPr>
-                      <w:rFonts w:ascii="Arial" w:hAnsi="Arial" w:cs="Arial"/>
-                      <w:sz w:val="28"/>
-                      <w:szCs w:val="28"/>
-                    </w:rPr>
-                  </w:pPr>
-                </w:p>
-              </w:tc>
-              <w:tc>
-                <w:tcPr>
-                  <w:tcW w:w="1419" w:type="dxa"/>
+                  <w:tcW w:w="1385" w:type="dxa"/>
+                </w:tcPr>
+                <w:p>
+                  <w:pPr>
+                    <w:ind w:right="126"/>
+                    <w:rPr>
+                      <w:rFonts w:ascii="Arial" w:hAnsi="Arial" w:cs="Arial"/>
+                      <w:sz w:val="28"/>
+                      <w:szCs w:val="28"/>
+                    </w:rPr>
+                  </w:pPr>
+                </w:p>
+              </w:tc>
+              <w:tc>
+                <w:tcPr>
+                  <w:tcW w:w="1479" w:type="dxa"/>
                   <w:vAlign w:val="center"/>
                 </w:tcPr>
                 <w:p>
@@ -2256,22 +2256,22 @@
               </w:tc>
               <w:tc>
                 <w:tcPr>
-                  <w:tcW w:w="1242" w:type="dxa"/>
-                </w:tcPr>
-                <w:p>
-                  <w:pPr>
-                    <w:ind w:right="126"/>
-                    <w:rPr>
-                      <w:rFonts w:ascii="Arial" w:hAnsi="Arial" w:cs="Arial"/>
-                      <w:sz w:val="28"/>
-                      <w:szCs w:val="28"/>
-                    </w:rPr>
-                  </w:pPr>
-                </w:p>
-              </w:tc>
-              <w:tc>
-                <w:tcPr>
-                  <w:tcW w:w="1087" w:type="dxa"/>
+                  <w:tcW w:w="1294" w:type="dxa"/>
+                </w:tcPr>
+                <w:p>
+                  <w:pPr>
+                    <w:ind w:right="126"/>
+                    <w:rPr>
+                      <w:rFonts w:ascii="Arial" w:hAnsi="Arial" w:cs="Arial"/>
+                      <w:sz w:val="28"/>
+                      <w:szCs w:val="28"/>
+                    </w:rPr>
+                  </w:pPr>
+                </w:p>
+              </w:tc>
+              <w:tc>
+                <w:tcPr>
+                  <w:tcW w:w="1136" w:type="dxa"/>
                 </w:tcPr>
                 <w:p>
                   <w:pPr>
@@ -2287,26 +2287,26 @@
             </w:tr>
             <w:tr>
               <w:trPr>
-                <w:trHeight w:hRule="exact" w:val="607"/>
+                <w:trHeight w:hRule="exact" w:val="539"/>
               </w:trPr>
               <w:tc>
                 <w:tcPr>
-                  <w:tcW w:w="1330" w:type="dxa"/>
-                </w:tcPr>
-                <w:p>
-                  <w:pPr>
-                    <w:ind w:right="126"/>
-                    <w:rPr>
-                      <w:rFonts w:ascii="Arial" w:hAnsi="Arial" w:cs="Arial"/>
-                      <w:sz w:val="28"/>
-                      <w:szCs w:val="28"/>
-                    </w:rPr>
-                  </w:pPr>
-                </w:p>
-              </w:tc>
-              <w:tc>
-                <w:tcPr>
-                  <w:tcW w:w="1419" w:type="dxa"/>
+                  <w:tcW w:w="1385" w:type="dxa"/>
+                </w:tcPr>
+                <w:p>
+                  <w:pPr>
+                    <w:ind w:right="126"/>
+                    <w:rPr>
+                      <w:rFonts w:ascii="Arial" w:hAnsi="Arial" w:cs="Arial"/>
+                      <w:sz w:val="28"/>
+                      <w:szCs w:val="28"/>
+                    </w:rPr>
+                  </w:pPr>
+                </w:p>
+              </w:tc>
+              <w:tc>
+                <w:tcPr>
+                  <w:tcW w:w="1479" w:type="dxa"/>
                   <w:vAlign w:val="center"/>
                 </w:tcPr>
                 <w:p>
@@ -2414,22 +2414,22 @@
               </w:tc>
               <w:tc>
                 <w:tcPr>
-                  <w:tcW w:w="1242" w:type="dxa"/>
-                </w:tcPr>
-                <w:p>
-                  <w:pPr>
-                    <w:ind w:right="126"/>
-                    <w:rPr>
-                      <w:rFonts w:ascii="Arial" w:hAnsi="Arial" w:cs="Arial"/>
-                      <w:sz w:val="28"/>
-                      <w:szCs w:val="28"/>
-                    </w:rPr>
-                  </w:pPr>
-                </w:p>
-              </w:tc>
-              <w:tc>
-                <w:tcPr>
-                  <w:tcW w:w="1087" w:type="dxa"/>
+                  <w:tcW w:w="1294" w:type="dxa"/>
+                </w:tcPr>
+                <w:p>
+                  <w:pPr>
+                    <w:ind w:right="126"/>
+                    <w:rPr>
+                      <w:rFonts w:ascii="Arial" w:hAnsi="Arial" w:cs="Arial"/>
+                      <w:sz w:val="28"/>
+                      <w:szCs w:val="28"/>
+                    </w:rPr>
+                  </w:pPr>
+                </w:p>
+              </w:tc>
+              <w:tc>
+                <w:tcPr>
+                  <w:tcW w:w="1136" w:type="dxa"/>
                 </w:tcPr>
                 <w:p>
                   <w:pPr>
@@ -2445,26 +2445,26 @@
             </w:tr>
             <w:tr>
               <w:trPr>
-                <w:trHeight w:hRule="exact" w:val="571"/>
+                <w:trHeight w:hRule="exact" w:val="507"/>
               </w:trPr>
               <w:tc>
                 <w:tcPr>
-                  <w:tcW w:w="1330" w:type="dxa"/>
-                </w:tcPr>
-                <w:p>
-                  <w:pPr>
-                    <w:ind w:right="126"/>
-                    <w:rPr>
-                      <w:rFonts w:ascii="Arial" w:hAnsi="Arial" w:cs="Arial"/>
-                      <w:sz w:val="28"/>
-                      <w:szCs w:val="28"/>
-                    </w:rPr>
-                  </w:pPr>
-                </w:p>
-              </w:tc>
-              <w:tc>
-                <w:tcPr>
-                  <w:tcW w:w="1419" w:type="dxa"/>
+                  <w:tcW w:w="1385" w:type="dxa"/>
+                </w:tcPr>
+                <w:p>
+                  <w:pPr>
+                    <w:ind w:right="126"/>
+                    <w:rPr>
+                      <w:rFonts w:ascii="Arial" w:hAnsi="Arial" w:cs="Arial"/>
+                      <w:sz w:val="28"/>
+                      <w:szCs w:val="28"/>
+                    </w:rPr>
+                  </w:pPr>
+                </w:p>
+              </w:tc>
+              <w:tc>
+                <w:tcPr>
+                  <w:tcW w:w="1479" w:type="dxa"/>
                   <w:vAlign w:val="center"/>
                 </w:tcPr>
                 <w:p>
@@ -2572,22 +2572,22 @@
               </w:tc>
               <w:tc>
                 <w:tcPr>
-                  <w:tcW w:w="1242" w:type="dxa"/>
-                </w:tcPr>
-                <w:p>
-                  <w:pPr>
-                    <w:ind w:right="126"/>
-                    <w:rPr>
-                      <w:rFonts w:ascii="Arial" w:hAnsi="Arial" w:cs="Arial"/>
-                      <w:sz w:val="28"/>
-                      <w:szCs w:val="28"/>
-                    </w:rPr>
-                  </w:pPr>
-                </w:p>
-              </w:tc>
-              <w:tc>
-                <w:tcPr>
-                  <w:tcW w:w="1087" w:type="dxa"/>
+                  <w:tcW w:w="1294" w:type="dxa"/>
+                </w:tcPr>
+                <w:p>
+                  <w:pPr>
+                    <w:ind w:right="126"/>
+                    <w:rPr>
+                      <w:rFonts w:ascii="Arial" w:hAnsi="Arial" w:cs="Arial"/>
+                      <w:sz w:val="28"/>
+                      <w:szCs w:val="28"/>
+                    </w:rPr>
+                  </w:pPr>
+                </w:p>
+              </w:tc>
+              <w:tc>
+                <w:tcPr>
+                  <w:tcW w:w="1136" w:type="dxa"/>
                 </w:tcPr>
                 <w:p>
                   <w:pPr>
@@ -2603,26 +2603,26 @@
             </w:tr>
             <w:tr>
               <w:trPr>
-                <w:trHeight w:hRule="exact" w:val="526"/>
+                <w:trHeight w:hRule="exact" w:val="467"/>
               </w:trPr>
               <w:tc>
                 <w:tcPr>
-                  <w:tcW w:w="1330" w:type="dxa"/>
-                </w:tcPr>
-                <w:p>
-                  <w:pPr>
-                    <w:ind w:right="126"/>
-                    <w:rPr>
-                      <w:rFonts w:ascii="Arial" w:hAnsi="Arial" w:cs="Arial"/>
-                      <w:sz w:val="28"/>
-                      <w:szCs w:val="28"/>
-                    </w:rPr>
-                  </w:pPr>
-                </w:p>
-              </w:tc>
-              <w:tc>
-                <w:tcPr>
-                  <w:tcW w:w="1419" w:type="dxa"/>
+                  <w:tcW w:w="1385" w:type="dxa"/>
+                </w:tcPr>
+                <w:p>
+                  <w:pPr>
+                    <w:ind w:right="126"/>
+                    <w:rPr>
+                      <w:rFonts w:ascii="Arial" w:hAnsi="Arial" w:cs="Arial"/>
+                      <w:sz w:val="28"/>
+                      <w:szCs w:val="28"/>
+                    </w:rPr>
+                  </w:pPr>
+                </w:p>
+              </w:tc>
+              <w:tc>
+                <w:tcPr>
+                  <w:tcW w:w="1479" w:type="dxa"/>
                   <w:vAlign w:val="center"/>
                 </w:tcPr>
                 <w:p>
@@ -2730,22 +2730,22 @@
               </w:tc>
               <w:tc>
                 <w:tcPr>
-                  <w:tcW w:w="1242" w:type="dxa"/>
-                </w:tcPr>
-                <w:p>
-                  <w:pPr>
-                    <w:ind w:right="126"/>
-                    <w:rPr>
-                      <w:rFonts w:ascii="Arial" w:hAnsi="Arial" w:cs="Arial"/>
-                      <w:sz w:val="28"/>
-                      <w:szCs w:val="28"/>
-                    </w:rPr>
-                  </w:pPr>
-                </w:p>
-              </w:tc>
-              <w:tc>
-                <w:tcPr>
-                  <w:tcW w:w="1087" w:type="dxa"/>
+                  <w:tcW w:w="1294" w:type="dxa"/>
+                </w:tcPr>
+                <w:p>
+                  <w:pPr>
+                    <w:ind w:right="126"/>
+                    <w:rPr>
+                      <w:rFonts w:ascii="Arial" w:hAnsi="Arial" w:cs="Arial"/>
+                      <w:sz w:val="28"/>
+                      <w:szCs w:val="28"/>
+                    </w:rPr>
+                  </w:pPr>
+                </w:p>
+              </w:tc>
+              <w:tc>
+                <w:tcPr>
+                  <w:tcW w:w="1136" w:type="dxa"/>
                 </w:tcPr>
                 <w:p>
                   <w:pPr>
@@ -2761,26 +2761,26 @@
             </w:tr>
             <w:tr>
               <w:trPr>
-                <w:trHeight w:hRule="exact" w:val="571"/>
+                <w:trHeight w:hRule="exact" w:val="507"/>
               </w:trPr>
               <w:tc>
                 <w:tcPr>
-                  <w:tcW w:w="1330" w:type="dxa"/>
-                </w:tcPr>
-                <w:p>
-                  <w:pPr>
-                    <w:ind w:right="126"/>
-                    <w:rPr>
-                      <w:rFonts w:ascii="Arial" w:hAnsi="Arial" w:cs="Arial"/>
-                      <w:sz w:val="28"/>
-                      <w:szCs w:val="28"/>
-                    </w:rPr>
-                  </w:pPr>
-                </w:p>
-              </w:tc>
-              <w:tc>
-                <w:tcPr>
-                  <w:tcW w:w="1419" w:type="dxa"/>
+                  <w:tcW w:w="1385" w:type="dxa"/>
+                </w:tcPr>
+                <w:p>
+                  <w:pPr>
+                    <w:ind w:right="126"/>
+                    <w:rPr>
+                      <w:rFonts w:ascii="Arial" w:hAnsi="Arial" w:cs="Arial"/>
+                      <w:sz w:val="28"/>
+                      <w:szCs w:val="28"/>
+                    </w:rPr>
+                  </w:pPr>
+                </w:p>
+              </w:tc>
+              <w:tc>
+                <w:tcPr>
+                  <w:tcW w:w="1479" w:type="dxa"/>
                   <w:vAlign w:val="center"/>
                 </w:tcPr>
                 <w:p>
@@ -2888,22 +2888,22 @@
               </w:tc>
               <w:tc>
                 <w:tcPr>
-                  <w:tcW w:w="1242" w:type="dxa"/>
-                </w:tcPr>
-                <w:p>
-                  <w:pPr>
-                    <w:ind w:right="126"/>
-                    <w:rPr>
-                      <w:rFonts w:ascii="Arial" w:hAnsi="Arial" w:cs="Arial"/>
-                      <w:sz w:val="28"/>
-                      <w:szCs w:val="28"/>
-                    </w:rPr>
-                  </w:pPr>
-                </w:p>
-              </w:tc>
-              <w:tc>
-                <w:tcPr>
-                  <w:tcW w:w="1087" w:type="dxa"/>
+                  <w:tcW w:w="1294" w:type="dxa"/>
+                </w:tcPr>
+                <w:p>
+                  <w:pPr>
+                    <w:ind w:right="126"/>
+                    <w:rPr>
+                      <w:rFonts w:ascii="Arial" w:hAnsi="Arial" w:cs="Arial"/>
+                      <w:sz w:val="28"/>
+                      <w:szCs w:val="28"/>
+                    </w:rPr>
+                  </w:pPr>
+                </w:p>
+              </w:tc>
+              <w:tc>
+                <w:tcPr>
+                  <w:tcW w:w="1136" w:type="dxa"/>
                 </w:tcPr>
                 <w:p>
                   <w:pPr>
@@ -2919,26 +2919,26 @@
             </w:tr>
             <w:tr>
               <w:trPr>
-                <w:trHeight w:hRule="exact" w:val="535"/>
+                <w:trHeight w:hRule="exact" w:val="474"/>
               </w:trPr>
               <w:tc>
                 <w:tcPr>
-                  <w:tcW w:w="1330" w:type="dxa"/>
-                </w:tcPr>
-                <w:p>
-                  <w:pPr>
-                    <w:ind w:right="126"/>
-                    <w:rPr>
-                      <w:rFonts w:ascii="Arial" w:hAnsi="Arial" w:cs="Arial"/>
-                      <w:sz w:val="28"/>
-                      <w:szCs w:val="28"/>
-                    </w:rPr>
-                  </w:pPr>
-                </w:p>
-              </w:tc>
-              <w:tc>
-                <w:tcPr>
-                  <w:tcW w:w="1419" w:type="dxa"/>
+                  <w:tcW w:w="1385" w:type="dxa"/>
+                </w:tcPr>
+                <w:p>
+                  <w:pPr>
+                    <w:ind w:right="126"/>
+                    <w:rPr>
+                      <w:rFonts w:ascii="Arial" w:hAnsi="Arial" w:cs="Arial"/>
+                      <w:sz w:val="28"/>
+                      <w:szCs w:val="28"/>
+                    </w:rPr>
+                  </w:pPr>
+                </w:p>
+              </w:tc>
+              <w:tc>
+                <w:tcPr>
+                  <w:tcW w:w="1479" w:type="dxa"/>
                   <w:vAlign w:val="center"/>
                 </w:tcPr>
                 <w:p>
@@ -3046,22 +3046,22 @@
               </w:tc>
               <w:tc>
                 <w:tcPr>
-                  <w:tcW w:w="1242" w:type="dxa"/>
-                </w:tcPr>
-                <w:p>
-                  <w:pPr>
-                    <w:ind w:right="126"/>
-                    <w:rPr>
-                      <w:rFonts w:ascii="Arial" w:hAnsi="Arial" w:cs="Arial"/>
-                      <w:sz w:val="28"/>
-                      <w:szCs w:val="28"/>
-                    </w:rPr>
-                  </w:pPr>
-                </w:p>
-              </w:tc>
-              <w:tc>
-                <w:tcPr>
-                  <w:tcW w:w="1087" w:type="dxa"/>
+                  <w:tcW w:w="1294" w:type="dxa"/>
+                </w:tcPr>
+                <w:p>
+                  <w:pPr>
+                    <w:ind w:right="126"/>
+                    <w:rPr>
+                      <w:rFonts w:ascii="Arial" w:hAnsi="Arial" w:cs="Arial"/>
+                      <w:sz w:val="28"/>
+                      <w:szCs w:val="28"/>
+                    </w:rPr>
+                  </w:pPr>
+                </w:p>
+              </w:tc>
+              <w:tc>
+                <w:tcPr>
+                  <w:tcW w:w="1136" w:type="dxa"/>
                 </w:tcPr>
                 <w:p>
                   <w:pPr>
@@ -3077,11 +3077,11 @@
             </w:tr>
             <w:tr>
               <w:trPr>
-                <w:trHeight w:hRule="exact" w:val="269"/>
+                <w:trHeight w:hRule="exact" w:val="237"/>
               </w:trPr>
               <w:tc>
                 <w:tcPr>
-                  <w:tcW w:w="5078" w:type="dxa"/>
+                  <w:tcW w:w="5295" w:type="dxa"/>
                   <w:gridSpan w:val="4"/>
                   <w:shd w:val="clear" w:color="auto" w:fill="D9D9D9" w:themeFill="background1" w:themeFillShade="D9"/>
                 </w:tcPr>
@@ -3112,12 +3112,12 @@
       <w:tr>
         <w:trPr>
           <w:cantSplit/>
-          <w:trHeight w:hRule="exact" w:val="7200"/>
+          <w:trHeight w:hRule="exact" w:val="6407"/>
           <w:jc w:val="center"/>
         </w:trPr>
         <w:tc>
           <w:tcPr>
-            <w:tcW w:w="5040" w:type="dxa"/>
+            <w:tcW w:w="5255" w:type="dxa"/>
             <w:tcBorders>
               <w:top w:val="single" w:sz="4" w:space="0" w:color="auto"/>
             </w:tcBorders>
@@ -3127,24 +3127,24 @@
               <w:tblStyle w:val="TableGrid"/>
               <w:tblpPr w:leftFromText="180" w:rightFromText="180" w:vertAnchor="text" w:horzAnchor="margin" w:tblpXSpec="center" w:tblpY="-26"/>
               <w:tblOverlap w:val="never"/>
-              <w:tblW w:w="7249" w:type="dxa"/>
+              <w:tblW w:w="7559" w:type="dxa"/>
               <w:jc w:val="center"/>
               <w:tblLook w:val="0000" w:firstRow="0" w:lastRow="0" w:firstColumn="0" w:lastColumn="0" w:noHBand="0" w:noVBand="0"/>
             </w:tblPr>
             <w:tblGrid>
-              <w:gridCol w:w="1800"/>
-              <w:gridCol w:w="990"/>
-              <w:gridCol w:w="2340"/>
-              <w:gridCol w:w="2119"/>
+              <w:gridCol w:w="1874"/>
+              <w:gridCol w:w="1031"/>
+              <w:gridCol w:w="2442"/>
+              <w:gridCol w:w="2212"/>
             </w:tblGrid>
             <w:tr>
               <w:trPr>
-                <w:trHeight w:val="99"/>
+                <w:trHeight w:val="87"/>
                 <w:jc w:val="center"/>
               </w:trPr>
               <w:tc>
                 <w:tcPr>
-                  <w:tcW w:w="1800" w:type="dxa"/>
+                  <w:tcW w:w="1875" w:type="dxa"/>
                   <w:tcBorders>
                     <w:top w:val="nil"/>
                     <w:left w:val="nil"/>
@@ -3181,7 +3181,7 @@
               </w:tc>
               <w:tc>
                 <w:tcPr>
-                  <w:tcW w:w="3330" w:type="dxa"/>
+                  <w:tcW w:w="3473" w:type="dxa"/>
                   <w:gridSpan w:val="2"/>
                   <w:tcBorders>
                     <w:top w:val="nil"/>
@@ -3219,7 +3219,7 @@
               </w:tc>
               <w:tc>
                 <w:tcPr>
-                  <w:tcW w:w="2119" w:type="dxa"/>
+                  <w:tcW w:w="2211" w:type="dxa"/>
                   <w:tcBorders>
                     <w:left w:val="nil"/>
                   </w:tcBorders>
@@ -3239,13 +3239,13 @@
             <w:tr>
               <w:trPr>
                 <w:gridAfter w:val="1"/>
-                <w:wAfter w:w="2119" w:type="dxa"/>
-                <w:trHeight w:hRule="exact" w:val="979"/>
+                <w:wAfter w:w="2211" w:type="dxa"/>
+                <w:trHeight w:hRule="exact" w:val="870"/>
                 <w:jc w:val="center"/>
               </w:trPr>
               <w:tc>
                 <w:tcPr>
-                  <w:tcW w:w="5130" w:type="dxa"/>
+                  <w:tcW w:w="5348" w:type="dxa"/>
                   <w:gridSpan w:val="3"/>
                   <w:tcBorders>
                     <w:top w:val="nil"/>
@@ -3294,13 +3294,13 @@
             <w:tr>
               <w:trPr>
                 <w:gridAfter w:val="1"/>
-                <w:wAfter w:w="2119" w:type="dxa"/>
-                <w:trHeight w:val="478"/>
+                <w:wAfter w:w="2211" w:type="dxa"/>
+                <w:trHeight w:val="424"/>
                 <w:jc w:val="center"/>
               </w:trPr>
               <w:tc>
                 <w:tcPr>
-                  <w:tcW w:w="5130" w:type="dxa"/>
+                  <w:tcW w:w="5348" w:type="dxa"/>
                   <w:gridSpan w:val="3"/>
                   <w:tcBorders>
                     <w:top w:val="nil"/>
@@ -3363,13 +3363,13 @@
             <w:tr>
               <w:trPr>
                 <w:gridAfter w:val="1"/>
-                <w:wAfter w:w="2119" w:type="dxa"/>
-                <w:trHeight w:val="769"/>
+                <w:wAfter w:w="2212" w:type="dxa"/>
+                <w:trHeight w:val="683"/>
                 <w:jc w:val="center"/>
               </w:trPr>
               <w:tc>
                 <w:tcPr>
-                  <w:tcW w:w="2790" w:type="dxa"/>
+                  <w:tcW w:w="2906" w:type="dxa"/>
                   <w:gridSpan w:val="2"/>
                   <w:tcBorders>
                     <w:top w:val="nil"/>
@@ -3484,7 +3484,7 @@
               </w:tc>
               <w:tc>
                 <w:tcPr>
-                  <w:tcW w:w="2340" w:type="dxa"/>
+                  <w:tcW w:w="2441" w:type="dxa"/>
                   <w:tcBorders>
                     <w:top w:val="nil"/>
                     <w:left w:val="nil"/>
@@ -3549,22 +3549,22 @@
               <w:tblStyle w:val="TableGrid"/>
               <w:tblpPr w:leftFromText="180" w:rightFromText="180" w:vertAnchor="text" w:horzAnchor="margin" w:tblpY="481"/>
               <w:tblOverlap w:val="never"/>
-              <w:tblW w:w="5078" w:type="dxa"/>
+              <w:tblW w:w="5295" w:type="dxa"/>
               <w:tblLook w:val="04A0" w:firstRow="1" w:lastRow="0" w:firstColumn="1" w:lastColumn="0" w:noHBand="0" w:noVBand="1"/>
             </w:tblPr>
             <w:tblGrid>
-              <w:gridCol w:w="1330"/>
-              <w:gridCol w:w="1419"/>
-              <w:gridCol w:w="1242"/>
-              <w:gridCol w:w="1087"/>
+              <w:gridCol w:w="1385"/>
+              <w:gridCol w:w="1479"/>
+              <w:gridCol w:w="1294"/>
+              <w:gridCol w:w="1137"/>
             </w:tblGrid>
             <w:tr>
               <w:trPr>
-                <w:trHeight w:hRule="exact" w:val="507"/>
+                <w:trHeight w:hRule="exact" w:val="450"/>
               </w:trPr>
               <w:tc>
                 <w:tcPr>
-                  <w:tcW w:w="1330" w:type="dxa"/>
+                  <w:tcW w:w="1385" w:type="dxa"/>
                   <w:tcBorders>
                     <w:top w:val="nil"/>
                     <w:left w:val="nil"/>
@@ -3594,7 +3594,7 @@
               </w:tc>
               <w:tc>
                 <w:tcPr>
-                  <w:tcW w:w="1419" w:type="dxa"/>
+                  <w:tcW w:w="1479" w:type="dxa"/>
                   <w:tcBorders>
                     <w:top w:val="nil"/>
                     <w:left w:val="nil"/>
@@ -3648,7 +3648,7 @@
               </w:tc>
               <w:tc>
                 <w:tcPr>
-                  <w:tcW w:w="1242" w:type="dxa"/>
+                  <w:tcW w:w="1294" w:type="dxa"/>
                   <w:tcBorders>
                     <w:top w:val="nil"/>
                     <w:left w:val="nil"/>
@@ -3678,7 +3678,7 @@
               </w:tc>
               <w:tc>
                 <w:tcPr>
-                  <w:tcW w:w="1087" w:type="dxa"/>
+                  <w:tcW w:w="1136" w:type="dxa"/>
                   <w:tcBorders>
                     <w:top w:val="nil"/>
                     <w:left w:val="nil"/>
@@ -3709,26 +3709,26 @@
             </w:tr>
             <w:tr>
               <w:trPr>
-                <w:trHeight w:hRule="exact" w:val="490"/>
+                <w:trHeight w:hRule="exact" w:val="435"/>
               </w:trPr>
               <w:tc>
                 <w:tcPr>
-                  <w:tcW w:w="1330" w:type="dxa"/>
-                </w:tcPr>
-                <w:p>
-                  <w:pPr>
-                    <w:ind w:right="126"/>
-                    <w:rPr>
-                      <w:rFonts w:ascii="Arial" w:hAnsi="Arial" w:cs="Arial"/>
-                      <w:sz w:val="28"/>
-                      <w:szCs w:val="28"/>
-                    </w:rPr>
-                  </w:pPr>
-                </w:p>
-              </w:tc>
-              <w:tc>
-                <w:tcPr>
-                  <w:tcW w:w="1419" w:type="dxa"/>
+                  <w:tcW w:w="1385" w:type="dxa"/>
+                </w:tcPr>
+                <w:p>
+                  <w:pPr>
+                    <w:ind w:right="126"/>
+                    <w:rPr>
+                      <w:rFonts w:ascii="Arial" w:hAnsi="Arial" w:cs="Arial"/>
+                      <w:sz w:val="28"/>
+                      <w:szCs w:val="28"/>
+                    </w:rPr>
+                  </w:pPr>
+                </w:p>
+              </w:tc>
+              <w:tc>
+                <w:tcPr>
+                  <w:tcW w:w="1479" w:type="dxa"/>
                   <w:vAlign w:val="center"/>
                 </w:tcPr>
                 <w:p>
@@ -3836,22 +3836,22 @@
               </w:tc>
               <w:tc>
                 <w:tcPr>
-                  <w:tcW w:w="1242" w:type="dxa"/>
-                </w:tcPr>
-                <w:p>
-                  <w:pPr>
-                    <w:ind w:right="126"/>
-                    <w:rPr>
-                      <w:rFonts w:ascii="Arial" w:hAnsi="Arial" w:cs="Arial"/>
-                      <w:sz w:val="28"/>
-                      <w:szCs w:val="28"/>
-                    </w:rPr>
-                  </w:pPr>
-                </w:p>
-              </w:tc>
-              <w:tc>
-                <w:tcPr>
-                  <w:tcW w:w="1087" w:type="dxa"/>
+                  <w:tcW w:w="1294" w:type="dxa"/>
+                </w:tcPr>
+                <w:p>
+                  <w:pPr>
+                    <w:ind w:right="126"/>
+                    <w:rPr>
+                      <w:rFonts w:ascii="Arial" w:hAnsi="Arial" w:cs="Arial"/>
+                      <w:sz w:val="28"/>
+                      <w:szCs w:val="28"/>
+                    </w:rPr>
+                  </w:pPr>
+                </w:p>
+              </w:tc>
+              <w:tc>
+                <w:tcPr>
+                  <w:tcW w:w="1136" w:type="dxa"/>
                 </w:tcPr>
                 <w:p>
                   <w:pPr>
@@ -3867,26 +3867,26 @@
             </w:tr>
             <w:tr>
               <w:trPr>
-                <w:trHeight w:hRule="exact" w:val="607"/>
+                <w:trHeight w:hRule="exact" w:val="539"/>
               </w:trPr>
               <w:tc>
                 <w:tcPr>
-                  <w:tcW w:w="1330" w:type="dxa"/>
-                </w:tcPr>
-                <w:p>
-                  <w:pPr>
-                    <w:ind w:right="126"/>
-                    <w:rPr>
-                      <w:rFonts w:ascii="Arial" w:hAnsi="Arial" w:cs="Arial"/>
-                      <w:sz w:val="28"/>
-                      <w:szCs w:val="28"/>
-                    </w:rPr>
-                  </w:pPr>
-                </w:p>
-              </w:tc>
-              <w:tc>
-                <w:tcPr>
-                  <w:tcW w:w="1419" w:type="dxa"/>
+                  <w:tcW w:w="1385" w:type="dxa"/>
+                </w:tcPr>
+                <w:p>
+                  <w:pPr>
+                    <w:ind w:right="126"/>
+                    <w:rPr>
+                      <w:rFonts w:ascii="Arial" w:hAnsi="Arial" w:cs="Arial"/>
+                      <w:sz w:val="28"/>
+                      <w:szCs w:val="28"/>
+                    </w:rPr>
+                  </w:pPr>
+                </w:p>
+              </w:tc>
+              <w:tc>
+                <w:tcPr>
+                  <w:tcW w:w="1479" w:type="dxa"/>
                   <w:vAlign w:val="center"/>
                 </w:tcPr>
                 <w:p>
@@ -3994,22 +3994,22 @@
               </w:tc>
               <w:tc>
                 <w:tcPr>
-                  <w:tcW w:w="1242" w:type="dxa"/>
-                </w:tcPr>
-                <w:p>
-                  <w:pPr>
-                    <w:ind w:right="126"/>
-                    <w:rPr>
-                      <w:rFonts w:ascii="Arial" w:hAnsi="Arial" w:cs="Arial"/>
-                      <w:sz w:val="28"/>
-                      <w:szCs w:val="28"/>
-                    </w:rPr>
-                  </w:pPr>
-                </w:p>
-              </w:tc>
-              <w:tc>
-                <w:tcPr>
-                  <w:tcW w:w="1087" w:type="dxa"/>
+                  <w:tcW w:w="1294" w:type="dxa"/>
+                </w:tcPr>
+                <w:p>
+                  <w:pPr>
+                    <w:ind w:right="126"/>
+                    <w:rPr>
+                      <w:rFonts w:ascii="Arial" w:hAnsi="Arial" w:cs="Arial"/>
+                      <w:sz w:val="28"/>
+                      <w:szCs w:val="28"/>
+                    </w:rPr>
+                  </w:pPr>
+                </w:p>
+              </w:tc>
+              <w:tc>
+                <w:tcPr>
+                  <w:tcW w:w="1136" w:type="dxa"/>
                 </w:tcPr>
                 <w:p>
                   <w:pPr>
@@ -4025,26 +4025,26 @@
             </w:tr>
             <w:tr>
               <w:trPr>
-                <w:trHeight w:hRule="exact" w:val="571"/>
+                <w:trHeight w:hRule="exact" w:val="507"/>
               </w:trPr>
               <w:tc>
                 <w:tcPr>
-                  <w:tcW w:w="1330" w:type="dxa"/>
-                </w:tcPr>
-                <w:p>
-                  <w:pPr>
-                    <w:ind w:right="126"/>
-                    <w:rPr>
-                      <w:rFonts w:ascii="Arial" w:hAnsi="Arial" w:cs="Arial"/>
-                      <w:sz w:val="28"/>
-                      <w:szCs w:val="28"/>
-                    </w:rPr>
-                  </w:pPr>
-                </w:p>
-              </w:tc>
-              <w:tc>
-                <w:tcPr>
-                  <w:tcW w:w="1419" w:type="dxa"/>
+                  <w:tcW w:w="1385" w:type="dxa"/>
+                </w:tcPr>
+                <w:p>
+                  <w:pPr>
+                    <w:ind w:right="126"/>
+                    <w:rPr>
+                      <w:rFonts w:ascii="Arial" w:hAnsi="Arial" w:cs="Arial"/>
+                      <w:sz w:val="28"/>
+                      <w:szCs w:val="28"/>
+                    </w:rPr>
+                  </w:pPr>
+                </w:p>
+              </w:tc>
+              <w:tc>
+                <w:tcPr>
+                  <w:tcW w:w="1479" w:type="dxa"/>
                   <w:vAlign w:val="center"/>
                 </w:tcPr>
                 <w:p>
@@ -4152,22 +4152,22 @@
               </w:tc>
               <w:tc>
                 <w:tcPr>
-                  <w:tcW w:w="1242" w:type="dxa"/>
-                </w:tcPr>
-                <w:p>
-                  <w:pPr>
-                    <w:ind w:right="126"/>
-                    <w:rPr>
-                      <w:rFonts w:ascii="Arial" w:hAnsi="Arial" w:cs="Arial"/>
-                      <w:sz w:val="28"/>
-                      <w:szCs w:val="28"/>
-                    </w:rPr>
-                  </w:pPr>
-                </w:p>
-              </w:tc>
-              <w:tc>
-                <w:tcPr>
-                  <w:tcW w:w="1087" w:type="dxa"/>
+                  <w:tcW w:w="1294" w:type="dxa"/>
+                </w:tcPr>
+                <w:p>
+                  <w:pPr>
+                    <w:ind w:right="126"/>
+                    <w:rPr>
+                      <w:rFonts w:ascii="Arial" w:hAnsi="Arial" w:cs="Arial"/>
+                      <w:sz w:val="28"/>
+                      <w:szCs w:val="28"/>
+                    </w:rPr>
+                  </w:pPr>
+                </w:p>
+              </w:tc>
+              <w:tc>
+                <w:tcPr>
+                  <w:tcW w:w="1136" w:type="dxa"/>
                 </w:tcPr>
                 <w:p>
                   <w:pPr>
@@ -4183,26 +4183,26 @@
             </w:tr>
             <w:tr>
               <w:trPr>
-                <w:trHeight w:hRule="exact" w:val="526"/>
+                <w:trHeight w:hRule="exact" w:val="467"/>
               </w:trPr>
               <w:tc>
                 <w:tcPr>
-                  <w:tcW w:w="1330" w:type="dxa"/>
-                </w:tcPr>
-                <w:p>
-                  <w:pPr>
-                    <w:ind w:right="126"/>
-                    <w:rPr>
-                      <w:rFonts w:ascii="Arial" w:hAnsi="Arial" w:cs="Arial"/>
-                      <w:sz w:val="28"/>
-                      <w:szCs w:val="28"/>
-                    </w:rPr>
-                  </w:pPr>
-                </w:p>
-              </w:tc>
-              <w:tc>
-                <w:tcPr>
-                  <w:tcW w:w="1419" w:type="dxa"/>
+                  <w:tcW w:w="1385" w:type="dxa"/>
+                </w:tcPr>
+                <w:p>
+                  <w:pPr>
+                    <w:ind w:right="126"/>
+                    <w:rPr>
+                      <w:rFonts w:ascii="Arial" w:hAnsi="Arial" w:cs="Arial"/>
+                      <w:sz w:val="28"/>
+                      <w:szCs w:val="28"/>
+                    </w:rPr>
+                  </w:pPr>
+                </w:p>
+              </w:tc>
+              <w:tc>
+                <w:tcPr>
+                  <w:tcW w:w="1479" w:type="dxa"/>
                   <w:vAlign w:val="center"/>
                 </w:tcPr>
                 <w:p>
@@ -4310,22 +4310,22 @@
               </w:tc>
               <w:tc>
                 <w:tcPr>
-                  <w:tcW w:w="1242" w:type="dxa"/>
-                </w:tcPr>
-                <w:p>
-                  <w:pPr>
-                    <w:ind w:right="126"/>
-                    <w:rPr>
-                      <w:rFonts w:ascii="Arial" w:hAnsi="Arial" w:cs="Arial"/>
-                      <w:sz w:val="28"/>
-                      <w:szCs w:val="28"/>
-                    </w:rPr>
-                  </w:pPr>
-                </w:p>
-              </w:tc>
-              <w:tc>
-                <w:tcPr>
-                  <w:tcW w:w="1087" w:type="dxa"/>
+                  <w:tcW w:w="1294" w:type="dxa"/>
+                </w:tcPr>
+                <w:p>
+                  <w:pPr>
+                    <w:ind w:right="126"/>
+                    <w:rPr>
+                      <w:rFonts w:ascii="Arial" w:hAnsi="Arial" w:cs="Arial"/>
+                      <w:sz w:val="28"/>
+                      <w:szCs w:val="28"/>
+                    </w:rPr>
+                  </w:pPr>
+                </w:p>
+              </w:tc>
+              <w:tc>
+                <w:tcPr>
+                  <w:tcW w:w="1136" w:type="dxa"/>
                 </w:tcPr>
                 <w:p>
                   <w:pPr>
@@ -4341,26 +4341,26 @@
             </w:tr>
             <w:tr>
               <w:trPr>
-                <w:trHeight w:hRule="exact" w:val="571"/>
+                <w:trHeight w:hRule="exact" w:val="507"/>
               </w:trPr>
               <w:tc>
                 <w:tcPr>
-                  <w:tcW w:w="1330" w:type="dxa"/>
-                </w:tcPr>
-                <w:p>
-                  <w:pPr>
-                    <w:ind w:right="126"/>
-                    <w:rPr>
-                      <w:rFonts w:ascii="Arial" w:hAnsi="Arial" w:cs="Arial"/>
-                      <w:sz w:val="28"/>
-                      <w:szCs w:val="28"/>
-                    </w:rPr>
-                  </w:pPr>
-                </w:p>
-              </w:tc>
-              <w:tc>
-                <w:tcPr>
-                  <w:tcW w:w="1419" w:type="dxa"/>
+                  <w:tcW w:w="1385" w:type="dxa"/>
+                </w:tcPr>
+                <w:p>
+                  <w:pPr>
+                    <w:ind w:right="126"/>
+                    <w:rPr>
+                      <w:rFonts w:ascii="Arial" w:hAnsi="Arial" w:cs="Arial"/>
+                      <w:sz w:val="28"/>
+                      <w:szCs w:val="28"/>
+                    </w:rPr>
+                  </w:pPr>
+                </w:p>
+              </w:tc>
+              <w:tc>
+                <w:tcPr>
+                  <w:tcW w:w="1479" w:type="dxa"/>
                   <w:vAlign w:val="center"/>
                 </w:tcPr>
                 <w:p>
@@ -4468,22 +4468,22 @@
               </w:tc>
               <w:tc>
                 <w:tcPr>
-                  <w:tcW w:w="1242" w:type="dxa"/>
-                </w:tcPr>
-                <w:p>
-                  <w:pPr>
-                    <w:ind w:right="126"/>
-                    <w:rPr>
-                      <w:rFonts w:ascii="Arial" w:hAnsi="Arial" w:cs="Arial"/>
-                      <w:sz w:val="28"/>
-                      <w:szCs w:val="28"/>
-                    </w:rPr>
-                  </w:pPr>
-                </w:p>
-              </w:tc>
-              <w:tc>
-                <w:tcPr>
-                  <w:tcW w:w="1087" w:type="dxa"/>
+                  <w:tcW w:w="1294" w:type="dxa"/>
+                </w:tcPr>
+                <w:p>
+                  <w:pPr>
+                    <w:ind w:right="126"/>
+                    <w:rPr>
+                      <w:rFonts w:ascii="Arial" w:hAnsi="Arial" w:cs="Arial"/>
+                      <w:sz w:val="28"/>
+                      <w:szCs w:val="28"/>
+                    </w:rPr>
+                  </w:pPr>
+                </w:p>
+              </w:tc>
+              <w:tc>
+                <w:tcPr>
+                  <w:tcW w:w="1136" w:type="dxa"/>
                 </w:tcPr>
                 <w:p>
                   <w:pPr>
@@ -4499,26 +4499,26 @@
             </w:tr>
             <w:tr>
               <w:trPr>
-                <w:trHeight w:hRule="exact" w:val="535"/>
+                <w:trHeight w:hRule="exact" w:val="474"/>
               </w:trPr>
               <w:tc>
                 <w:tcPr>
-                  <w:tcW w:w="1330" w:type="dxa"/>
-                </w:tcPr>
-                <w:p>
-                  <w:pPr>
-                    <w:ind w:right="126"/>
-                    <w:rPr>
-                      <w:rFonts w:ascii="Arial" w:hAnsi="Arial" w:cs="Arial"/>
-                      <w:sz w:val="28"/>
-                      <w:szCs w:val="28"/>
-                    </w:rPr>
-                  </w:pPr>
-                </w:p>
-              </w:tc>
-              <w:tc>
-                <w:tcPr>
-                  <w:tcW w:w="1419" w:type="dxa"/>
+                  <w:tcW w:w="1385" w:type="dxa"/>
+                </w:tcPr>
+                <w:p>
+                  <w:pPr>
+                    <w:ind w:right="126"/>
+                    <w:rPr>
+                      <w:rFonts w:ascii="Arial" w:hAnsi="Arial" w:cs="Arial"/>
+                      <w:sz w:val="28"/>
+                      <w:szCs w:val="28"/>
+                    </w:rPr>
+                  </w:pPr>
+                </w:p>
+              </w:tc>
+              <w:tc>
+                <w:tcPr>
+                  <w:tcW w:w="1479" w:type="dxa"/>
                   <w:vAlign w:val="center"/>
                 </w:tcPr>
                 <w:p>
@@ -4626,22 +4626,22 @@
               </w:tc>
               <w:tc>
                 <w:tcPr>
-                  <w:tcW w:w="1242" w:type="dxa"/>
-                </w:tcPr>
-                <w:p>
-                  <w:pPr>
-                    <w:ind w:right="126"/>
-                    <w:rPr>
-                      <w:rFonts w:ascii="Arial" w:hAnsi="Arial" w:cs="Arial"/>
-                      <w:sz w:val="28"/>
-                      <w:szCs w:val="28"/>
-                    </w:rPr>
-                  </w:pPr>
-                </w:p>
-              </w:tc>
-              <w:tc>
-                <w:tcPr>
-                  <w:tcW w:w="1087" w:type="dxa"/>
+                  <w:tcW w:w="1294" w:type="dxa"/>
+                </w:tcPr>
+                <w:p>
+                  <w:pPr>
+                    <w:ind w:right="126"/>
+                    <w:rPr>
+                      <w:rFonts w:ascii="Arial" w:hAnsi="Arial" w:cs="Arial"/>
+                      <w:sz w:val="28"/>
+                      <w:szCs w:val="28"/>
+                    </w:rPr>
+                  </w:pPr>
+                </w:p>
+              </w:tc>
+              <w:tc>
+                <w:tcPr>
+                  <w:tcW w:w="1136" w:type="dxa"/>
                 </w:tcPr>
                 <w:p>
                   <w:pPr>
@@ -4657,11 +4657,11 @@
             </w:tr>
             <w:tr>
               <w:trPr>
-                <w:trHeight w:hRule="exact" w:val="269"/>
+                <w:trHeight w:hRule="exact" w:val="237"/>
               </w:trPr>
               <w:tc>
                 <w:tcPr>
-                  <w:tcW w:w="5078" w:type="dxa"/>
+                  <w:tcW w:w="5295" w:type="dxa"/>
                   <w:gridSpan w:val="4"/>
                   <w:shd w:val="clear" w:color="auto" w:fill="D9D9D9" w:themeFill="background1" w:themeFillShade="D9"/>
                 </w:tcPr>
@@ -4686,7 +4686,7 @@
         </w:tc>
         <w:tc>
           <w:tcPr>
-            <w:tcW w:w="144" w:type="dxa"/>
+            <w:tcW w:w="149" w:type="dxa"/>
             <w:shd w:val="clear" w:color="auto" w:fill="D9D9D9" w:themeFill="background1" w:themeFillShade="D9"/>
           </w:tcPr>
           <w:p>
@@ -4700,31 +4700,31 @@
         </w:tc>
         <w:tc>
           <w:tcPr>
-            <w:tcW w:w="5040" w:type="dxa"/>
+            <w:tcW w:w="5255" w:type="dxa"/>
           </w:tcPr>
           <w:tbl>
             <w:tblPr>
               <w:tblStyle w:val="TableGrid"/>
               <w:tblpPr w:leftFromText="180" w:rightFromText="180" w:vertAnchor="text" w:horzAnchor="margin" w:tblpXSpec="center" w:tblpY="-26"/>
               <w:tblOverlap w:val="never"/>
-              <w:tblW w:w="7249" w:type="dxa"/>
+              <w:tblW w:w="7559" w:type="dxa"/>
               <w:jc w:val="center"/>
               <w:tblLook w:val="0000" w:firstRow="0" w:lastRow="0" w:firstColumn="0" w:lastColumn="0" w:noHBand="0" w:noVBand="0"/>
             </w:tblPr>
             <w:tblGrid>
-              <w:gridCol w:w="1800"/>
-              <w:gridCol w:w="990"/>
-              <w:gridCol w:w="2340"/>
-              <w:gridCol w:w="2119"/>
+              <w:gridCol w:w="1874"/>
+              <w:gridCol w:w="1031"/>
+              <w:gridCol w:w="2442"/>
+              <w:gridCol w:w="2212"/>
             </w:tblGrid>
             <w:tr>
               <w:trPr>
-                <w:trHeight w:val="99"/>
+                <w:trHeight w:val="87"/>
                 <w:jc w:val="center"/>
               </w:trPr>
               <w:tc>
                 <w:tcPr>
-                  <w:tcW w:w="1800" w:type="dxa"/>
+                  <w:tcW w:w="1875" w:type="dxa"/>
                   <w:tcBorders>
                     <w:top w:val="nil"/>
                     <w:left w:val="nil"/>
@@ -4761,7 +4761,7 @@
               </w:tc>
               <w:tc>
                 <w:tcPr>
-                  <w:tcW w:w="3330" w:type="dxa"/>
+                  <w:tcW w:w="3473" w:type="dxa"/>
                   <w:gridSpan w:val="2"/>
                   <w:tcBorders>
                     <w:top w:val="nil"/>
@@ -4799,7 +4799,7 @@
               </w:tc>
               <w:tc>
                 <w:tcPr>
-                  <w:tcW w:w="2119" w:type="dxa"/>
+                  <w:tcW w:w="2211" w:type="dxa"/>
                   <w:tcBorders>
                     <w:left w:val="nil"/>
                   </w:tcBorders>
@@ -4819,13 +4819,13 @@
             <w:tr>
               <w:trPr>
                 <w:gridAfter w:val="1"/>
-                <w:wAfter w:w="2119" w:type="dxa"/>
-                <w:trHeight w:hRule="exact" w:val="977"/>
+                <w:wAfter w:w="2211" w:type="dxa"/>
+                <w:trHeight w:hRule="exact" w:val="868"/>
                 <w:jc w:val="center"/>
               </w:trPr>
               <w:tc>
                 <w:tcPr>
-                  <w:tcW w:w="5130" w:type="dxa"/>
+                  <w:tcW w:w="5348" w:type="dxa"/>
                   <w:gridSpan w:val="3"/>
                   <w:tcBorders>
                     <w:top w:val="nil"/>
@@ -4874,13 +4874,13 @@
             <w:tr>
               <w:trPr>
                 <w:gridAfter w:val="1"/>
-                <w:wAfter w:w="2119" w:type="dxa"/>
-                <w:trHeight w:val="478"/>
+                <w:wAfter w:w="2211" w:type="dxa"/>
+                <w:trHeight w:val="424"/>
                 <w:jc w:val="center"/>
               </w:trPr>
               <w:tc>
                 <w:tcPr>
-                  <w:tcW w:w="5130" w:type="dxa"/>
+                  <w:tcW w:w="5348" w:type="dxa"/>
                   <w:gridSpan w:val="3"/>
                   <w:tcBorders>
                     <w:top w:val="nil"/>
@@ -4943,13 +4943,13 @@
             <w:tr>
               <w:trPr>
                 <w:gridAfter w:val="1"/>
-                <w:wAfter w:w="2119" w:type="dxa"/>
-                <w:trHeight w:val="769"/>
+                <w:wAfter w:w="2212" w:type="dxa"/>
+                <w:trHeight w:val="683"/>
                 <w:jc w:val="center"/>
               </w:trPr>
               <w:tc>
                 <w:tcPr>
-                  <w:tcW w:w="2790" w:type="dxa"/>
+                  <w:tcW w:w="2906" w:type="dxa"/>
                   <w:gridSpan w:val="2"/>
                   <w:tcBorders>
                     <w:top w:val="nil"/>
@@ -5064,7 +5064,7 @@
               </w:tc>
               <w:tc>
                 <w:tcPr>
-                  <w:tcW w:w="2340" w:type="dxa"/>
+                  <w:tcW w:w="2441" w:type="dxa"/>
                   <w:tcBorders>
                     <w:top w:val="nil"/>
                     <w:left w:val="nil"/>
@@ -5129,22 +5129,22 @@
               <w:tblStyle w:val="TableGrid"/>
               <w:tblpPr w:leftFromText="180" w:rightFromText="180" w:vertAnchor="text" w:horzAnchor="margin" w:tblpY="481"/>
               <w:tblOverlap w:val="never"/>
-              <w:tblW w:w="5120" w:type="dxa"/>
+              <w:tblW w:w="5340" w:type="dxa"/>
               <w:tblLook w:val="04A0" w:firstRow="1" w:lastRow="0" w:firstColumn="1" w:lastColumn="0" w:noHBand="0" w:noVBand="1"/>
             </w:tblPr>
             <w:tblGrid>
-              <w:gridCol w:w="983"/>
-              <w:gridCol w:w="1790"/>
-              <w:gridCol w:w="1253"/>
-              <w:gridCol w:w="1094"/>
+              <w:gridCol w:w="1024"/>
+              <w:gridCol w:w="1867"/>
+              <w:gridCol w:w="1305"/>
+              <w:gridCol w:w="1144"/>
             </w:tblGrid>
             <w:tr>
               <w:trPr>
-                <w:trHeight w:hRule="exact" w:val="436"/>
+                <w:trHeight w:hRule="exact" w:val="387"/>
               </w:trPr>
               <w:tc>
                 <w:tcPr>
-                  <w:tcW w:w="983" w:type="dxa"/>
+                  <w:tcW w:w="1024" w:type="dxa"/>
                   <w:tcBorders>
                     <w:top w:val="nil"/>
                     <w:left w:val="nil"/>
@@ -5174,7 +5174,7 @@
               </w:tc>
               <w:tc>
                 <w:tcPr>
-                  <w:tcW w:w="1790" w:type="dxa"/>
+                  <w:tcW w:w="1867" w:type="dxa"/>
                   <w:tcBorders>
                     <w:top w:val="nil"/>
                     <w:left w:val="nil"/>
@@ -5228,7 +5228,7 @@
               </w:tc>
               <w:tc>
                 <w:tcPr>
-                  <w:tcW w:w="1253" w:type="dxa"/>
+                  <w:tcW w:w="1305" w:type="dxa"/>
                   <w:tcBorders>
                     <w:top w:val="nil"/>
                     <w:left w:val="nil"/>
@@ -5258,7 +5258,7 @@
               </w:tc>
               <w:tc>
                 <w:tcPr>
-                  <w:tcW w:w="1092" w:type="dxa"/>
+                  <w:tcW w:w="1143" w:type="dxa"/>
                   <w:tcBorders>
                     <w:top w:val="nil"/>
                     <w:left w:val="nil"/>
@@ -5289,26 +5289,26 @@
             </w:tr>
             <w:tr>
               <w:trPr>
-                <w:trHeight w:hRule="exact" w:val="591"/>
+                <w:trHeight w:hRule="exact" w:val="525"/>
               </w:trPr>
               <w:tc>
                 <w:tcPr>
-                  <w:tcW w:w="983" w:type="dxa"/>
-                </w:tcPr>
-                <w:p>
-                  <w:pPr>
-                    <w:ind w:right="126"/>
-                    <w:rPr>
-                      <w:rFonts w:ascii="Arial" w:hAnsi="Arial" w:cs="Arial"/>
-                      <w:sz w:val="28"/>
-                      <w:szCs w:val="28"/>
-                    </w:rPr>
-                  </w:pPr>
-                </w:p>
-              </w:tc>
-              <w:tc>
-                <w:tcPr>
-                  <w:tcW w:w="1790" w:type="dxa"/>
+                  <w:tcW w:w="1024" w:type="dxa"/>
+                </w:tcPr>
+                <w:p>
+                  <w:pPr>
+                    <w:ind w:right="126"/>
+                    <w:rPr>
+                      <w:rFonts w:ascii="Arial" w:hAnsi="Arial" w:cs="Arial"/>
+                      <w:sz w:val="28"/>
+                      <w:szCs w:val="28"/>
+                    </w:rPr>
+                  </w:pPr>
+                </w:p>
+              </w:tc>
+              <w:tc>
+                <w:tcPr>
+                  <w:tcW w:w="1867" w:type="dxa"/>
                   <w:vAlign w:val="center"/>
                 </w:tcPr>
                 <w:p>
@@ -5480,22 +5480,22 @@
               </w:tc>
               <w:tc>
                 <w:tcPr>
-                  <w:tcW w:w="1253" w:type="dxa"/>
-                </w:tcPr>
-                <w:p>
-                  <w:pPr>
-                    <w:ind w:right="126"/>
-                    <w:rPr>
-                      <w:rFonts w:ascii="Arial" w:hAnsi="Arial" w:cs="Arial"/>
-                      <w:sz w:val="28"/>
-                      <w:szCs w:val="28"/>
-                    </w:rPr>
-                  </w:pPr>
-                </w:p>
-              </w:tc>
-              <w:tc>
-                <w:tcPr>
-                  <w:tcW w:w="1092" w:type="dxa"/>
+                  <w:tcW w:w="1305" w:type="dxa"/>
+                </w:tcPr>
+                <w:p>
+                  <w:pPr>
+                    <w:ind w:right="126"/>
+                    <w:rPr>
+                      <w:rFonts w:ascii="Arial" w:hAnsi="Arial" w:cs="Arial"/>
+                      <w:sz w:val="28"/>
+                      <w:szCs w:val="28"/>
+                    </w:rPr>
+                  </w:pPr>
+                </w:p>
+              </w:tc>
+              <w:tc>
+                <w:tcPr>
+                  <w:tcW w:w="1143" w:type="dxa"/>
                 </w:tcPr>
                 <w:p>
                   <w:pPr>
@@ -5511,26 +5511,26 @@
             </w:tr>
             <w:tr>
               <w:trPr>
-                <w:trHeight w:hRule="exact" w:val="510"/>
+                <w:trHeight w:hRule="exact" w:val="452"/>
               </w:trPr>
               <w:tc>
                 <w:tcPr>
-                  <w:tcW w:w="983" w:type="dxa"/>
-                </w:tcPr>
-                <w:p>
-                  <w:pPr>
-                    <w:ind w:right="126"/>
-                    <w:rPr>
-                      <w:rFonts w:ascii="Arial" w:hAnsi="Arial" w:cs="Arial"/>
-                      <w:sz w:val="28"/>
-                      <w:szCs w:val="28"/>
-                    </w:rPr>
-                  </w:pPr>
-                </w:p>
-              </w:tc>
-              <w:tc>
-                <w:tcPr>
-                  <w:tcW w:w="1790" w:type="dxa"/>
+                  <w:tcW w:w="1024" w:type="dxa"/>
+                </w:tcPr>
+                <w:p>
+                  <w:pPr>
+                    <w:ind w:right="126"/>
+                    <w:rPr>
+                      <w:rFonts w:ascii="Arial" w:hAnsi="Arial" w:cs="Arial"/>
+                      <w:sz w:val="28"/>
+                      <w:szCs w:val="28"/>
+                    </w:rPr>
+                  </w:pPr>
+                </w:p>
+              </w:tc>
+              <w:tc>
+                <w:tcPr>
+                  <w:tcW w:w="1867" w:type="dxa"/>
                   <w:vAlign w:val="center"/>
                 </w:tcPr>
                 <w:p>
@@ -5702,22 +5702,22 @@
               </w:tc>
               <w:tc>
                 <w:tcPr>
-                  <w:tcW w:w="1253" w:type="dxa"/>
-                </w:tcPr>
-                <w:p>
-                  <w:pPr>
-                    <w:ind w:right="126"/>
-                    <w:rPr>
-                      <w:rFonts w:ascii="Arial" w:hAnsi="Arial" w:cs="Arial"/>
-                      <w:sz w:val="28"/>
-                      <w:szCs w:val="28"/>
-                    </w:rPr>
-                  </w:pPr>
-                </w:p>
-              </w:tc>
-              <w:tc>
-                <w:tcPr>
-                  <w:tcW w:w="1092" w:type="dxa"/>
+                  <w:tcW w:w="1305" w:type="dxa"/>
+                </w:tcPr>
+                <w:p>
+                  <w:pPr>
+                    <w:ind w:right="126"/>
+                    <w:rPr>
+                      <w:rFonts w:ascii="Arial" w:hAnsi="Arial" w:cs="Arial"/>
+                      <w:sz w:val="28"/>
+                      <w:szCs w:val="28"/>
+                    </w:rPr>
+                  </w:pPr>
+                </w:p>
+              </w:tc>
+              <w:tc>
+                <w:tcPr>
+                  <w:tcW w:w="1143" w:type="dxa"/>
                 </w:tcPr>
                 <w:p>
                   <w:pPr>
@@ -5733,26 +5733,26 @@
             </w:tr>
             <w:tr>
               <w:trPr>
-                <w:trHeight w:hRule="exact" w:val="577"/>
+                <w:trHeight w:hRule="exact" w:val="512"/>
               </w:trPr>
               <w:tc>
                 <w:tcPr>
-                  <w:tcW w:w="983" w:type="dxa"/>
-                </w:tcPr>
-                <w:p>
-                  <w:pPr>
-                    <w:ind w:right="126"/>
-                    <w:rPr>
-                      <w:rFonts w:ascii="Arial" w:hAnsi="Arial" w:cs="Arial"/>
-                      <w:sz w:val="28"/>
-                      <w:szCs w:val="28"/>
-                    </w:rPr>
-                  </w:pPr>
-                </w:p>
-              </w:tc>
-              <w:tc>
-                <w:tcPr>
-                  <w:tcW w:w="1790" w:type="dxa"/>
+                  <w:tcW w:w="1024" w:type="dxa"/>
+                </w:tcPr>
+                <w:p>
+                  <w:pPr>
+                    <w:ind w:right="126"/>
+                    <w:rPr>
+                      <w:rFonts w:ascii="Arial" w:hAnsi="Arial" w:cs="Arial"/>
+                      <w:sz w:val="28"/>
+                      <w:szCs w:val="28"/>
+                    </w:rPr>
+                  </w:pPr>
+                </w:p>
+              </w:tc>
+              <w:tc>
+                <w:tcPr>
+                  <w:tcW w:w="1867" w:type="dxa"/>
                   <w:vAlign w:val="center"/>
                 </w:tcPr>
                 <w:p>
@@ -5924,22 +5924,22 @@
               </w:tc>
               <w:tc>
                 <w:tcPr>
-                  <w:tcW w:w="1253" w:type="dxa"/>
-                </w:tcPr>
-                <w:p>
-                  <w:pPr>
-                    <w:ind w:right="126"/>
-                    <w:rPr>
-                      <w:rFonts w:ascii="Arial" w:hAnsi="Arial" w:cs="Arial"/>
-                      <w:sz w:val="28"/>
-                      <w:szCs w:val="28"/>
-                    </w:rPr>
-                  </w:pPr>
-                </w:p>
-              </w:tc>
-              <w:tc>
-                <w:tcPr>
-                  <w:tcW w:w="1092" w:type="dxa"/>
+                  <w:tcW w:w="1305" w:type="dxa"/>
+                </w:tcPr>
+                <w:p>
+                  <w:pPr>
+                    <w:ind w:right="126"/>
+                    <w:rPr>
+                      <w:rFonts w:ascii="Arial" w:hAnsi="Arial" w:cs="Arial"/>
+                      <w:sz w:val="28"/>
+                      <w:szCs w:val="28"/>
+                    </w:rPr>
+                  </w:pPr>
+                </w:p>
+              </w:tc>
+              <w:tc>
+                <w:tcPr>
+                  <w:tcW w:w="1143" w:type="dxa"/>
                 </w:tcPr>
                 <w:p>
                   <w:pPr>
@@ -5955,26 +5955,26 @@
             </w:tr>
             <w:tr>
               <w:trPr>
-                <w:trHeight w:hRule="exact" w:val="582"/>
+                <w:trHeight w:hRule="exact" w:val="517"/>
               </w:trPr>
               <w:tc>
                 <w:tcPr>
-                  <w:tcW w:w="983" w:type="dxa"/>
-                </w:tcPr>
-                <w:p>
-                  <w:pPr>
-                    <w:ind w:right="126"/>
-                    <w:rPr>
-                      <w:rFonts w:ascii="Arial" w:hAnsi="Arial" w:cs="Arial"/>
-                      <w:sz w:val="28"/>
-                      <w:szCs w:val="28"/>
-                    </w:rPr>
-                  </w:pPr>
-                </w:p>
-              </w:tc>
-              <w:tc>
-                <w:tcPr>
-                  <w:tcW w:w="1790" w:type="dxa"/>
+                  <w:tcW w:w="1024" w:type="dxa"/>
+                </w:tcPr>
+                <w:p>
+                  <w:pPr>
+                    <w:ind w:right="126"/>
+                    <w:rPr>
+                      <w:rFonts w:ascii="Arial" w:hAnsi="Arial" w:cs="Arial"/>
+                      <w:sz w:val="28"/>
+                      <w:szCs w:val="28"/>
+                    </w:rPr>
+                  </w:pPr>
+                </w:p>
+              </w:tc>
+              <w:tc>
+                <w:tcPr>
+                  <w:tcW w:w="1867" w:type="dxa"/>
                   <w:vAlign w:val="center"/>
                 </w:tcPr>
                 <w:p>
@@ -6146,22 +6146,22 @@
               </w:tc>
               <w:tc>
                 <w:tcPr>
-                  <w:tcW w:w="1253" w:type="dxa"/>
-                </w:tcPr>
-                <w:p>
-                  <w:pPr>
-                    <w:ind w:right="126"/>
-                    <w:rPr>
-                      <w:rFonts w:ascii="Arial" w:hAnsi="Arial" w:cs="Arial"/>
-                      <w:sz w:val="28"/>
-                      <w:szCs w:val="28"/>
-                    </w:rPr>
-                  </w:pPr>
-                </w:p>
-              </w:tc>
-              <w:tc>
-                <w:tcPr>
-                  <w:tcW w:w="1092" w:type="dxa"/>
+                  <w:tcW w:w="1305" w:type="dxa"/>
+                </w:tcPr>
+                <w:p>
+                  <w:pPr>
+                    <w:ind w:right="126"/>
+                    <w:rPr>
+                      <w:rFonts w:ascii="Arial" w:hAnsi="Arial" w:cs="Arial"/>
+                      <w:sz w:val="28"/>
+                      <w:szCs w:val="28"/>
+                    </w:rPr>
+                  </w:pPr>
+                </w:p>
+              </w:tc>
+              <w:tc>
+                <w:tcPr>
+                  <w:tcW w:w="1143" w:type="dxa"/>
                 </w:tcPr>
                 <w:p>
                   <w:pPr>
@@ -6177,26 +6177,26 @@
             </w:tr>
             <w:tr>
               <w:trPr>
-                <w:trHeight w:hRule="exact" w:val="577"/>
+                <w:trHeight w:hRule="exact" w:val="512"/>
               </w:trPr>
               <w:tc>
                 <w:tcPr>
-                  <w:tcW w:w="983" w:type="dxa"/>
-                </w:tcPr>
-                <w:p>
-                  <w:pPr>
-                    <w:ind w:right="126"/>
-                    <w:rPr>
-                      <w:rFonts w:ascii="Arial" w:hAnsi="Arial" w:cs="Arial"/>
-                      <w:sz w:val="28"/>
-                      <w:szCs w:val="28"/>
-                    </w:rPr>
-                  </w:pPr>
-                </w:p>
-              </w:tc>
-              <w:tc>
-                <w:tcPr>
-                  <w:tcW w:w="1790" w:type="dxa"/>
+                  <w:tcW w:w="1024" w:type="dxa"/>
+                </w:tcPr>
+                <w:p>
+                  <w:pPr>
+                    <w:ind w:right="126"/>
+                    <w:rPr>
+                      <w:rFonts w:ascii="Arial" w:hAnsi="Arial" w:cs="Arial"/>
+                      <w:sz w:val="28"/>
+                      <w:szCs w:val="28"/>
+                    </w:rPr>
+                  </w:pPr>
+                </w:p>
+              </w:tc>
+              <w:tc>
+                <w:tcPr>
+                  <w:tcW w:w="1867" w:type="dxa"/>
                   <w:vAlign w:val="center"/>
                 </w:tcPr>
                 <w:p>
@@ -6368,22 +6368,22 @@
               </w:tc>
               <w:tc>
                 <w:tcPr>
-                  <w:tcW w:w="1253" w:type="dxa"/>
-                </w:tcPr>
-                <w:p>
-                  <w:pPr>
-                    <w:ind w:right="126"/>
-                    <w:rPr>
-                      <w:rFonts w:ascii="Arial" w:hAnsi="Arial" w:cs="Arial"/>
-                      <w:sz w:val="28"/>
-                      <w:szCs w:val="28"/>
-                    </w:rPr>
-                  </w:pPr>
-                </w:p>
-              </w:tc>
-              <w:tc>
-                <w:tcPr>
-                  <w:tcW w:w="1092" w:type="dxa"/>
+                  <w:tcW w:w="1305" w:type="dxa"/>
+                </w:tcPr>
+                <w:p>
+                  <w:pPr>
+                    <w:ind w:right="126"/>
+                    <w:rPr>
+                      <w:rFonts w:ascii="Arial" w:hAnsi="Arial" w:cs="Arial"/>
+                      <w:sz w:val="28"/>
+                      <w:szCs w:val="28"/>
+                    </w:rPr>
+                  </w:pPr>
+                </w:p>
+              </w:tc>
+              <w:tc>
+                <w:tcPr>
+                  <w:tcW w:w="1143" w:type="dxa"/>
                 </w:tcPr>
                 <w:p>
                   <w:pPr>
@@ -6399,26 +6399,26 @@
             </w:tr>
             <w:tr>
               <w:trPr>
-                <w:trHeight w:hRule="exact" w:val="510"/>
+                <w:trHeight w:hRule="exact" w:val="452"/>
               </w:trPr>
               <w:tc>
                 <w:tcPr>
-                  <w:tcW w:w="983" w:type="dxa"/>
-                </w:tcPr>
-                <w:p>
-                  <w:pPr>
-                    <w:ind w:right="126"/>
-                    <w:rPr>
-                      <w:rFonts w:ascii="Arial" w:hAnsi="Arial" w:cs="Arial"/>
-                      <w:sz w:val="28"/>
-                      <w:szCs w:val="28"/>
-                    </w:rPr>
-                  </w:pPr>
-                </w:p>
-              </w:tc>
-              <w:tc>
-                <w:tcPr>
-                  <w:tcW w:w="1790" w:type="dxa"/>
+                  <w:tcW w:w="1024" w:type="dxa"/>
+                </w:tcPr>
+                <w:p>
+                  <w:pPr>
+                    <w:ind w:right="126"/>
+                    <w:rPr>
+                      <w:rFonts w:ascii="Arial" w:hAnsi="Arial" w:cs="Arial"/>
+                      <w:sz w:val="28"/>
+                      <w:szCs w:val="28"/>
+                    </w:rPr>
+                  </w:pPr>
+                </w:p>
+              </w:tc>
+              <w:tc>
+                <w:tcPr>
+                  <w:tcW w:w="1867" w:type="dxa"/>
                   <w:vAlign w:val="center"/>
                 </w:tcPr>
                 <w:p>
@@ -6590,22 +6590,22 @@
               </w:tc>
               <w:tc>
                 <w:tcPr>
-                  <w:tcW w:w="1253" w:type="dxa"/>
-                </w:tcPr>
-                <w:p>
-                  <w:pPr>
-                    <w:ind w:right="126"/>
-                    <w:rPr>
-                      <w:rFonts w:ascii="Arial" w:hAnsi="Arial" w:cs="Arial"/>
-                      <w:sz w:val="28"/>
-                      <w:szCs w:val="28"/>
-                    </w:rPr>
-                  </w:pPr>
-                </w:p>
-              </w:tc>
-              <w:tc>
-                <w:tcPr>
-                  <w:tcW w:w="1092" w:type="dxa"/>
+                  <w:tcW w:w="1305" w:type="dxa"/>
+                </w:tcPr>
+                <w:p>
+                  <w:pPr>
+                    <w:ind w:right="126"/>
+                    <w:rPr>
+                      <w:rFonts w:ascii="Arial" w:hAnsi="Arial" w:cs="Arial"/>
+                      <w:sz w:val="28"/>
+                      <w:szCs w:val="28"/>
+                    </w:rPr>
+                  </w:pPr>
+                </w:p>
+              </w:tc>
+              <w:tc>
+                <w:tcPr>
+                  <w:tcW w:w="1143" w:type="dxa"/>
                 </w:tcPr>
                 <w:p>
                   <w:pPr>
@@ -6621,11 +6621,11 @@
             </w:tr>
             <w:tr>
               <w:trPr>
-                <w:trHeight w:hRule="exact" w:val="365"/>
+                <w:trHeight w:hRule="exact" w:val="323"/>
               </w:trPr>
               <w:tc>
                 <w:tcPr>
-                  <w:tcW w:w="5120" w:type="dxa"/>
+                  <w:tcW w:w="5340" w:type="dxa"/>
                   <w:gridSpan w:val="4"/>
                   <w:shd w:val="clear" w:color="auto" w:fill="D9D9D9" w:themeFill="background1" w:themeFillShade="D9"/>
                 </w:tcPr>

</xml_diff>

<commit_message>
fix: use correct inventory slip template
</commit_message>
<xml_diff>
--- a/templates/documents/InventorySlips.docx
+++ b/templates/documents/InventorySlips.docx
@@ -5,7 +5,7 @@
     <w:tbl>
       <w:tblPr>
         <w:tblStyle w:val="TableGrid"/>
-        <w:tblW w:w="10224" w:type="dxa"/>
+        <w:tblW w:w="10659" w:type="dxa"/>
         <w:jc w:val="center"/>
         <w:tblBorders>
           <w:top w:val="none" w:sz="0" w:space="0" w:color="auto"/>
@@ -23,19 +23,19 @@
         <w:tblLook w:val="0000" w:firstRow="0" w:lastRow="0" w:firstColumn="0" w:lastColumn="0" w:noHBand="0" w:noVBand="0"/>
       </w:tblPr>
       <w:tblGrid>
-        <w:gridCol w:w="5040"/>
-        <w:gridCol w:w="144"/>
-        <w:gridCol w:w="5040"/>
+        <w:gridCol w:w="5255"/>
+        <w:gridCol w:w="149"/>
+        <w:gridCol w:w="5255"/>
       </w:tblGrid>
       <w:tr>
         <w:trPr>
           <w:cantSplit/>
-          <w:trHeight w:hRule="exact" w:val="7371"/>
+          <w:trHeight w:hRule="exact" w:val="6559"/>
           <w:jc w:val="center"/>
         </w:trPr>
         <w:tc>
           <w:tcPr>
-            <w:tcW w:w="5040" w:type="dxa"/>
+            <w:tcW w:w="5255" w:type="dxa"/>
             <w:tcBorders>
               <w:top w:val="single" w:sz="4" w:space="0" w:color="auto"/>
               <w:left w:val="single" w:sz="4" w:space="0" w:color="auto"/>
@@ -47,24 +47,24 @@
               <w:tblStyle w:val="TableGrid"/>
               <w:tblpPr w:leftFromText="180" w:rightFromText="180" w:vertAnchor="text" w:horzAnchor="margin" w:tblpXSpec="center" w:tblpY="-26"/>
               <w:tblOverlap w:val="never"/>
-              <w:tblW w:w="7249" w:type="dxa"/>
+              <w:tblW w:w="7559" w:type="dxa"/>
               <w:jc w:val="center"/>
               <w:tblLook w:val="0000" w:firstRow="0" w:lastRow="0" w:firstColumn="0" w:lastColumn="0" w:noHBand="0" w:noVBand="0"/>
             </w:tblPr>
             <w:tblGrid>
-              <w:gridCol w:w="1800"/>
-              <w:gridCol w:w="990"/>
-              <w:gridCol w:w="2340"/>
-              <w:gridCol w:w="2119"/>
+              <w:gridCol w:w="1874"/>
+              <w:gridCol w:w="1031"/>
+              <w:gridCol w:w="2442"/>
+              <w:gridCol w:w="2212"/>
             </w:tblGrid>
             <w:tr>
               <w:trPr>
-                <w:trHeight w:val="99"/>
+                <w:trHeight w:val="87"/>
                 <w:jc w:val="center"/>
               </w:trPr>
               <w:tc>
                 <w:tcPr>
-                  <w:tcW w:w="1800" w:type="dxa"/>
+                  <w:tcW w:w="1875" w:type="dxa"/>
                   <w:tcBorders>
                     <w:top w:val="nil"/>
                     <w:left w:val="nil"/>
@@ -89,7 +89,7 @@
               </w:tc>
               <w:tc>
                 <w:tcPr>
-                  <w:tcW w:w="3330" w:type="dxa"/>
+                  <w:tcW w:w="3473" w:type="dxa"/>
                   <w:gridSpan w:val="2"/>
                   <w:tcBorders>
                     <w:top w:val="nil"/>
@@ -115,7 +115,7 @@
               </w:tc>
               <w:tc>
                 <w:tcPr>
-                  <w:tcW w:w="2119" w:type="dxa"/>
+                  <w:tcW w:w="2211" w:type="dxa"/>
                   <w:tcBorders>
                     <w:left w:val="nil"/>
                   </w:tcBorders>
@@ -135,13 +135,13 @@
             <w:tr>
               <w:trPr>
                 <w:gridAfter w:val="1"/>
-                <w:wAfter w:w="2119" w:type="dxa"/>
-                <w:trHeight w:hRule="exact" w:val="979"/>
+                <w:wAfter w:w="2211" w:type="dxa"/>
+                <w:trHeight w:hRule="exact" w:val="870"/>
                 <w:jc w:val="center"/>
               </w:trPr>
               <w:tc>
                 <w:tcPr>
-                  <w:tcW w:w="5130" w:type="dxa"/>
+                  <w:tcW w:w="5348" w:type="dxa"/>
                   <w:gridSpan w:val="3"/>
                   <w:tcBorders>
                     <w:top w:val="nil"/>
@@ -174,13 +174,13 @@
             <w:tr>
               <w:trPr>
                 <w:gridAfter w:val="1"/>
-                <w:wAfter w:w="2119" w:type="dxa"/>
-                <w:trHeight w:val="478"/>
+                <w:wAfter w:w="2211" w:type="dxa"/>
+                <w:trHeight w:val="424"/>
                 <w:jc w:val="center"/>
               </w:trPr>
               <w:tc>
                 <w:tcPr>
-                  <w:tcW w:w="5130" w:type="dxa"/>
+                  <w:tcW w:w="5348" w:type="dxa"/>
                   <w:gridSpan w:val="3"/>
                   <w:tcBorders>
                     <w:top w:val="nil"/>
@@ -223,13 +223,13 @@
             <w:tr>
               <w:trPr>
                 <w:gridAfter w:val="1"/>
-                <w:wAfter w:w="2119" w:type="dxa"/>
-                <w:trHeight w:val="769"/>
+                <w:wAfter w:w="2212" w:type="dxa"/>
+                <w:trHeight w:val="683"/>
                 <w:jc w:val="center"/>
               </w:trPr>
               <w:tc>
                 <w:tcPr>
-                  <w:tcW w:w="2790" w:type="dxa"/>
+                  <w:tcW w:w="2906" w:type="dxa"/>
                   <w:gridSpan w:val="2"/>
                   <w:tcBorders>
                     <w:top w:val="nil"/>
@@ -344,7 +344,7 @@
               </w:tc>
               <w:tc>
                 <w:tcPr>
-                  <w:tcW w:w="2340" w:type="dxa"/>
+                  <w:tcW w:w="2441" w:type="dxa"/>
                   <w:tcBorders>
                     <w:top w:val="nil"/>
                     <w:left w:val="nil"/>
@@ -389,22 +389,22 @@
               <w:tblStyle w:val="TableGrid"/>
               <w:tblpPr w:leftFromText="180" w:rightFromText="180" w:vertAnchor="text" w:horzAnchor="margin" w:tblpY="481"/>
               <w:tblOverlap w:val="never"/>
-              <w:tblW w:w="5078" w:type="dxa"/>
+              <w:tblW w:w="5295" w:type="dxa"/>
               <w:tblLook w:val="04A0" w:firstRow="1" w:lastRow="0" w:firstColumn="1" w:lastColumn="0" w:noHBand="0" w:noVBand="1"/>
             </w:tblPr>
             <w:tblGrid>
-              <w:gridCol w:w="1330"/>
-              <w:gridCol w:w="1419"/>
-              <w:gridCol w:w="1242"/>
-              <w:gridCol w:w="1087"/>
+              <w:gridCol w:w="1385"/>
+              <w:gridCol w:w="1479"/>
+              <w:gridCol w:w="1294"/>
+              <w:gridCol w:w="1137"/>
             </w:tblGrid>
             <w:tr>
               <w:trPr>
-                <w:trHeight w:hRule="exact" w:val="507"/>
+                <w:trHeight w:hRule="exact" w:val="450"/>
               </w:trPr>
               <w:tc>
                 <w:tcPr>
-                  <w:tcW w:w="1330" w:type="dxa"/>
+                  <w:tcW w:w="1385" w:type="dxa"/>
                   <w:tcBorders>
                     <w:top w:val="nil"/>
                     <w:left w:val="nil"/>
@@ -434,7 +434,7 @@
               </w:tc>
               <w:tc>
                 <w:tcPr>
-                  <w:tcW w:w="1419" w:type="dxa"/>
+                  <w:tcW w:w="1479" w:type="dxa"/>
                   <w:tcBorders>
                     <w:top w:val="nil"/>
                     <w:left w:val="nil"/>
@@ -488,7 +488,7 @@
               </w:tc>
               <w:tc>
                 <w:tcPr>
-                  <w:tcW w:w="1242" w:type="dxa"/>
+                  <w:tcW w:w="1294" w:type="dxa"/>
                   <w:tcBorders>
                     <w:top w:val="nil"/>
                     <w:left w:val="nil"/>
@@ -518,7 +518,7 @@
               </w:tc>
               <w:tc>
                 <w:tcPr>
-                  <w:tcW w:w="1087" w:type="dxa"/>
+                  <w:tcW w:w="1136" w:type="dxa"/>
                   <w:tcBorders>
                     <w:top w:val="nil"/>
                     <w:left w:val="nil"/>
@@ -549,26 +549,26 @@
             </w:tr>
             <w:tr>
               <w:trPr>
-                <w:trHeight w:hRule="exact" w:val="490"/>
+                <w:trHeight w:hRule="exact" w:val="435"/>
               </w:trPr>
               <w:tc>
                 <w:tcPr>
-                  <w:tcW w:w="1330" w:type="dxa"/>
-                </w:tcPr>
-                <w:p>
-                  <w:pPr>
-                    <w:ind w:right="126"/>
-                    <w:rPr>
-                      <w:rFonts w:ascii="Arial" w:hAnsi="Arial" w:cs="Arial"/>
-                      <w:sz w:val="28"/>
-                      <w:szCs w:val="28"/>
-                    </w:rPr>
-                  </w:pPr>
-                </w:p>
-              </w:tc>
-              <w:tc>
-                <w:tcPr>
-                  <w:tcW w:w="1419" w:type="dxa"/>
+                  <w:tcW w:w="1385" w:type="dxa"/>
+                </w:tcPr>
+                <w:p>
+                  <w:pPr>
+                    <w:ind w:right="126"/>
+                    <w:rPr>
+                      <w:rFonts w:ascii="Arial" w:hAnsi="Arial" w:cs="Arial"/>
+                      <w:sz w:val="28"/>
+                      <w:szCs w:val="28"/>
+                    </w:rPr>
+                  </w:pPr>
+                </w:p>
+              </w:tc>
+              <w:tc>
+                <w:tcPr>
+                  <w:tcW w:w="1479" w:type="dxa"/>
                   <w:vAlign w:val="center"/>
                 </w:tcPr>
                 <w:p>
@@ -676,22 +676,22 @@
               </w:tc>
               <w:tc>
                 <w:tcPr>
-                  <w:tcW w:w="1242" w:type="dxa"/>
-                </w:tcPr>
-                <w:p>
-                  <w:pPr>
-                    <w:ind w:right="126"/>
-                    <w:rPr>
-                      <w:rFonts w:ascii="Arial" w:hAnsi="Arial" w:cs="Arial"/>
-                      <w:sz w:val="28"/>
-                      <w:szCs w:val="28"/>
-                    </w:rPr>
-                  </w:pPr>
-                </w:p>
-              </w:tc>
-              <w:tc>
-                <w:tcPr>
-                  <w:tcW w:w="1087" w:type="dxa"/>
+                  <w:tcW w:w="1294" w:type="dxa"/>
+                </w:tcPr>
+                <w:p>
+                  <w:pPr>
+                    <w:ind w:right="126"/>
+                    <w:rPr>
+                      <w:rFonts w:ascii="Arial" w:hAnsi="Arial" w:cs="Arial"/>
+                      <w:sz w:val="28"/>
+                      <w:szCs w:val="28"/>
+                    </w:rPr>
+                  </w:pPr>
+                </w:p>
+              </w:tc>
+              <w:tc>
+                <w:tcPr>
+                  <w:tcW w:w="1136" w:type="dxa"/>
                 </w:tcPr>
                 <w:p>
                   <w:pPr>
@@ -707,26 +707,26 @@
             </w:tr>
             <w:tr>
               <w:trPr>
-                <w:trHeight w:hRule="exact" w:val="607"/>
+                <w:trHeight w:hRule="exact" w:val="539"/>
               </w:trPr>
               <w:tc>
                 <w:tcPr>
-                  <w:tcW w:w="1330" w:type="dxa"/>
-                </w:tcPr>
-                <w:p>
-                  <w:pPr>
-                    <w:ind w:right="126"/>
-                    <w:rPr>
-                      <w:rFonts w:ascii="Arial" w:hAnsi="Arial" w:cs="Arial"/>
-                      <w:sz w:val="28"/>
-                      <w:szCs w:val="28"/>
-                    </w:rPr>
-                  </w:pPr>
-                </w:p>
-              </w:tc>
-              <w:tc>
-                <w:tcPr>
-                  <w:tcW w:w="1419" w:type="dxa"/>
+                  <w:tcW w:w="1385" w:type="dxa"/>
+                </w:tcPr>
+                <w:p>
+                  <w:pPr>
+                    <w:ind w:right="126"/>
+                    <w:rPr>
+                      <w:rFonts w:ascii="Arial" w:hAnsi="Arial" w:cs="Arial"/>
+                      <w:sz w:val="28"/>
+                      <w:szCs w:val="28"/>
+                    </w:rPr>
+                  </w:pPr>
+                </w:p>
+              </w:tc>
+              <w:tc>
+                <w:tcPr>
+                  <w:tcW w:w="1479" w:type="dxa"/>
                   <w:vAlign w:val="center"/>
                 </w:tcPr>
                 <w:p>
@@ -834,22 +834,22 @@
               </w:tc>
               <w:tc>
                 <w:tcPr>
-                  <w:tcW w:w="1242" w:type="dxa"/>
-                </w:tcPr>
-                <w:p>
-                  <w:pPr>
-                    <w:ind w:right="126"/>
-                    <w:rPr>
-                      <w:rFonts w:ascii="Arial" w:hAnsi="Arial" w:cs="Arial"/>
-                      <w:sz w:val="28"/>
-                      <w:szCs w:val="28"/>
-                    </w:rPr>
-                  </w:pPr>
-                </w:p>
-              </w:tc>
-              <w:tc>
-                <w:tcPr>
-                  <w:tcW w:w="1087" w:type="dxa"/>
+                  <w:tcW w:w="1294" w:type="dxa"/>
+                </w:tcPr>
+                <w:p>
+                  <w:pPr>
+                    <w:ind w:right="126"/>
+                    <w:rPr>
+                      <w:rFonts w:ascii="Arial" w:hAnsi="Arial" w:cs="Arial"/>
+                      <w:sz w:val="28"/>
+                      <w:szCs w:val="28"/>
+                    </w:rPr>
+                  </w:pPr>
+                </w:p>
+              </w:tc>
+              <w:tc>
+                <w:tcPr>
+                  <w:tcW w:w="1136" w:type="dxa"/>
                 </w:tcPr>
                 <w:p>
                   <w:pPr>
@@ -865,26 +865,26 @@
             </w:tr>
             <w:tr>
               <w:trPr>
-                <w:trHeight w:hRule="exact" w:val="571"/>
+                <w:trHeight w:hRule="exact" w:val="507"/>
               </w:trPr>
               <w:tc>
                 <w:tcPr>
-                  <w:tcW w:w="1330" w:type="dxa"/>
-                </w:tcPr>
-                <w:p>
-                  <w:pPr>
-                    <w:ind w:right="126"/>
-                    <w:rPr>
-                      <w:rFonts w:ascii="Arial" w:hAnsi="Arial" w:cs="Arial"/>
-                      <w:sz w:val="28"/>
-                      <w:szCs w:val="28"/>
-                    </w:rPr>
-                  </w:pPr>
-                </w:p>
-              </w:tc>
-              <w:tc>
-                <w:tcPr>
-                  <w:tcW w:w="1419" w:type="dxa"/>
+                  <w:tcW w:w="1385" w:type="dxa"/>
+                </w:tcPr>
+                <w:p>
+                  <w:pPr>
+                    <w:ind w:right="126"/>
+                    <w:rPr>
+                      <w:rFonts w:ascii="Arial" w:hAnsi="Arial" w:cs="Arial"/>
+                      <w:sz w:val="28"/>
+                      <w:szCs w:val="28"/>
+                    </w:rPr>
+                  </w:pPr>
+                </w:p>
+              </w:tc>
+              <w:tc>
+                <w:tcPr>
+                  <w:tcW w:w="1479" w:type="dxa"/>
                   <w:vAlign w:val="center"/>
                 </w:tcPr>
                 <w:p>
@@ -992,22 +992,22 @@
               </w:tc>
               <w:tc>
                 <w:tcPr>
-                  <w:tcW w:w="1242" w:type="dxa"/>
-                </w:tcPr>
-                <w:p>
-                  <w:pPr>
-                    <w:ind w:right="126"/>
-                    <w:rPr>
-                      <w:rFonts w:ascii="Arial" w:hAnsi="Arial" w:cs="Arial"/>
-                      <w:sz w:val="28"/>
-                      <w:szCs w:val="28"/>
-                    </w:rPr>
-                  </w:pPr>
-                </w:p>
-              </w:tc>
-              <w:tc>
-                <w:tcPr>
-                  <w:tcW w:w="1087" w:type="dxa"/>
+                  <w:tcW w:w="1294" w:type="dxa"/>
+                </w:tcPr>
+                <w:p>
+                  <w:pPr>
+                    <w:ind w:right="126"/>
+                    <w:rPr>
+                      <w:rFonts w:ascii="Arial" w:hAnsi="Arial" w:cs="Arial"/>
+                      <w:sz w:val="28"/>
+                      <w:szCs w:val="28"/>
+                    </w:rPr>
+                  </w:pPr>
+                </w:p>
+              </w:tc>
+              <w:tc>
+                <w:tcPr>
+                  <w:tcW w:w="1136" w:type="dxa"/>
                 </w:tcPr>
                 <w:p>
                   <w:pPr>
@@ -1023,26 +1023,26 @@
             </w:tr>
             <w:tr>
               <w:trPr>
-                <w:trHeight w:hRule="exact" w:val="526"/>
+                <w:trHeight w:hRule="exact" w:val="467"/>
               </w:trPr>
               <w:tc>
                 <w:tcPr>
-                  <w:tcW w:w="1330" w:type="dxa"/>
-                </w:tcPr>
-                <w:p>
-                  <w:pPr>
-                    <w:ind w:right="126"/>
-                    <w:rPr>
-                      <w:rFonts w:ascii="Arial" w:hAnsi="Arial" w:cs="Arial"/>
-                      <w:sz w:val="28"/>
-                      <w:szCs w:val="28"/>
-                    </w:rPr>
-                  </w:pPr>
-                </w:p>
-              </w:tc>
-              <w:tc>
-                <w:tcPr>
-                  <w:tcW w:w="1419" w:type="dxa"/>
+                  <w:tcW w:w="1385" w:type="dxa"/>
+                </w:tcPr>
+                <w:p>
+                  <w:pPr>
+                    <w:ind w:right="126"/>
+                    <w:rPr>
+                      <w:rFonts w:ascii="Arial" w:hAnsi="Arial" w:cs="Arial"/>
+                      <w:sz w:val="28"/>
+                      <w:szCs w:val="28"/>
+                    </w:rPr>
+                  </w:pPr>
+                </w:p>
+              </w:tc>
+              <w:tc>
+                <w:tcPr>
+                  <w:tcW w:w="1479" w:type="dxa"/>
                   <w:vAlign w:val="center"/>
                 </w:tcPr>
                 <w:p>
@@ -1150,22 +1150,22 @@
               </w:tc>
               <w:tc>
                 <w:tcPr>
-                  <w:tcW w:w="1242" w:type="dxa"/>
-                </w:tcPr>
-                <w:p>
-                  <w:pPr>
-                    <w:ind w:right="126"/>
-                    <w:rPr>
-                      <w:rFonts w:ascii="Arial" w:hAnsi="Arial" w:cs="Arial"/>
-                      <w:sz w:val="28"/>
-                      <w:szCs w:val="28"/>
-                    </w:rPr>
-                  </w:pPr>
-                </w:p>
-              </w:tc>
-              <w:tc>
-                <w:tcPr>
-                  <w:tcW w:w="1087" w:type="dxa"/>
+                  <w:tcW w:w="1294" w:type="dxa"/>
+                </w:tcPr>
+                <w:p>
+                  <w:pPr>
+                    <w:ind w:right="126"/>
+                    <w:rPr>
+                      <w:rFonts w:ascii="Arial" w:hAnsi="Arial" w:cs="Arial"/>
+                      <w:sz w:val="28"/>
+                      <w:szCs w:val="28"/>
+                    </w:rPr>
+                  </w:pPr>
+                </w:p>
+              </w:tc>
+              <w:tc>
+                <w:tcPr>
+                  <w:tcW w:w="1136" w:type="dxa"/>
                 </w:tcPr>
                 <w:p>
                   <w:pPr>
@@ -1181,26 +1181,26 @@
             </w:tr>
             <w:tr>
               <w:trPr>
-                <w:trHeight w:hRule="exact" w:val="571"/>
+                <w:trHeight w:hRule="exact" w:val="507"/>
               </w:trPr>
               <w:tc>
                 <w:tcPr>
-                  <w:tcW w:w="1330" w:type="dxa"/>
-                </w:tcPr>
-                <w:p>
-                  <w:pPr>
-                    <w:ind w:right="126"/>
-                    <w:rPr>
-                      <w:rFonts w:ascii="Arial" w:hAnsi="Arial" w:cs="Arial"/>
-                      <w:sz w:val="28"/>
-                      <w:szCs w:val="28"/>
-                    </w:rPr>
-                  </w:pPr>
-                </w:p>
-              </w:tc>
-              <w:tc>
-                <w:tcPr>
-                  <w:tcW w:w="1419" w:type="dxa"/>
+                  <w:tcW w:w="1385" w:type="dxa"/>
+                </w:tcPr>
+                <w:p>
+                  <w:pPr>
+                    <w:ind w:right="126"/>
+                    <w:rPr>
+                      <w:rFonts w:ascii="Arial" w:hAnsi="Arial" w:cs="Arial"/>
+                      <w:sz w:val="28"/>
+                      <w:szCs w:val="28"/>
+                    </w:rPr>
+                  </w:pPr>
+                </w:p>
+              </w:tc>
+              <w:tc>
+                <w:tcPr>
+                  <w:tcW w:w="1479" w:type="dxa"/>
                   <w:vAlign w:val="center"/>
                 </w:tcPr>
                 <w:p>
@@ -1308,22 +1308,22 @@
               </w:tc>
               <w:tc>
                 <w:tcPr>
-                  <w:tcW w:w="1242" w:type="dxa"/>
-                </w:tcPr>
-                <w:p>
-                  <w:pPr>
-                    <w:ind w:right="126"/>
-                    <w:rPr>
-                      <w:rFonts w:ascii="Arial" w:hAnsi="Arial" w:cs="Arial"/>
-                      <w:sz w:val="28"/>
-                      <w:szCs w:val="28"/>
-                    </w:rPr>
-                  </w:pPr>
-                </w:p>
-              </w:tc>
-              <w:tc>
-                <w:tcPr>
-                  <w:tcW w:w="1087" w:type="dxa"/>
+                  <w:tcW w:w="1294" w:type="dxa"/>
+                </w:tcPr>
+                <w:p>
+                  <w:pPr>
+                    <w:ind w:right="126"/>
+                    <w:rPr>
+                      <w:rFonts w:ascii="Arial" w:hAnsi="Arial" w:cs="Arial"/>
+                      <w:sz w:val="28"/>
+                      <w:szCs w:val="28"/>
+                    </w:rPr>
+                  </w:pPr>
+                </w:p>
+              </w:tc>
+              <w:tc>
+                <w:tcPr>
+                  <w:tcW w:w="1136" w:type="dxa"/>
                 </w:tcPr>
                 <w:p>
                   <w:pPr>
@@ -1339,26 +1339,26 @@
             </w:tr>
             <w:tr>
               <w:trPr>
-                <w:trHeight w:hRule="exact" w:val="535"/>
+                <w:trHeight w:hRule="exact" w:val="474"/>
               </w:trPr>
               <w:tc>
                 <w:tcPr>
-                  <w:tcW w:w="1330" w:type="dxa"/>
-                </w:tcPr>
-                <w:p>
-                  <w:pPr>
-                    <w:ind w:right="126"/>
-                    <w:rPr>
-                      <w:rFonts w:ascii="Arial" w:hAnsi="Arial" w:cs="Arial"/>
-                      <w:sz w:val="28"/>
-                      <w:szCs w:val="28"/>
-                    </w:rPr>
-                  </w:pPr>
-                </w:p>
-              </w:tc>
-              <w:tc>
-                <w:tcPr>
-                  <w:tcW w:w="1419" w:type="dxa"/>
+                  <w:tcW w:w="1385" w:type="dxa"/>
+                </w:tcPr>
+                <w:p>
+                  <w:pPr>
+                    <w:ind w:right="126"/>
+                    <w:rPr>
+                      <w:rFonts w:ascii="Arial" w:hAnsi="Arial" w:cs="Arial"/>
+                      <w:sz w:val="28"/>
+                      <w:szCs w:val="28"/>
+                    </w:rPr>
+                  </w:pPr>
+                </w:p>
+              </w:tc>
+              <w:tc>
+                <w:tcPr>
+                  <w:tcW w:w="1479" w:type="dxa"/>
                   <w:vAlign w:val="center"/>
                 </w:tcPr>
                 <w:p>
@@ -1466,22 +1466,22 @@
               </w:tc>
               <w:tc>
                 <w:tcPr>
-                  <w:tcW w:w="1242" w:type="dxa"/>
-                </w:tcPr>
-                <w:p>
-                  <w:pPr>
-                    <w:ind w:right="126"/>
-                    <w:rPr>
-                      <w:rFonts w:ascii="Arial" w:hAnsi="Arial" w:cs="Arial"/>
-                      <w:sz w:val="28"/>
-                      <w:szCs w:val="28"/>
-                    </w:rPr>
-                  </w:pPr>
-                </w:p>
-              </w:tc>
-              <w:tc>
-                <w:tcPr>
-                  <w:tcW w:w="1087" w:type="dxa"/>
+                  <w:tcW w:w="1294" w:type="dxa"/>
+                </w:tcPr>
+                <w:p>
+                  <w:pPr>
+                    <w:ind w:right="126"/>
+                    <w:rPr>
+                      <w:rFonts w:ascii="Arial" w:hAnsi="Arial" w:cs="Arial"/>
+                      <w:sz w:val="28"/>
+                      <w:szCs w:val="28"/>
+                    </w:rPr>
+                  </w:pPr>
+                </w:p>
+              </w:tc>
+              <w:tc>
+                <w:tcPr>
+                  <w:tcW w:w="1136" w:type="dxa"/>
                 </w:tcPr>
                 <w:p>
                   <w:pPr>
@@ -1497,11 +1497,11 @@
             </w:tr>
             <w:tr>
               <w:trPr>
-                <w:trHeight w:hRule="exact" w:val="269"/>
+                <w:trHeight w:hRule="exact" w:val="237"/>
               </w:trPr>
               <w:tc>
                 <w:tcPr>
-                  <w:tcW w:w="5078" w:type="dxa"/>
+                  <w:tcW w:w="5295" w:type="dxa"/>
                   <w:gridSpan w:val="4"/>
                   <w:shd w:val="clear" w:color="auto" w:fill="D9D9D9" w:themeFill="background1" w:themeFillShade="D9"/>
                 </w:tcPr>
@@ -1526,7 +1526,7 @@
         </w:tc>
         <w:tc>
           <w:tcPr>
-            <w:tcW w:w="144" w:type="dxa"/>
+            <w:tcW w:w="149" w:type="dxa"/>
             <w:shd w:val="clear" w:color="auto" w:fill="D9D9D9" w:themeFill="background1" w:themeFillShade="D9"/>
           </w:tcPr>
           <w:p>
@@ -1540,31 +1540,31 @@
         </w:tc>
         <w:tc>
           <w:tcPr>
-            <w:tcW w:w="5040" w:type="dxa"/>
+            <w:tcW w:w="5255" w:type="dxa"/>
           </w:tcPr>
           <w:tbl>
             <w:tblPr>
               <w:tblStyle w:val="TableGrid"/>
               <w:tblpPr w:leftFromText="180" w:rightFromText="180" w:vertAnchor="text" w:horzAnchor="margin" w:tblpXSpec="center" w:tblpY="-26"/>
               <w:tblOverlap w:val="never"/>
-              <w:tblW w:w="7249" w:type="dxa"/>
+              <w:tblW w:w="7559" w:type="dxa"/>
               <w:jc w:val="center"/>
               <w:tblLook w:val="0000" w:firstRow="0" w:lastRow="0" w:firstColumn="0" w:lastColumn="0" w:noHBand="0" w:noVBand="0"/>
             </w:tblPr>
             <w:tblGrid>
-              <w:gridCol w:w="1800"/>
-              <w:gridCol w:w="990"/>
-              <w:gridCol w:w="2340"/>
-              <w:gridCol w:w="2119"/>
+              <w:gridCol w:w="1874"/>
+              <w:gridCol w:w="1031"/>
+              <w:gridCol w:w="2442"/>
+              <w:gridCol w:w="2212"/>
             </w:tblGrid>
             <w:tr>
               <w:trPr>
-                <w:trHeight w:val="99"/>
+                <w:trHeight w:val="87"/>
                 <w:jc w:val="center"/>
               </w:trPr>
               <w:tc>
                 <w:tcPr>
-                  <w:tcW w:w="1800" w:type="dxa"/>
+                  <w:tcW w:w="1875" w:type="dxa"/>
                   <w:tcBorders>
                     <w:top w:val="nil"/>
                     <w:left w:val="nil"/>
@@ -1601,7 +1601,7 @@
               </w:tc>
               <w:tc>
                 <w:tcPr>
-                  <w:tcW w:w="3330" w:type="dxa"/>
+                  <w:tcW w:w="3473" w:type="dxa"/>
                   <w:gridSpan w:val="2"/>
                   <w:tcBorders>
                     <w:top w:val="nil"/>
@@ -1639,7 +1639,7 @@
               </w:tc>
               <w:tc>
                 <w:tcPr>
-                  <w:tcW w:w="2119" w:type="dxa"/>
+                  <w:tcW w:w="2211" w:type="dxa"/>
                   <w:tcBorders>
                     <w:left w:val="nil"/>
                   </w:tcBorders>
@@ -1659,13 +1659,13 @@
             <w:tr>
               <w:trPr>
                 <w:gridAfter w:val="1"/>
-                <w:wAfter w:w="2119" w:type="dxa"/>
-                <w:trHeight w:hRule="exact" w:val="979"/>
+                <w:wAfter w:w="2211" w:type="dxa"/>
+                <w:trHeight w:hRule="exact" w:val="870"/>
                 <w:jc w:val="center"/>
               </w:trPr>
               <w:tc>
                 <w:tcPr>
-                  <w:tcW w:w="5130" w:type="dxa"/>
+                  <w:tcW w:w="5348" w:type="dxa"/>
                   <w:gridSpan w:val="3"/>
                   <w:tcBorders>
                     <w:top w:val="nil"/>
@@ -1714,13 +1714,13 @@
             <w:tr>
               <w:trPr>
                 <w:gridAfter w:val="1"/>
-                <w:wAfter w:w="2119" w:type="dxa"/>
-                <w:trHeight w:val="478"/>
+                <w:wAfter w:w="2211" w:type="dxa"/>
+                <w:trHeight w:val="424"/>
                 <w:jc w:val="center"/>
               </w:trPr>
               <w:tc>
                 <w:tcPr>
-                  <w:tcW w:w="5130" w:type="dxa"/>
+                  <w:tcW w:w="5348" w:type="dxa"/>
                   <w:gridSpan w:val="3"/>
                   <w:tcBorders>
                     <w:top w:val="nil"/>
@@ -1783,13 +1783,13 @@
             <w:tr>
               <w:trPr>
                 <w:gridAfter w:val="1"/>
-                <w:wAfter w:w="2119" w:type="dxa"/>
-                <w:trHeight w:val="769"/>
+                <w:wAfter w:w="2212" w:type="dxa"/>
+                <w:trHeight w:val="683"/>
                 <w:jc w:val="center"/>
               </w:trPr>
               <w:tc>
                 <w:tcPr>
-                  <w:tcW w:w="2790" w:type="dxa"/>
+                  <w:tcW w:w="2906" w:type="dxa"/>
                   <w:gridSpan w:val="2"/>
                   <w:tcBorders>
                     <w:top w:val="nil"/>
@@ -1904,7 +1904,7 @@
               </w:tc>
               <w:tc>
                 <w:tcPr>
-                  <w:tcW w:w="2340" w:type="dxa"/>
+                  <w:tcW w:w="2441" w:type="dxa"/>
                   <w:tcBorders>
                     <w:top w:val="nil"/>
                     <w:left w:val="nil"/>
@@ -1969,22 +1969,22 @@
               <w:tblStyle w:val="TableGrid"/>
               <w:tblpPr w:leftFromText="180" w:rightFromText="180" w:vertAnchor="text" w:horzAnchor="margin" w:tblpY="481"/>
               <w:tblOverlap w:val="never"/>
-              <w:tblW w:w="5078" w:type="dxa"/>
+              <w:tblW w:w="5295" w:type="dxa"/>
               <w:tblLook w:val="04A0" w:firstRow="1" w:lastRow="0" w:firstColumn="1" w:lastColumn="0" w:noHBand="0" w:noVBand="1"/>
             </w:tblPr>
             <w:tblGrid>
-              <w:gridCol w:w="1330"/>
-              <w:gridCol w:w="1419"/>
-              <w:gridCol w:w="1242"/>
-              <w:gridCol w:w="1087"/>
+              <w:gridCol w:w="1385"/>
+              <w:gridCol w:w="1479"/>
+              <w:gridCol w:w="1294"/>
+              <w:gridCol w:w="1137"/>
             </w:tblGrid>
             <w:tr>
               <w:trPr>
-                <w:trHeight w:hRule="exact" w:val="507"/>
+                <w:trHeight w:hRule="exact" w:val="450"/>
               </w:trPr>
               <w:tc>
                 <w:tcPr>
-                  <w:tcW w:w="1330" w:type="dxa"/>
+                  <w:tcW w:w="1385" w:type="dxa"/>
                   <w:tcBorders>
                     <w:top w:val="nil"/>
                     <w:left w:val="nil"/>
@@ -2014,7 +2014,7 @@
               </w:tc>
               <w:tc>
                 <w:tcPr>
-                  <w:tcW w:w="1419" w:type="dxa"/>
+                  <w:tcW w:w="1479" w:type="dxa"/>
                   <w:tcBorders>
                     <w:top w:val="nil"/>
                     <w:left w:val="nil"/>
@@ -2068,7 +2068,7 @@
               </w:tc>
               <w:tc>
                 <w:tcPr>
-                  <w:tcW w:w="1242" w:type="dxa"/>
+                  <w:tcW w:w="1294" w:type="dxa"/>
                   <w:tcBorders>
                     <w:top w:val="nil"/>
                     <w:left w:val="nil"/>
@@ -2098,7 +2098,7 @@
               </w:tc>
               <w:tc>
                 <w:tcPr>
-                  <w:tcW w:w="1087" w:type="dxa"/>
+                  <w:tcW w:w="1136" w:type="dxa"/>
                   <w:tcBorders>
                     <w:top w:val="nil"/>
                     <w:left w:val="nil"/>
@@ -2129,26 +2129,26 @@
             </w:tr>
             <w:tr>
               <w:trPr>
-                <w:trHeight w:hRule="exact" w:val="490"/>
+                <w:trHeight w:hRule="exact" w:val="435"/>
               </w:trPr>
               <w:tc>
                 <w:tcPr>
-                  <w:tcW w:w="1330" w:type="dxa"/>
-                </w:tcPr>
-                <w:p>
-                  <w:pPr>
-                    <w:ind w:right="126"/>
-                    <w:rPr>
-                      <w:rFonts w:ascii="Arial" w:hAnsi="Arial" w:cs="Arial"/>
-                      <w:sz w:val="28"/>
-                      <w:szCs w:val="28"/>
-                    </w:rPr>
-                  </w:pPr>
-                </w:p>
-              </w:tc>
-              <w:tc>
-                <w:tcPr>
-                  <w:tcW w:w="1419" w:type="dxa"/>
+                  <w:tcW w:w="1385" w:type="dxa"/>
+                </w:tcPr>
+                <w:p>
+                  <w:pPr>
+                    <w:ind w:right="126"/>
+                    <w:rPr>
+                      <w:rFonts w:ascii="Arial" w:hAnsi="Arial" w:cs="Arial"/>
+                      <w:sz w:val="28"/>
+                      <w:szCs w:val="28"/>
+                    </w:rPr>
+                  </w:pPr>
+                </w:p>
+              </w:tc>
+              <w:tc>
+                <w:tcPr>
+                  <w:tcW w:w="1479" w:type="dxa"/>
                   <w:vAlign w:val="center"/>
                 </w:tcPr>
                 <w:p>
@@ -2256,22 +2256,22 @@
               </w:tc>
               <w:tc>
                 <w:tcPr>
-                  <w:tcW w:w="1242" w:type="dxa"/>
-                </w:tcPr>
-                <w:p>
-                  <w:pPr>
-                    <w:ind w:right="126"/>
-                    <w:rPr>
-                      <w:rFonts w:ascii="Arial" w:hAnsi="Arial" w:cs="Arial"/>
-                      <w:sz w:val="28"/>
-                      <w:szCs w:val="28"/>
-                    </w:rPr>
-                  </w:pPr>
-                </w:p>
-              </w:tc>
-              <w:tc>
-                <w:tcPr>
-                  <w:tcW w:w="1087" w:type="dxa"/>
+                  <w:tcW w:w="1294" w:type="dxa"/>
+                </w:tcPr>
+                <w:p>
+                  <w:pPr>
+                    <w:ind w:right="126"/>
+                    <w:rPr>
+                      <w:rFonts w:ascii="Arial" w:hAnsi="Arial" w:cs="Arial"/>
+                      <w:sz w:val="28"/>
+                      <w:szCs w:val="28"/>
+                    </w:rPr>
+                  </w:pPr>
+                </w:p>
+              </w:tc>
+              <w:tc>
+                <w:tcPr>
+                  <w:tcW w:w="1136" w:type="dxa"/>
                 </w:tcPr>
                 <w:p>
                   <w:pPr>
@@ -2287,26 +2287,26 @@
             </w:tr>
             <w:tr>
               <w:trPr>
-                <w:trHeight w:hRule="exact" w:val="607"/>
+                <w:trHeight w:hRule="exact" w:val="539"/>
               </w:trPr>
               <w:tc>
                 <w:tcPr>
-                  <w:tcW w:w="1330" w:type="dxa"/>
-                </w:tcPr>
-                <w:p>
-                  <w:pPr>
-                    <w:ind w:right="126"/>
-                    <w:rPr>
-                      <w:rFonts w:ascii="Arial" w:hAnsi="Arial" w:cs="Arial"/>
-                      <w:sz w:val="28"/>
-                      <w:szCs w:val="28"/>
-                    </w:rPr>
-                  </w:pPr>
-                </w:p>
-              </w:tc>
-              <w:tc>
-                <w:tcPr>
-                  <w:tcW w:w="1419" w:type="dxa"/>
+                  <w:tcW w:w="1385" w:type="dxa"/>
+                </w:tcPr>
+                <w:p>
+                  <w:pPr>
+                    <w:ind w:right="126"/>
+                    <w:rPr>
+                      <w:rFonts w:ascii="Arial" w:hAnsi="Arial" w:cs="Arial"/>
+                      <w:sz w:val="28"/>
+                      <w:szCs w:val="28"/>
+                    </w:rPr>
+                  </w:pPr>
+                </w:p>
+              </w:tc>
+              <w:tc>
+                <w:tcPr>
+                  <w:tcW w:w="1479" w:type="dxa"/>
                   <w:vAlign w:val="center"/>
                 </w:tcPr>
                 <w:p>
@@ -2414,22 +2414,22 @@
               </w:tc>
               <w:tc>
                 <w:tcPr>
-                  <w:tcW w:w="1242" w:type="dxa"/>
-                </w:tcPr>
-                <w:p>
-                  <w:pPr>
-                    <w:ind w:right="126"/>
-                    <w:rPr>
-                      <w:rFonts w:ascii="Arial" w:hAnsi="Arial" w:cs="Arial"/>
-                      <w:sz w:val="28"/>
-                      <w:szCs w:val="28"/>
-                    </w:rPr>
-                  </w:pPr>
-                </w:p>
-              </w:tc>
-              <w:tc>
-                <w:tcPr>
-                  <w:tcW w:w="1087" w:type="dxa"/>
+                  <w:tcW w:w="1294" w:type="dxa"/>
+                </w:tcPr>
+                <w:p>
+                  <w:pPr>
+                    <w:ind w:right="126"/>
+                    <w:rPr>
+                      <w:rFonts w:ascii="Arial" w:hAnsi="Arial" w:cs="Arial"/>
+                      <w:sz w:val="28"/>
+                      <w:szCs w:val="28"/>
+                    </w:rPr>
+                  </w:pPr>
+                </w:p>
+              </w:tc>
+              <w:tc>
+                <w:tcPr>
+                  <w:tcW w:w="1136" w:type="dxa"/>
                 </w:tcPr>
                 <w:p>
                   <w:pPr>
@@ -2445,26 +2445,26 @@
             </w:tr>
             <w:tr>
               <w:trPr>
-                <w:trHeight w:hRule="exact" w:val="571"/>
+                <w:trHeight w:hRule="exact" w:val="507"/>
               </w:trPr>
               <w:tc>
                 <w:tcPr>
-                  <w:tcW w:w="1330" w:type="dxa"/>
-                </w:tcPr>
-                <w:p>
-                  <w:pPr>
-                    <w:ind w:right="126"/>
-                    <w:rPr>
-                      <w:rFonts w:ascii="Arial" w:hAnsi="Arial" w:cs="Arial"/>
-                      <w:sz w:val="28"/>
-                      <w:szCs w:val="28"/>
-                    </w:rPr>
-                  </w:pPr>
-                </w:p>
-              </w:tc>
-              <w:tc>
-                <w:tcPr>
-                  <w:tcW w:w="1419" w:type="dxa"/>
+                  <w:tcW w:w="1385" w:type="dxa"/>
+                </w:tcPr>
+                <w:p>
+                  <w:pPr>
+                    <w:ind w:right="126"/>
+                    <w:rPr>
+                      <w:rFonts w:ascii="Arial" w:hAnsi="Arial" w:cs="Arial"/>
+                      <w:sz w:val="28"/>
+                      <w:szCs w:val="28"/>
+                    </w:rPr>
+                  </w:pPr>
+                </w:p>
+              </w:tc>
+              <w:tc>
+                <w:tcPr>
+                  <w:tcW w:w="1479" w:type="dxa"/>
                   <w:vAlign w:val="center"/>
                 </w:tcPr>
                 <w:p>
@@ -2572,22 +2572,22 @@
               </w:tc>
               <w:tc>
                 <w:tcPr>
-                  <w:tcW w:w="1242" w:type="dxa"/>
-                </w:tcPr>
-                <w:p>
-                  <w:pPr>
-                    <w:ind w:right="126"/>
-                    <w:rPr>
-                      <w:rFonts w:ascii="Arial" w:hAnsi="Arial" w:cs="Arial"/>
-                      <w:sz w:val="28"/>
-                      <w:szCs w:val="28"/>
-                    </w:rPr>
-                  </w:pPr>
-                </w:p>
-              </w:tc>
-              <w:tc>
-                <w:tcPr>
-                  <w:tcW w:w="1087" w:type="dxa"/>
+                  <w:tcW w:w="1294" w:type="dxa"/>
+                </w:tcPr>
+                <w:p>
+                  <w:pPr>
+                    <w:ind w:right="126"/>
+                    <w:rPr>
+                      <w:rFonts w:ascii="Arial" w:hAnsi="Arial" w:cs="Arial"/>
+                      <w:sz w:val="28"/>
+                      <w:szCs w:val="28"/>
+                    </w:rPr>
+                  </w:pPr>
+                </w:p>
+              </w:tc>
+              <w:tc>
+                <w:tcPr>
+                  <w:tcW w:w="1136" w:type="dxa"/>
                 </w:tcPr>
                 <w:p>
                   <w:pPr>
@@ -2603,26 +2603,26 @@
             </w:tr>
             <w:tr>
               <w:trPr>
-                <w:trHeight w:hRule="exact" w:val="526"/>
+                <w:trHeight w:hRule="exact" w:val="467"/>
               </w:trPr>
               <w:tc>
                 <w:tcPr>
-                  <w:tcW w:w="1330" w:type="dxa"/>
-                </w:tcPr>
-                <w:p>
-                  <w:pPr>
-                    <w:ind w:right="126"/>
-                    <w:rPr>
-                      <w:rFonts w:ascii="Arial" w:hAnsi="Arial" w:cs="Arial"/>
-                      <w:sz w:val="28"/>
-                      <w:szCs w:val="28"/>
-                    </w:rPr>
-                  </w:pPr>
-                </w:p>
-              </w:tc>
-              <w:tc>
-                <w:tcPr>
-                  <w:tcW w:w="1419" w:type="dxa"/>
+                  <w:tcW w:w="1385" w:type="dxa"/>
+                </w:tcPr>
+                <w:p>
+                  <w:pPr>
+                    <w:ind w:right="126"/>
+                    <w:rPr>
+                      <w:rFonts w:ascii="Arial" w:hAnsi="Arial" w:cs="Arial"/>
+                      <w:sz w:val="28"/>
+                      <w:szCs w:val="28"/>
+                    </w:rPr>
+                  </w:pPr>
+                </w:p>
+              </w:tc>
+              <w:tc>
+                <w:tcPr>
+                  <w:tcW w:w="1479" w:type="dxa"/>
                   <w:vAlign w:val="center"/>
                 </w:tcPr>
                 <w:p>
@@ -2730,22 +2730,22 @@
               </w:tc>
               <w:tc>
                 <w:tcPr>
-                  <w:tcW w:w="1242" w:type="dxa"/>
-                </w:tcPr>
-                <w:p>
-                  <w:pPr>
-                    <w:ind w:right="126"/>
-                    <w:rPr>
-                      <w:rFonts w:ascii="Arial" w:hAnsi="Arial" w:cs="Arial"/>
-                      <w:sz w:val="28"/>
-                      <w:szCs w:val="28"/>
-                    </w:rPr>
-                  </w:pPr>
-                </w:p>
-              </w:tc>
-              <w:tc>
-                <w:tcPr>
-                  <w:tcW w:w="1087" w:type="dxa"/>
+                  <w:tcW w:w="1294" w:type="dxa"/>
+                </w:tcPr>
+                <w:p>
+                  <w:pPr>
+                    <w:ind w:right="126"/>
+                    <w:rPr>
+                      <w:rFonts w:ascii="Arial" w:hAnsi="Arial" w:cs="Arial"/>
+                      <w:sz w:val="28"/>
+                      <w:szCs w:val="28"/>
+                    </w:rPr>
+                  </w:pPr>
+                </w:p>
+              </w:tc>
+              <w:tc>
+                <w:tcPr>
+                  <w:tcW w:w="1136" w:type="dxa"/>
                 </w:tcPr>
                 <w:p>
                   <w:pPr>
@@ -2761,26 +2761,26 @@
             </w:tr>
             <w:tr>
               <w:trPr>
-                <w:trHeight w:hRule="exact" w:val="571"/>
+                <w:trHeight w:hRule="exact" w:val="507"/>
               </w:trPr>
               <w:tc>
                 <w:tcPr>
-                  <w:tcW w:w="1330" w:type="dxa"/>
-                </w:tcPr>
-                <w:p>
-                  <w:pPr>
-                    <w:ind w:right="126"/>
-                    <w:rPr>
-                      <w:rFonts w:ascii="Arial" w:hAnsi="Arial" w:cs="Arial"/>
-                      <w:sz w:val="28"/>
-                      <w:szCs w:val="28"/>
-                    </w:rPr>
-                  </w:pPr>
-                </w:p>
-              </w:tc>
-              <w:tc>
-                <w:tcPr>
-                  <w:tcW w:w="1419" w:type="dxa"/>
+                  <w:tcW w:w="1385" w:type="dxa"/>
+                </w:tcPr>
+                <w:p>
+                  <w:pPr>
+                    <w:ind w:right="126"/>
+                    <w:rPr>
+                      <w:rFonts w:ascii="Arial" w:hAnsi="Arial" w:cs="Arial"/>
+                      <w:sz w:val="28"/>
+                      <w:szCs w:val="28"/>
+                    </w:rPr>
+                  </w:pPr>
+                </w:p>
+              </w:tc>
+              <w:tc>
+                <w:tcPr>
+                  <w:tcW w:w="1479" w:type="dxa"/>
                   <w:vAlign w:val="center"/>
                 </w:tcPr>
                 <w:p>
@@ -2888,22 +2888,22 @@
               </w:tc>
               <w:tc>
                 <w:tcPr>
-                  <w:tcW w:w="1242" w:type="dxa"/>
-                </w:tcPr>
-                <w:p>
-                  <w:pPr>
-                    <w:ind w:right="126"/>
-                    <w:rPr>
-                      <w:rFonts w:ascii="Arial" w:hAnsi="Arial" w:cs="Arial"/>
-                      <w:sz w:val="28"/>
-                      <w:szCs w:val="28"/>
-                    </w:rPr>
-                  </w:pPr>
-                </w:p>
-              </w:tc>
-              <w:tc>
-                <w:tcPr>
-                  <w:tcW w:w="1087" w:type="dxa"/>
+                  <w:tcW w:w="1294" w:type="dxa"/>
+                </w:tcPr>
+                <w:p>
+                  <w:pPr>
+                    <w:ind w:right="126"/>
+                    <w:rPr>
+                      <w:rFonts w:ascii="Arial" w:hAnsi="Arial" w:cs="Arial"/>
+                      <w:sz w:val="28"/>
+                      <w:szCs w:val="28"/>
+                    </w:rPr>
+                  </w:pPr>
+                </w:p>
+              </w:tc>
+              <w:tc>
+                <w:tcPr>
+                  <w:tcW w:w="1136" w:type="dxa"/>
                 </w:tcPr>
                 <w:p>
                   <w:pPr>
@@ -2919,26 +2919,26 @@
             </w:tr>
             <w:tr>
               <w:trPr>
-                <w:trHeight w:hRule="exact" w:val="535"/>
+                <w:trHeight w:hRule="exact" w:val="474"/>
               </w:trPr>
               <w:tc>
                 <w:tcPr>
-                  <w:tcW w:w="1330" w:type="dxa"/>
-                </w:tcPr>
-                <w:p>
-                  <w:pPr>
-                    <w:ind w:right="126"/>
-                    <w:rPr>
-                      <w:rFonts w:ascii="Arial" w:hAnsi="Arial" w:cs="Arial"/>
-                      <w:sz w:val="28"/>
-                      <w:szCs w:val="28"/>
-                    </w:rPr>
-                  </w:pPr>
-                </w:p>
-              </w:tc>
-              <w:tc>
-                <w:tcPr>
-                  <w:tcW w:w="1419" w:type="dxa"/>
+                  <w:tcW w:w="1385" w:type="dxa"/>
+                </w:tcPr>
+                <w:p>
+                  <w:pPr>
+                    <w:ind w:right="126"/>
+                    <w:rPr>
+                      <w:rFonts w:ascii="Arial" w:hAnsi="Arial" w:cs="Arial"/>
+                      <w:sz w:val="28"/>
+                      <w:szCs w:val="28"/>
+                    </w:rPr>
+                  </w:pPr>
+                </w:p>
+              </w:tc>
+              <w:tc>
+                <w:tcPr>
+                  <w:tcW w:w="1479" w:type="dxa"/>
                   <w:vAlign w:val="center"/>
                 </w:tcPr>
                 <w:p>
@@ -3046,22 +3046,22 @@
               </w:tc>
               <w:tc>
                 <w:tcPr>
-                  <w:tcW w:w="1242" w:type="dxa"/>
-                </w:tcPr>
-                <w:p>
-                  <w:pPr>
-                    <w:ind w:right="126"/>
-                    <w:rPr>
-                      <w:rFonts w:ascii="Arial" w:hAnsi="Arial" w:cs="Arial"/>
-                      <w:sz w:val="28"/>
-                      <w:szCs w:val="28"/>
-                    </w:rPr>
-                  </w:pPr>
-                </w:p>
-              </w:tc>
-              <w:tc>
-                <w:tcPr>
-                  <w:tcW w:w="1087" w:type="dxa"/>
+                  <w:tcW w:w="1294" w:type="dxa"/>
+                </w:tcPr>
+                <w:p>
+                  <w:pPr>
+                    <w:ind w:right="126"/>
+                    <w:rPr>
+                      <w:rFonts w:ascii="Arial" w:hAnsi="Arial" w:cs="Arial"/>
+                      <w:sz w:val="28"/>
+                      <w:szCs w:val="28"/>
+                    </w:rPr>
+                  </w:pPr>
+                </w:p>
+              </w:tc>
+              <w:tc>
+                <w:tcPr>
+                  <w:tcW w:w="1136" w:type="dxa"/>
                 </w:tcPr>
                 <w:p>
                   <w:pPr>
@@ -3077,11 +3077,11 @@
             </w:tr>
             <w:tr>
               <w:trPr>
-                <w:trHeight w:hRule="exact" w:val="269"/>
+                <w:trHeight w:hRule="exact" w:val="237"/>
               </w:trPr>
               <w:tc>
                 <w:tcPr>
-                  <w:tcW w:w="5078" w:type="dxa"/>
+                  <w:tcW w:w="5295" w:type="dxa"/>
                   <w:gridSpan w:val="4"/>
                   <w:shd w:val="clear" w:color="auto" w:fill="D9D9D9" w:themeFill="background1" w:themeFillShade="D9"/>
                 </w:tcPr>
@@ -3112,12 +3112,12 @@
       <w:tr>
         <w:trPr>
           <w:cantSplit/>
-          <w:trHeight w:hRule="exact" w:val="7200"/>
+          <w:trHeight w:hRule="exact" w:val="6407"/>
           <w:jc w:val="center"/>
         </w:trPr>
         <w:tc>
           <w:tcPr>
-            <w:tcW w:w="5040" w:type="dxa"/>
+            <w:tcW w:w="5255" w:type="dxa"/>
             <w:tcBorders>
               <w:top w:val="single" w:sz="4" w:space="0" w:color="auto"/>
             </w:tcBorders>
@@ -3127,24 +3127,24 @@
               <w:tblStyle w:val="TableGrid"/>
               <w:tblpPr w:leftFromText="180" w:rightFromText="180" w:vertAnchor="text" w:horzAnchor="margin" w:tblpXSpec="center" w:tblpY="-26"/>
               <w:tblOverlap w:val="never"/>
-              <w:tblW w:w="7249" w:type="dxa"/>
+              <w:tblW w:w="7559" w:type="dxa"/>
               <w:jc w:val="center"/>
               <w:tblLook w:val="0000" w:firstRow="0" w:lastRow="0" w:firstColumn="0" w:lastColumn="0" w:noHBand="0" w:noVBand="0"/>
             </w:tblPr>
             <w:tblGrid>
-              <w:gridCol w:w="1800"/>
-              <w:gridCol w:w="990"/>
-              <w:gridCol w:w="2340"/>
-              <w:gridCol w:w="2119"/>
+              <w:gridCol w:w="1874"/>
+              <w:gridCol w:w="1031"/>
+              <w:gridCol w:w="2442"/>
+              <w:gridCol w:w="2212"/>
             </w:tblGrid>
             <w:tr>
               <w:trPr>
-                <w:trHeight w:val="99"/>
+                <w:trHeight w:val="87"/>
                 <w:jc w:val="center"/>
               </w:trPr>
               <w:tc>
                 <w:tcPr>
-                  <w:tcW w:w="1800" w:type="dxa"/>
+                  <w:tcW w:w="1875" w:type="dxa"/>
                   <w:tcBorders>
                     <w:top w:val="nil"/>
                     <w:left w:val="nil"/>
@@ -3181,7 +3181,7 @@
               </w:tc>
               <w:tc>
                 <w:tcPr>
-                  <w:tcW w:w="3330" w:type="dxa"/>
+                  <w:tcW w:w="3473" w:type="dxa"/>
                   <w:gridSpan w:val="2"/>
                   <w:tcBorders>
                     <w:top w:val="nil"/>
@@ -3219,7 +3219,7 @@
               </w:tc>
               <w:tc>
                 <w:tcPr>
-                  <w:tcW w:w="2119" w:type="dxa"/>
+                  <w:tcW w:w="2211" w:type="dxa"/>
                   <w:tcBorders>
                     <w:left w:val="nil"/>
                   </w:tcBorders>
@@ -3239,13 +3239,13 @@
             <w:tr>
               <w:trPr>
                 <w:gridAfter w:val="1"/>
-                <w:wAfter w:w="2119" w:type="dxa"/>
-                <w:trHeight w:hRule="exact" w:val="979"/>
+                <w:wAfter w:w="2211" w:type="dxa"/>
+                <w:trHeight w:hRule="exact" w:val="870"/>
                 <w:jc w:val="center"/>
               </w:trPr>
               <w:tc>
                 <w:tcPr>
-                  <w:tcW w:w="5130" w:type="dxa"/>
+                  <w:tcW w:w="5348" w:type="dxa"/>
                   <w:gridSpan w:val="3"/>
                   <w:tcBorders>
                     <w:top w:val="nil"/>
@@ -3294,13 +3294,13 @@
             <w:tr>
               <w:trPr>
                 <w:gridAfter w:val="1"/>
-                <w:wAfter w:w="2119" w:type="dxa"/>
-                <w:trHeight w:val="478"/>
+                <w:wAfter w:w="2211" w:type="dxa"/>
+                <w:trHeight w:val="424"/>
                 <w:jc w:val="center"/>
               </w:trPr>
               <w:tc>
                 <w:tcPr>
-                  <w:tcW w:w="5130" w:type="dxa"/>
+                  <w:tcW w:w="5348" w:type="dxa"/>
                   <w:gridSpan w:val="3"/>
                   <w:tcBorders>
                     <w:top w:val="nil"/>
@@ -3363,13 +3363,13 @@
             <w:tr>
               <w:trPr>
                 <w:gridAfter w:val="1"/>
-                <w:wAfter w:w="2119" w:type="dxa"/>
-                <w:trHeight w:val="769"/>
+                <w:wAfter w:w="2212" w:type="dxa"/>
+                <w:trHeight w:val="683"/>
                 <w:jc w:val="center"/>
               </w:trPr>
               <w:tc>
                 <w:tcPr>
-                  <w:tcW w:w="2790" w:type="dxa"/>
+                  <w:tcW w:w="2906" w:type="dxa"/>
                   <w:gridSpan w:val="2"/>
                   <w:tcBorders>
                     <w:top w:val="nil"/>
@@ -3484,7 +3484,7 @@
               </w:tc>
               <w:tc>
                 <w:tcPr>
-                  <w:tcW w:w="2340" w:type="dxa"/>
+                  <w:tcW w:w="2441" w:type="dxa"/>
                   <w:tcBorders>
                     <w:top w:val="nil"/>
                     <w:left w:val="nil"/>
@@ -3549,22 +3549,22 @@
               <w:tblStyle w:val="TableGrid"/>
               <w:tblpPr w:leftFromText="180" w:rightFromText="180" w:vertAnchor="text" w:horzAnchor="margin" w:tblpY="481"/>
               <w:tblOverlap w:val="never"/>
-              <w:tblW w:w="5078" w:type="dxa"/>
+              <w:tblW w:w="5295" w:type="dxa"/>
               <w:tblLook w:val="04A0" w:firstRow="1" w:lastRow="0" w:firstColumn="1" w:lastColumn="0" w:noHBand="0" w:noVBand="1"/>
             </w:tblPr>
             <w:tblGrid>
-              <w:gridCol w:w="1330"/>
-              <w:gridCol w:w="1419"/>
-              <w:gridCol w:w="1242"/>
-              <w:gridCol w:w="1087"/>
+              <w:gridCol w:w="1385"/>
+              <w:gridCol w:w="1479"/>
+              <w:gridCol w:w="1294"/>
+              <w:gridCol w:w="1137"/>
             </w:tblGrid>
             <w:tr>
               <w:trPr>
-                <w:trHeight w:hRule="exact" w:val="507"/>
+                <w:trHeight w:hRule="exact" w:val="450"/>
               </w:trPr>
               <w:tc>
                 <w:tcPr>
-                  <w:tcW w:w="1330" w:type="dxa"/>
+                  <w:tcW w:w="1385" w:type="dxa"/>
                   <w:tcBorders>
                     <w:top w:val="nil"/>
                     <w:left w:val="nil"/>
@@ -3594,7 +3594,7 @@
               </w:tc>
               <w:tc>
                 <w:tcPr>
-                  <w:tcW w:w="1419" w:type="dxa"/>
+                  <w:tcW w:w="1479" w:type="dxa"/>
                   <w:tcBorders>
                     <w:top w:val="nil"/>
                     <w:left w:val="nil"/>
@@ -3648,7 +3648,7 @@
               </w:tc>
               <w:tc>
                 <w:tcPr>
-                  <w:tcW w:w="1242" w:type="dxa"/>
+                  <w:tcW w:w="1294" w:type="dxa"/>
                   <w:tcBorders>
                     <w:top w:val="nil"/>
                     <w:left w:val="nil"/>
@@ -3678,7 +3678,7 @@
               </w:tc>
               <w:tc>
                 <w:tcPr>
-                  <w:tcW w:w="1087" w:type="dxa"/>
+                  <w:tcW w:w="1136" w:type="dxa"/>
                   <w:tcBorders>
                     <w:top w:val="nil"/>
                     <w:left w:val="nil"/>
@@ -3709,26 +3709,26 @@
             </w:tr>
             <w:tr>
               <w:trPr>
-                <w:trHeight w:hRule="exact" w:val="490"/>
+                <w:trHeight w:hRule="exact" w:val="435"/>
               </w:trPr>
               <w:tc>
                 <w:tcPr>
-                  <w:tcW w:w="1330" w:type="dxa"/>
-                </w:tcPr>
-                <w:p>
-                  <w:pPr>
-                    <w:ind w:right="126"/>
-                    <w:rPr>
-                      <w:rFonts w:ascii="Arial" w:hAnsi="Arial" w:cs="Arial"/>
-                      <w:sz w:val="28"/>
-                      <w:szCs w:val="28"/>
-                    </w:rPr>
-                  </w:pPr>
-                </w:p>
-              </w:tc>
-              <w:tc>
-                <w:tcPr>
-                  <w:tcW w:w="1419" w:type="dxa"/>
+                  <w:tcW w:w="1385" w:type="dxa"/>
+                </w:tcPr>
+                <w:p>
+                  <w:pPr>
+                    <w:ind w:right="126"/>
+                    <w:rPr>
+                      <w:rFonts w:ascii="Arial" w:hAnsi="Arial" w:cs="Arial"/>
+                      <w:sz w:val="28"/>
+                      <w:szCs w:val="28"/>
+                    </w:rPr>
+                  </w:pPr>
+                </w:p>
+              </w:tc>
+              <w:tc>
+                <w:tcPr>
+                  <w:tcW w:w="1479" w:type="dxa"/>
                   <w:vAlign w:val="center"/>
                 </w:tcPr>
                 <w:p>
@@ -3836,22 +3836,22 @@
               </w:tc>
               <w:tc>
                 <w:tcPr>
-                  <w:tcW w:w="1242" w:type="dxa"/>
-                </w:tcPr>
-                <w:p>
-                  <w:pPr>
-                    <w:ind w:right="126"/>
-                    <w:rPr>
-                      <w:rFonts w:ascii="Arial" w:hAnsi="Arial" w:cs="Arial"/>
-                      <w:sz w:val="28"/>
-                      <w:szCs w:val="28"/>
-                    </w:rPr>
-                  </w:pPr>
-                </w:p>
-              </w:tc>
-              <w:tc>
-                <w:tcPr>
-                  <w:tcW w:w="1087" w:type="dxa"/>
+                  <w:tcW w:w="1294" w:type="dxa"/>
+                </w:tcPr>
+                <w:p>
+                  <w:pPr>
+                    <w:ind w:right="126"/>
+                    <w:rPr>
+                      <w:rFonts w:ascii="Arial" w:hAnsi="Arial" w:cs="Arial"/>
+                      <w:sz w:val="28"/>
+                      <w:szCs w:val="28"/>
+                    </w:rPr>
+                  </w:pPr>
+                </w:p>
+              </w:tc>
+              <w:tc>
+                <w:tcPr>
+                  <w:tcW w:w="1136" w:type="dxa"/>
                 </w:tcPr>
                 <w:p>
                   <w:pPr>
@@ -3867,26 +3867,26 @@
             </w:tr>
             <w:tr>
               <w:trPr>
-                <w:trHeight w:hRule="exact" w:val="607"/>
+                <w:trHeight w:hRule="exact" w:val="539"/>
               </w:trPr>
               <w:tc>
                 <w:tcPr>
-                  <w:tcW w:w="1330" w:type="dxa"/>
-                </w:tcPr>
-                <w:p>
-                  <w:pPr>
-                    <w:ind w:right="126"/>
-                    <w:rPr>
-                      <w:rFonts w:ascii="Arial" w:hAnsi="Arial" w:cs="Arial"/>
-                      <w:sz w:val="28"/>
-                      <w:szCs w:val="28"/>
-                    </w:rPr>
-                  </w:pPr>
-                </w:p>
-              </w:tc>
-              <w:tc>
-                <w:tcPr>
-                  <w:tcW w:w="1419" w:type="dxa"/>
+                  <w:tcW w:w="1385" w:type="dxa"/>
+                </w:tcPr>
+                <w:p>
+                  <w:pPr>
+                    <w:ind w:right="126"/>
+                    <w:rPr>
+                      <w:rFonts w:ascii="Arial" w:hAnsi="Arial" w:cs="Arial"/>
+                      <w:sz w:val="28"/>
+                      <w:szCs w:val="28"/>
+                    </w:rPr>
+                  </w:pPr>
+                </w:p>
+              </w:tc>
+              <w:tc>
+                <w:tcPr>
+                  <w:tcW w:w="1479" w:type="dxa"/>
                   <w:vAlign w:val="center"/>
                 </w:tcPr>
                 <w:p>
@@ -3994,22 +3994,22 @@
               </w:tc>
               <w:tc>
                 <w:tcPr>
-                  <w:tcW w:w="1242" w:type="dxa"/>
-                </w:tcPr>
-                <w:p>
-                  <w:pPr>
-                    <w:ind w:right="126"/>
-                    <w:rPr>
-                      <w:rFonts w:ascii="Arial" w:hAnsi="Arial" w:cs="Arial"/>
-                      <w:sz w:val="28"/>
-                      <w:szCs w:val="28"/>
-                    </w:rPr>
-                  </w:pPr>
-                </w:p>
-              </w:tc>
-              <w:tc>
-                <w:tcPr>
-                  <w:tcW w:w="1087" w:type="dxa"/>
+                  <w:tcW w:w="1294" w:type="dxa"/>
+                </w:tcPr>
+                <w:p>
+                  <w:pPr>
+                    <w:ind w:right="126"/>
+                    <w:rPr>
+                      <w:rFonts w:ascii="Arial" w:hAnsi="Arial" w:cs="Arial"/>
+                      <w:sz w:val="28"/>
+                      <w:szCs w:val="28"/>
+                    </w:rPr>
+                  </w:pPr>
+                </w:p>
+              </w:tc>
+              <w:tc>
+                <w:tcPr>
+                  <w:tcW w:w="1136" w:type="dxa"/>
                 </w:tcPr>
                 <w:p>
                   <w:pPr>
@@ -4025,26 +4025,26 @@
             </w:tr>
             <w:tr>
               <w:trPr>
-                <w:trHeight w:hRule="exact" w:val="571"/>
+                <w:trHeight w:hRule="exact" w:val="507"/>
               </w:trPr>
               <w:tc>
                 <w:tcPr>
-                  <w:tcW w:w="1330" w:type="dxa"/>
-                </w:tcPr>
-                <w:p>
-                  <w:pPr>
-                    <w:ind w:right="126"/>
-                    <w:rPr>
-                      <w:rFonts w:ascii="Arial" w:hAnsi="Arial" w:cs="Arial"/>
-                      <w:sz w:val="28"/>
-                      <w:szCs w:val="28"/>
-                    </w:rPr>
-                  </w:pPr>
-                </w:p>
-              </w:tc>
-              <w:tc>
-                <w:tcPr>
-                  <w:tcW w:w="1419" w:type="dxa"/>
+                  <w:tcW w:w="1385" w:type="dxa"/>
+                </w:tcPr>
+                <w:p>
+                  <w:pPr>
+                    <w:ind w:right="126"/>
+                    <w:rPr>
+                      <w:rFonts w:ascii="Arial" w:hAnsi="Arial" w:cs="Arial"/>
+                      <w:sz w:val="28"/>
+                      <w:szCs w:val="28"/>
+                    </w:rPr>
+                  </w:pPr>
+                </w:p>
+              </w:tc>
+              <w:tc>
+                <w:tcPr>
+                  <w:tcW w:w="1479" w:type="dxa"/>
                   <w:vAlign w:val="center"/>
                 </w:tcPr>
                 <w:p>
@@ -4152,22 +4152,22 @@
               </w:tc>
               <w:tc>
                 <w:tcPr>
-                  <w:tcW w:w="1242" w:type="dxa"/>
-                </w:tcPr>
-                <w:p>
-                  <w:pPr>
-                    <w:ind w:right="126"/>
-                    <w:rPr>
-                      <w:rFonts w:ascii="Arial" w:hAnsi="Arial" w:cs="Arial"/>
-                      <w:sz w:val="28"/>
-                      <w:szCs w:val="28"/>
-                    </w:rPr>
-                  </w:pPr>
-                </w:p>
-              </w:tc>
-              <w:tc>
-                <w:tcPr>
-                  <w:tcW w:w="1087" w:type="dxa"/>
+                  <w:tcW w:w="1294" w:type="dxa"/>
+                </w:tcPr>
+                <w:p>
+                  <w:pPr>
+                    <w:ind w:right="126"/>
+                    <w:rPr>
+                      <w:rFonts w:ascii="Arial" w:hAnsi="Arial" w:cs="Arial"/>
+                      <w:sz w:val="28"/>
+                      <w:szCs w:val="28"/>
+                    </w:rPr>
+                  </w:pPr>
+                </w:p>
+              </w:tc>
+              <w:tc>
+                <w:tcPr>
+                  <w:tcW w:w="1136" w:type="dxa"/>
                 </w:tcPr>
                 <w:p>
                   <w:pPr>
@@ -4183,26 +4183,26 @@
             </w:tr>
             <w:tr>
               <w:trPr>
-                <w:trHeight w:hRule="exact" w:val="526"/>
+                <w:trHeight w:hRule="exact" w:val="467"/>
               </w:trPr>
               <w:tc>
                 <w:tcPr>
-                  <w:tcW w:w="1330" w:type="dxa"/>
-                </w:tcPr>
-                <w:p>
-                  <w:pPr>
-                    <w:ind w:right="126"/>
-                    <w:rPr>
-                      <w:rFonts w:ascii="Arial" w:hAnsi="Arial" w:cs="Arial"/>
-                      <w:sz w:val="28"/>
-                      <w:szCs w:val="28"/>
-                    </w:rPr>
-                  </w:pPr>
-                </w:p>
-              </w:tc>
-              <w:tc>
-                <w:tcPr>
-                  <w:tcW w:w="1419" w:type="dxa"/>
+                  <w:tcW w:w="1385" w:type="dxa"/>
+                </w:tcPr>
+                <w:p>
+                  <w:pPr>
+                    <w:ind w:right="126"/>
+                    <w:rPr>
+                      <w:rFonts w:ascii="Arial" w:hAnsi="Arial" w:cs="Arial"/>
+                      <w:sz w:val="28"/>
+                      <w:szCs w:val="28"/>
+                    </w:rPr>
+                  </w:pPr>
+                </w:p>
+              </w:tc>
+              <w:tc>
+                <w:tcPr>
+                  <w:tcW w:w="1479" w:type="dxa"/>
                   <w:vAlign w:val="center"/>
                 </w:tcPr>
                 <w:p>
@@ -4310,22 +4310,22 @@
               </w:tc>
               <w:tc>
                 <w:tcPr>
-                  <w:tcW w:w="1242" w:type="dxa"/>
-                </w:tcPr>
-                <w:p>
-                  <w:pPr>
-                    <w:ind w:right="126"/>
-                    <w:rPr>
-                      <w:rFonts w:ascii="Arial" w:hAnsi="Arial" w:cs="Arial"/>
-                      <w:sz w:val="28"/>
-                      <w:szCs w:val="28"/>
-                    </w:rPr>
-                  </w:pPr>
-                </w:p>
-              </w:tc>
-              <w:tc>
-                <w:tcPr>
-                  <w:tcW w:w="1087" w:type="dxa"/>
+                  <w:tcW w:w="1294" w:type="dxa"/>
+                </w:tcPr>
+                <w:p>
+                  <w:pPr>
+                    <w:ind w:right="126"/>
+                    <w:rPr>
+                      <w:rFonts w:ascii="Arial" w:hAnsi="Arial" w:cs="Arial"/>
+                      <w:sz w:val="28"/>
+                      <w:szCs w:val="28"/>
+                    </w:rPr>
+                  </w:pPr>
+                </w:p>
+              </w:tc>
+              <w:tc>
+                <w:tcPr>
+                  <w:tcW w:w="1136" w:type="dxa"/>
                 </w:tcPr>
                 <w:p>
                   <w:pPr>
@@ -4341,26 +4341,26 @@
             </w:tr>
             <w:tr>
               <w:trPr>
-                <w:trHeight w:hRule="exact" w:val="571"/>
+                <w:trHeight w:hRule="exact" w:val="507"/>
               </w:trPr>
               <w:tc>
                 <w:tcPr>
-                  <w:tcW w:w="1330" w:type="dxa"/>
-                </w:tcPr>
-                <w:p>
-                  <w:pPr>
-                    <w:ind w:right="126"/>
-                    <w:rPr>
-                      <w:rFonts w:ascii="Arial" w:hAnsi="Arial" w:cs="Arial"/>
-                      <w:sz w:val="28"/>
-                      <w:szCs w:val="28"/>
-                    </w:rPr>
-                  </w:pPr>
-                </w:p>
-              </w:tc>
-              <w:tc>
-                <w:tcPr>
-                  <w:tcW w:w="1419" w:type="dxa"/>
+                  <w:tcW w:w="1385" w:type="dxa"/>
+                </w:tcPr>
+                <w:p>
+                  <w:pPr>
+                    <w:ind w:right="126"/>
+                    <w:rPr>
+                      <w:rFonts w:ascii="Arial" w:hAnsi="Arial" w:cs="Arial"/>
+                      <w:sz w:val="28"/>
+                      <w:szCs w:val="28"/>
+                    </w:rPr>
+                  </w:pPr>
+                </w:p>
+              </w:tc>
+              <w:tc>
+                <w:tcPr>
+                  <w:tcW w:w="1479" w:type="dxa"/>
                   <w:vAlign w:val="center"/>
                 </w:tcPr>
                 <w:p>
@@ -4468,22 +4468,22 @@
               </w:tc>
               <w:tc>
                 <w:tcPr>
-                  <w:tcW w:w="1242" w:type="dxa"/>
-                </w:tcPr>
-                <w:p>
-                  <w:pPr>
-                    <w:ind w:right="126"/>
-                    <w:rPr>
-                      <w:rFonts w:ascii="Arial" w:hAnsi="Arial" w:cs="Arial"/>
-                      <w:sz w:val="28"/>
-                      <w:szCs w:val="28"/>
-                    </w:rPr>
-                  </w:pPr>
-                </w:p>
-              </w:tc>
-              <w:tc>
-                <w:tcPr>
-                  <w:tcW w:w="1087" w:type="dxa"/>
+                  <w:tcW w:w="1294" w:type="dxa"/>
+                </w:tcPr>
+                <w:p>
+                  <w:pPr>
+                    <w:ind w:right="126"/>
+                    <w:rPr>
+                      <w:rFonts w:ascii="Arial" w:hAnsi="Arial" w:cs="Arial"/>
+                      <w:sz w:val="28"/>
+                      <w:szCs w:val="28"/>
+                    </w:rPr>
+                  </w:pPr>
+                </w:p>
+              </w:tc>
+              <w:tc>
+                <w:tcPr>
+                  <w:tcW w:w="1136" w:type="dxa"/>
                 </w:tcPr>
                 <w:p>
                   <w:pPr>
@@ -4499,26 +4499,26 @@
             </w:tr>
             <w:tr>
               <w:trPr>
-                <w:trHeight w:hRule="exact" w:val="535"/>
+                <w:trHeight w:hRule="exact" w:val="474"/>
               </w:trPr>
               <w:tc>
                 <w:tcPr>
-                  <w:tcW w:w="1330" w:type="dxa"/>
-                </w:tcPr>
-                <w:p>
-                  <w:pPr>
-                    <w:ind w:right="126"/>
-                    <w:rPr>
-                      <w:rFonts w:ascii="Arial" w:hAnsi="Arial" w:cs="Arial"/>
-                      <w:sz w:val="28"/>
-                      <w:szCs w:val="28"/>
-                    </w:rPr>
-                  </w:pPr>
-                </w:p>
-              </w:tc>
-              <w:tc>
-                <w:tcPr>
-                  <w:tcW w:w="1419" w:type="dxa"/>
+                  <w:tcW w:w="1385" w:type="dxa"/>
+                </w:tcPr>
+                <w:p>
+                  <w:pPr>
+                    <w:ind w:right="126"/>
+                    <w:rPr>
+                      <w:rFonts w:ascii="Arial" w:hAnsi="Arial" w:cs="Arial"/>
+                      <w:sz w:val="28"/>
+                      <w:szCs w:val="28"/>
+                    </w:rPr>
+                  </w:pPr>
+                </w:p>
+              </w:tc>
+              <w:tc>
+                <w:tcPr>
+                  <w:tcW w:w="1479" w:type="dxa"/>
                   <w:vAlign w:val="center"/>
                 </w:tcPr>
                 <w:p>
@@ -4626,22 +4626,22 @@
               </w:tc>
               <w:tc>
                 <w:tcPr>
-                  <w:tcW w:w="1242" w:type="dxa"/>
-                </w:tcPr>
-                <w:p>
-                  <w:pPr>
-                    <w:ind w:right="126"/>
-                    <w:rPr>
-                      <w:rFonts w:ascii="Arial" w:hAnsi="Arial" w:cs="Arial"/>
-                      <w:sz w:val="28"/>
-                      <w:szCs w:val="28"/>
-                    </w:rPr>
-                  </w:pPr>
-                </w:p>
-              </w:tc>
-              <w:tc>
-                <w:tcPr>
-                  <w:tcW w:w="1087" w:type="dxa"/>
+                  <w:tcW w:w="1294" w:type="dxa"/>
+                </w:tcPr>
+                <w:p>
+                  <w:pPr>
+                    <w:ind w:right="126"/>
+                    <w:rPr>
+                      <w:rFonts w:ascii="Arial" w:hAnsi="Arial" w:cs="Arial"/>
+                      <w:sz w:val="28"/>
+                      <w:szCs w:val="28"/>
+                    </w:rPr>
+                  </w:pPr>
+                </w:p>
+              </w:tc>
+              <w:tc>
+                <w:tcPr>
+                  <w:tcW w:w="1136" w:type="dxa"/>
                 </w:tcPr>
                 <w:p>
                   <w:pPr>
@@ -4657,11 +4657,11 @@
             </w:tr>
             <w:tr>
               <w:trPr>
-                <w:trHeight w:hRule="exact" w:val="269"/>
+                <w:trHeight w:hRule="exact" w:val="237"/>
               </w:trPr>
               <w:tc>
                 <w:tcPr>
-                  <w:tcW w:w="5078" w:type="dxa"/>
+                  <w:tcW w:w="5295" w:type="dxa"/>
                   <w:gridSpan w:val="4"/>
                   <w:shd w:val="clear" w:color="auto" w:fill="D9D9D9" w:themeFill="background1" w:themeFillShade="D9"/>
                 </w:tcPr>
@@ -4686,7 +4686,7 @@
         </w:tc>
         <w:tc>
           <w:tcPr>
-            <w:tcW w:w="144" w:type="dxa"/>
+            <w:tcW w:w="149" w:type="dxa"/>
             <w:shd w:val="clear" w:color="auto" w:fill="D9D9D9" w:themeFill="background1" w:themeFillShade="D9"/>
           </w:tcPr>
           <w:p>
@@ -4700,31 +4700,31 @@
         </w:tc>
         <w:tc>
           <w:tcPr>
-            <w:tcW w:w="5040" w:type="dxa"/>
+            <w:tcW w:w="5255" w:type="dxa"/>
           </w:tcPr>
           <w:tbl>
             <w:tblPr>
               <w:tblStyle w:val="TableGrid"/>
               <w:tblpPr w:leftFromText="180" w:rightFromText="180" w:vertAnchor="text" w:horzAnchor="margin" w:tblpXSpec="center" w:tblpY="-26"/>
               <w:tblOverlap w:val="never"/>
-              <w:tblW w:w="7249" w:type="dxa"/>
+              <w:tblW w:w="7559" w:type="dxa"/>
               <w:jc w:val="center"/>
               <w:tblLook w:val="0000" w:firstRow="0" w:lastRow="0" w:firstColumn="0" w:lastColumn="0" w:noHBand="0" w:noVBand="0"/>
             </w:tblPr>
             <w:tblGrid>
-              <w:gridCol w:w="1800"/>
-              <w:gridCol w:w="990"/>
-              <w:gridCol w:w="2340"/>
-              <w:gridCol w:w="2119"/>
+              <w:gridCol w:w="1874"/>
+              <w:gridCol w:w="1031"/>
+              <w:gridCol w:w="2442"/>
+              <w:gridCol w:w="2212"/>
             </w:tblGrid>
             <w:tr>
               <w:trPr>
-                <w:trHeight w:val="99"/>
+                <w:trHeight w:val="87"/>
                 <w:jc w:val="center"/>
               </w:trPr>
               <w:tc>
                 <w:tcPr>
-                  <w:tcW w:w="1800" w:type="dxa"/>
+                  <w:tcW w:w="1875" w:type="dxa"/>
                   <w:tcBorders>
                     <w:top w:val="nil"/>
                     <w:left w:val="nil"/>
@@ -4761,7 +4761,7 @@
               </w:tc>
               <w:tc>
                 <w:tcPr>
-                  <w:tcW w:w="3330" w:type="dxa"/>
+                  <w:tcW w:w="3473" w:type="dxa"/>
                   <w:gridSpan w:val="2"/>
                   <w:tcBorders>
                     <w:top w:val="nil"/>
@@ -4799,7 +4799,7 @@
               </w:tc>
               <w:tc>
                 <w:tcPr>
-                  <w:tcW w:w="2119" w:type="dxa"/>
+                  <w:tcW w:w="2211" w:type="dxa"/>
                   <w:tcBorders>
                     <w:left w:val="nil"/>
                   </w:tcBorders>
@@ -4819,13 +4819,13 @@
             <w:tr>
               <w:trPr>
                 <w:gridAfter w:val="1"/>
-                <w:wAfter w:w="2119" w:type="dxa"/>
-                <w:trHeight w:hRule="exact" w:val="977"/>
+                <w:wAfter w:w="2211" w:type="dxa"/>
+                <w:trHeight w:hRule="exact" w:val="868"/>
                 <w:jc w:val="center"/>
               </w:trPr>
               <w:tc>
                 <w:tcPr>
-                  <w:tcW w:w="5130" w:type="dxa"/>
+                  <w:tcW w:w="5348" w:type="dxa"/>
                   <w:gridSpan w:val="3"/>
                   <w:tcBorders>
                     <w:top w:val="nil"/>
@@ -4874,13 +4874,13 @@
             <w:tr>
               <w:trPr>
                 <w:gridAfter w:val="1"/>
-                <w:wAfter w:w="2119" w:type="dxa"/>
-                <w:trHeight w:val="478"/>
+                <w:wAfter w:w="2211" w:type="dxa"/>
+                <w:trHeight w:val="424"/>
                 <w:jc w:val="center"/>
               </w:trPr>
               <w:tc>
                 <w:tcPr>
-                  <w:tcW w:w="5130" w:type="dxa"/>
+                  <w:tcW w:w="5348" w:type="dxa"/>
                   <w:gridSpan w:val="3"/>
                   <w:tcBorders>
                     <w:top w:val="nil"/>
@@ -4943,13 +4943,13 @@
             <w:tr>
               <w:trPr>
                 <w:gridAfter w:val="1"/>
-                <w:wAfter w:w="2119" w:type="dxa"/>
-                <w:trHeight w:val="769"/>
+                <w:wAfter w:w="2212" w:type="dxa"/>
+                <w:trHeight w:val="683"/>
                 <w:jc w:val="center"/>
               </w:trPr>
               <w:tc>
                 <w:tcPr>
-                  <w:tcW w:w="2790" w:type="dxa"/>
+                  <w:tcW w:w="2906" w:type="dxa"/>
                   <w:gridSpan w:val="2"/>
                   <w:tcBorders>
                     <w:top w:val="nil"/>
@@ -5064,7 +5064,7 @@
               </w:tc>
               <w:tc>
                 <w:tcPr>
-                  <w:tcW w:w="2340" w:type="dxa"/>
+                  <w:tcW w:w="2441" w:type="dxa"/>
                   <w:tcBorders>
                     <w:top w:val="nil"/>
                     <w:left w:val="nil"/>
@@ -5129,22 +5129,22 @@
               <w:tblStyle w:val="TableGrid"/>
               <w:tblpPr w:leftFromText="180" w:rightFromText="180" w:vertAnchor="text" w:horzAnchor="margin" w:tblpY="481"/>
               <w:tblOverlap w:val="never"/>
-              <w:tblW w:w="5120" w:type="dxa"/>
+              <w:tblW w:w="5340" w:type="dxa"/>
               <w:tblLook w:val="04A0" w:firstRow="1" w:lastRow="0" w:firstColumn="1" w:lastColumn="0" w:noHBand="0" w:noVBand="1"/>
             </w:tblPr>
             <w:tblGrid>
-              <w:gridCol w:w="983"/>
-              <w:gridCol w:w="1790"/>
-              <w:gridCol w:w="1253"/>
-              <w:gridCol w:w="1094"/>
+              <w:gridCol w:w="1024"/>
+              <w:gridCol w:w="1867"/>
+              <w:gridCol w:w="1305"/>
+              <w:gridCol w:w="1144"/>
             </w:tblGrid>
             <w:tr>
               <w:trPr>
-                <w:trHeight w:hRule="exact" w:val="436"/>
+                <w:trHeight w:hRule="exact" w:val="387"/>
               </w:trPr>
               <w:tc>
                 <w:tcPr>
-                  <w:tcW w:w="983" w:type="dxa"/>
+                  <w:tcW w:w="1024" w:type="dxa"/>
                   <w:tcBorders>
                     <w:top w:val="nil"/>
                     <w:left w:val="nil"/>
@@ -5174,7 +5174,7 @@
               </w:tc>
               <w:tc>
                 <w:tcPr>
-                  <w:tcW w:w="1790" w:type="dxa"/>
+                  <w:tcW w:w="1867" w:type="dxa"/>
                   <w:tcBorders>
                     <w:top w:val="nil"/>
                     <w:left w:val="nil"/>
@@ -5228,7 +5228,7 @@
               </w:tc>
               <w:tc>
                 <w:tcPr>
-                  <w:tcW w:w="1253" w:type="dxa"/>
+                  <w:tcW w:w="1305" w:type="dxa"/>
                   <w:tcBorders>
                     <w:top w:val="nil"/>
                     <w:left w:val="nil"/>
@@ -5258,7 +5258,7 @@
               </w:tc>
               <w:tc>
                 <w:tcPr>
-                  <w:tcW w:w="1092" w:type="dxa"/>
+                  <w:tcW w:w="1143" w:type="dxa"/>
                   <w:tcBorders>
                     <w:top w:val="nil"/>
                     <w:left w:val="nil"/>
@@ -5289,26 +5289,26 @@
             </w:tr>
             <w:tr>
               <w:trPr>
-                <w:trHeight w:hRule="exact" w:val="591"/>
+                <w:trHeight w:hRule="exact" w:val="525"/>
               </w:trPr>
               <w:tc>
                 <w:tcPr>
-                  <w:tcW w:w="983" w:type="dxa"/>
-                </w:tcPr>
-                <w:p>
-                  <w:pPr>
-                    <w:ind w:right="126"/>
-                    <w:rPr>
-                      <w:rFonts w:ascii="Arial" w:hAnsi="Arial" w:cs="Arial"/>
-                      <w:sz w:val="28"/>
-                      <w:szCs w:val="28"/>
-                    </w:rPr>
-                  </w:pPr>
-                </w:p>
-              </w:tc>
-              <w:tc>
-                <w:tcPr>
-                  <w:tcW w:w="1790" w:type="dxa"/>
+                  <w:tcW w:w="1024" w:type="dxa"/>
+                </w:tcPr>
+                <w:p>
+                  <w:pPr>
+                    <w:ind w:right="126"/>
+                    <w:rPr>
+                      <w:rFonts w:ascii="Arial" w:hAnsi="Arial" w:cs="Arial"/>
+                      <w:sz w:val="28"/>
+                      <w:szCs w:val="28"/>
+                    </w:rPr>
+                  </w:pPr>
+                </w:p>
+              </w:tc>
+              <w:tc>
+                <w:tcPr>
+                  <w:tcW w:w="1867" w:type="dxa"/>
                   <w:vAlign w:val="center"/>
                 </w:tcPr>
                 <w:p>
@@ -5480,22 +5480,22 @@
               </w:tc>
               <w:tc>
                 <w:tcPr>
-                  <w:tcW w:w="1253" w:type="dxa"/>
-                </w:tcPr>
-                <w:p>
-                  <w:pPr>
-                    <w:ind w:right="126"/>
-                    <w:rPr>
-                      <w:rFonts w:ascii="Arial" w:hAnsi="Arial" w:cs="Arial"/>
-                      <w:sz w:val="28"/>
-                      <w:szCs w:val="28"/>
-                    </w:rPr>
-                  </w:pPr>
-                </w:p>
-              </w:tc>
-              <w:tc>
-                <w:tcPr>
-                  <w:tcW w:w="1092" w:type="dxa"/>
+                  <w:tcW w:w="1305" w:type="dxa"/>
+                </w:tcPr>
+                <w:p>
+                  <w:pPr>
+                    <w:ind w:right="126"/>
+                    <w:rPr>
+                      <w:rFonts w:ascii="Arial" w:hAnsi="Arial" w:cs="Arial"/>
+                      <w:sz w:val="28"/>
+                      <w:szCs w:val="28"/>
+                    </w:rPr>
+                  </w:pPr>
+                </w:p>
+              </w:tc>
+              <w:tc>
+                <w:tcPr>
+                  <w:tcW w:w="1143" w:type="dxa"/>
                 </w:tcPr>
                 <w:p>
                   <w:pPr>
@@ -5511,26 +5511,26 @@
             </w:tr>
             <w:tr>
               <w:trPr>
-                <w:trHeight w:hRule="exact" w:val="510"/>
+                <w:trHeight w:hRule="exact" w:val="452"/>
               </w:trPr>
               <w:tc>
                 <w:tcPr>
-                  <w:tcW w:w="983" w:type="dxa"/>
-                </w:tcPr>
-                <w:p>
-                  <w:pPr>
-                    <w:ind w:right="126"/>
-                    <w:rPr>
-                      <w:rFonts w:ascii="Arial" w:hAnsi="Arial" w:cs="Arial"/>
-                      <w:sz w:val="28"/>
-                      <w:szCs w:val="28"/>
-                    </w:rPr>
-                  </w:pPr>
-                </w:p>
-              </w:tc>
-              <w:tc>
-                <w:tcPr>
-                  <w:tcW w:w="1790" w:type="dxa"/>
+                  <w:tcW w:w="1024" w:type="dxa"/>
+                </w:tcPr>
+                <w:p>
+                  <w:pPr>
+                    <w:ind w:right="126"/>
+                    <w:rPr>
+                      <w:rFonts w:ascii="Arial" w:hAnsi="Arial" w:cs="Arial"/>
+                      <w:sz w:val="28"/>
+                      <w:szCs w:val="28"/>
+                    </w:rPr>
+                  </w:pPr>
+                </w:p>
+              </w:tc>
+              <w:tc>
+                <w:tcPr>
+                  <w:tcW w:w="1867" w:type="dxa"/>
                   <w:vAlign w:val="center"/>
                 </w:tcPr>
                 <w:p>
@@ -5702,22 +5702,22 @@
               </w:tc>
               <w:tc>
                 <w:tcPr>
-                  <w:tcW w:w="1253" w:type="dxa"/>
-                </w:tcPr>
-                <w:p>
-                  <w:pPr>
-                    <w:ind w:right="126"/>
-                    <w:rPr>
-                      <w:rFonts w:ascii="Arial" w:hAnsi="Arial" w:cs="Arial"/>
-                      <w:sz w:val="28"/>
-                      <w:szCs w:val="28"/>
-                    </w:rPr>
-                  </w:pPr>
-                </w:p>
-              </w:tc>
-              <w:tc>
-                <w:tcPr>
-                  <w:tcW w:w="1092" w:type="dxa"/>
+                  <w:tcW w:w="1305" w:type="dxa"/>
+                </w:tcPr>
+                <w:p>
+                  <w:pPr>
+                    <w:ind w:right="126"/>
+                    <w:rPr>
+                      <w:rFonts w:ascii="Arial" w:hAnsi="Arial" w:cs="Arial"/>
+                      <w:sz w:val="28"/>
+                      <w:szCs w:val="28"/>
+                    </w:rPr>
+                  </w:pPr>
+                </w:p>
+              </w:tc>
+              <w:tc>
+                <w:tcPr>
+                  <w:tcW w:w="1143" w:type="dxa"/>
                 </w:tcPr>
                 <w:p>
                   <w:pPr>
@@ -5733,26 +5733,26 @@
             </w:tr>
             <w:tr>
               <w:trPr>
-                <w:trHeight w:hRule="exact" w:val="577"/>
+                <w:trHeight w:hRule="exact" w:val="512"/>
               </w:trPr>
               <w:tc>
                 <w:tcPr>
-                  <w:tcW w:w="983" w:type="dxa"/>
-                </w:tcPr>
-                <w:p>
-                  <w:pPr>
-                    <w:ind w:right="126"/>
-                    <w:rPr>
-                      <w:rFonts w:ascii="Arial" w:hAnsi="Arial" w:cs="Arial"/>
-                      <w:sz w:val="28"/>
-                      <w:szCs w:val="28"/>
-                    </w:rPr>
-                  </w:pPr>
-                </w:p>
-              </w:tc>
-              <w:tc>
-                <w:tcPr>
-                  <w:tcW w:w="1790" w:type="dxa"/>
+                  <w:tcW w:w="1024" w:type="dxa"/>
+                </w:tcPr>
+                <w:p>
+                  <w:pPr>
+                    <w:ind w:right="126"/>
+                    <w:rPr>
+                      <w:rFonts w:ascii="Arial" w:hAnsi="Arial" w:cs="Arial"/>
+                      <w:sz w:val="28"/>
+                      <w:szCs w:val="28"/>
+                    </w:rPr>
+                  </w:pPr>
+                </w:p>
+              </w:tc>
+              <w:tc>
+                <w:tcPr>
+                  <w:tcW w:w="1867" w:type="dxa"/>
                   <w:vAlign w:val="center"/>
                 </w:tcPr>
                 <w:p>
@@ -5924,22 +5924,22 @@
               </w:tc>
               <w:tc>
                 <w:tcPr>
-                  <w:tcW w:w="1253" w:type="dxa"/>
-                </w:tcPr>
-                <w:p>
-                  <w:pPr>
-                    <w:ind w:right="126"/>
-                    <w:rPr>
-                      <w:rFonts w:ascii="Arial" w:hAnsi="Arial" w:cs="Arial"/>
-                      <w:sz w:val="28"/>
-                      <w:szCs w:val="28"/>
-                    </w:rPr>
-                  </w:pPr>
-                </w:p>
-              </w:tc>
-              <w:tc>
-                <w:tcPr>
-                  <w:tcW w:w="1092" w:type="dxa"/>
+                  <w:tcW w:w="1305" w:type="dxa"/>
+                </w:tcPr>
+                <w:p>
+                  <w:pPr>
+                    <w:ind w:right="126"/>
+                    <w:rPr>
+                      <w:rFonts w:ascii="Arial" w:hAnsi="Arial" w:cs="Arial"/>
+                      <w:sz w:val="28"/>
+                      <w:szCs w:val="28"/>
+                    </w:rPr>
+                  </w:pPr>
+                </w:p>
+              </w:tc>
+              <w:tc>
+                <w:tcPr>
+                  <w:tcW w:w="1143" w:type="dxa"/>
                 </w:tcPr>
                 <w:p>
                   <w:pPr>
@@ -5955,26 +5955,26 @@
             </w:tr>
             <w:tr>
               <w:trPr>
-                <w:trHeight w:hRule="exact" w:val="582"/>
+                <w:trHeight w:hRule="exact" w:val="517"/>
               </w:trPr>
               <w:tc>
                 <w:tcPr>
-                  <w:tcW w:w="983" w:type="dxa"/>
-                </w:tcPr>
-                <w:p>
-                  <w:pPr>
-                    <w:ind w:right="126"/>
-                    <w:rPr>
-                      <w:rFonts w:ascii="Arial" w:hAnsi="Arial" w:cs="Arial"/>
-                      <w:sz w:val="28"/>
-                      <w:szCs w:val="28"/>
-                    </w:rPr>
-                  </w:pPr>
-                </w:p>
-              </w:tc>
-              <w:tc>
-                <w:tcPr>
-                  <w:tcW w:w="1790" w:type="dxa"/>
+                  <w:tcW w:w="1024" w:type="dxa"/>
+                </w:tcPr>
+                <w:p>
+                  <w:pPr>
+                    <w:ind w:right="126"/>
+                    <w:rPr>
+                      <w:rFonts w:ascii="Arial" w:hAnsi="Arial" w:cs="Arial"/>
+                      <w:sz w:val="28"/>
+                      <w:szCs w:val="28"/>
+                    </w:rPr>
+                  </w:pPr>
+                </w:p>
+              </w:tc>
+              <w:tc>
+                <w:tcPr>
+                  <w:tcW w:w="1867" w:type="dxa"/>
                   <w:vAlign w:val="center"/>
                 </w:tcPr>
                 <w:p>
@@ -6146,22 +6146,22 @@
               </w:tc>
               <w:tc>
                 <w:tcPr>
-                  <w:tcW w:w="1253" w:type="dxa"/>
-                </w:tcPr>
-                <w:p>
-                  <w:pPr>
-                    <w:ind w:right="126"/>
-                    <w:rPr>
-                      <w:rFonts w:ascii="Arial" w:hAnsi="Arial" w:cs="Arial"/>
-                      <w:sz w:val="28"/>
-                      <w:szCs w:val="28"/>
-                    </w:rPr>
-                  </w:pPr>
-                </w:p>
-              </w:tc>
-              <w:tc>
-                <w:tcPr>
-                  <w:tcW w:w="1092" w:type="dxa"/>
+                  <w:tcW w:w="1305" w:type="dxa"/>
+                </w:tcPr>
+                <w:p>
+                  <w:pPr>
+                    <w:ind w:right="126"/>
+                    <w:rPr>
+                      <w:rFonts w:ascii="Arial" w:hAnsi="Arial" w:cs="Arial"/>
+                      <w:sz w:val="28"/>
+                      <w:szCs w:val="28"/>
+                    </w:rPr>
+                  </w:pPr>
+                </w:p>
+              </w:tc>
+              <w:tc>
+                <w:tcPr>
+                  <w:tcW w:w="1143" w:type="dxa"/>
                 </w:tcPr>
                 <w:p>
                   <w:pPr>
@@ -6177,26 +6177,26 @@
             </w:tr>
             <w:tr>
               <w:trPr>
-                <w:trHeight w:hRule="exact" w:val="577"/>
+                <w:trHeight w:hRule="exact" w:val="512"/>
               </w:trPr>
               <w:tc>
                 <w:tcPr>
-                  <w:tcW w:w="983" w:type="dxa"/>
-                </w:tcPr>
-                <w:p>
-                  <w:pPr>
-                    <w:ind w:right="126"/>
-                    <w:rPr>
-                      <w:rFonts w:ascii="Arial" w:hAnsi="Arial" w:cs="Arial"/>
-                      <w:sz w:val="28"/>
-                      <w:szCs w:val="28"/>
-                    </w:rPr>
-                  </w:pPr>
-                </w:p>
-              </w:tc>
-              <w:tc>
-                <w:tcPr>
-                  <w:tcW w:w="1790" w:type="dxa"/>
+                  <w:tcW w:w="1024" w:type="dxa"/>
+                </w:tcPr>
+                <w:p>
+                  <w:pPr>
+                    <w:ind w:right="126"/>
+                    <w:rPr>
+                      <w:rFonts w:ascii="Arial" w:hAnsi="Arial" w:cs="Arial"/>
+                      <w:sz w:val="28"/>
+                      <w:szCs w:val="28"/>
+                    </w:rPr>
+                  </w:pPr>
+                </w:p>
+              </w:tc>
+              <w:tc>
+                <w:tcPr>
+                  <w:tcW w:w="1867" w:type="dxa"/>
                   <w:vAlign w:val="center"/>
                 </w:tcPr>
                 <w:p>
@@ -6368,22 +6368,22 @@
               </w:tc>
               <w:tc>
                 <w:tcPr>
-                  <w:tcW w:w="1253" w:type="dxa"/>
-                </w:tcPr>
-                <w:p>
-                  <w:pPr>
-                    <w:ind w:right="126"/>
-                    <w:rPr>
-                      <w:rFonts w:ascii="Arial" w:hAnsi="Arial" w:cs="Arial"/>
-                      <w:sz w:val="28"/>
-                      <w:szCs w:val="28"/>
-                    </w:rPr>
-                  </w:pPr>
-                </w:p>
-              </w:tc>
-              <w:tc>
-                <w:tcPr>
-                  <w:tcW w:w="1092" w:type="dxa"/>
+                  <w:tcW w:w="1305" w:type="dxa"/>
+                </w:tcPr>
+                <w:p>
+                  <w:pPr>
+                    <w:ind w:right="126"/>
+                    <w:rPr>
+                      <w:rFonts w:ascii="Arial" w:hAnsi="Arial" w:cs="Arial"/>
+                      <w:sz w:val="28"/>
+                      <w:szCs w:val="28"/>
+                    </w:rPr>
+                  </w:pPr>
+                </w:p>
+              </w:tc>
+              <w:tc>
+                <w:tcPr>
+                  <w:tcW w:w="1143" w:type="dxa"/>
                 </w:tcPr>
                 <w:p>
                   <w:pPr>
@@ -6399,26 +6399,26 @@
             </w:tr>
             <w:tr>
               <w:trPr>
-                <w:trHeight w:hRule="exact" w:val="510"/>
+                <w:trHeight w:hRule="exact" w:val="452"/>
               </w:trPr>
               <w:tc>
                 <w:tcPr>
-                  <w:tcW w:w="983" w:type="dxa"/>
-                </w:tcPr>
-                <w:p>
-                  <w:pPr>
-                    <w:ind w:right="126"/>
-                    <w:rPr>
-                      <w:rFonts w:ascii="Arial" w:hAnsi="Arial" w:cs="Arial"/>
-                      <w:sz w:val="28"/>
-                      <w:szCs w:val="28"/>
-                    </w:rPr>
-                  </w:pPr>
-                </w:p>
-              </w:tc>
-              <w:tc>
-                <w:tcPr>
-                  <w:tcW w:w="1790" w:type="dxa"/>
+                  <w:tcW w:w="1024" w:type="dxa"/>
+                </w:tcPr>
+                <w:p>
+                  <w:pPr>
+                    <w:ind w:right="126"/>
+                    <w:rPr>
+                      <w:rFonts w:ascii="Arial" w:hAnsi="Arial" w:cs="Arial"/>
+                      <w:sz w:val="28"/>
+                      <w:szCs w:val="28"/>
+                    </w:rPr>
+                  </w:pPr>
+                </w:p>
+              </w:tc>
+              <w:tc>
+                <w:tcPr>
+                  <w:tcW w:w="1867" w:type="dxa"/>
                   <w:vAlign w:val="center"/>
                 </w:tcPr>
                 <w:p>
@@ -6590,22 +6590,22 @@
               </w:tc>
               <w:tc>
                 <w:tcPr>
-                  <w:tcW w:w="1253" w:type="dxa"/>
-                </w:tcPr>
-                <w:p>
-                  <w:pPr>
-                    <w:ind w:right="126"/>
-                    <w:rPr>
-                      <w:rFonts w:ascii="Arial" w:hAnsi="Arial" w:cs="Arial"/>
-                      <w:sz w:val="28"/>
-                      <w:szCs w:val="28"/>
-                    </w:rPr>
-                  </w:pPr>
-                </w:p>
-              </w:tc>
-              <w:tc>
-                <w:tcPr>
-                  <w:tcW w:w="1092" w:type="dxa"/>
+                  <w:tcW w:w="1305" w:type="dxa"/>
+                </w:tcPr>
+                <w:p>
+                  <w:pPr>
+                    <w:ind w:right="126"/>
+                    <w:rPr>
+                      <w:rFonts w:ascii="Arial" w:hAnsi="Arial" w:cs="Arial"/>
+                      <w:sz w:val="28"/>
+                      <w:szCs w:val="28"/>
+                    </w:rPr>
+                  </w:pPr>
+                </w:p>
+              </w:tc>
+              <w:tc>
+                <w:tcPr>
+                  <w:tcW w:w="1143" w:type="dxa"/>
                 </w:tcPr>
                 <w:p>
                   <w:pPr>
@@ -6621,11 +6621,11 @@
             </w:tr>
             <w:tr>
               <w:trPr>
-                <w:trHeight w:hRule="exact" w:val="365"/>
+                <w:trHeight w:hRule="exact" w:val="323"/>
               </w:trPr>
               <w:tc>
                 <w:tcPr>
-                  <w:tcW w:w="5120" w:type="dxa"/>
+                  <w:tcW w:w="5340" w:type="dxa"/>
                   <w:gridSpan w:val="4"/>
                   <w:shd w:val="clear" w:color="auto" w:fill="D9D9D9" w:themeFill="background1" w:themeFillShade="D9"/>
                 </w:tcPr>

</xml_diff>

<commit_message>
Set Quantity Received value to 12 pt font in generated documents
</commit_message>
<xml_diff>
--- a/templates/documents/InventorySlips.docx
+++ b/templates/documents/InventorySlips.docx
@@ -331,7 +331,7 @@
                       </mc:Choice>
                       <mc:Fallback>
                         <w:pict>
-                          <v:rect w14:anchorId="3BE22440" id="Rectangle 1" o:spid="_x0000_s1026" style="position:absolute;margin-left:52.4pt;margin-top:2.05pt;width:20.65pt;height:19.9pt;z-index:251686912;visibility:visible;mso-wrap-style:square;mso-width-percent:0;mso-height-percent:0;mso-wrap-distance-left:9pt;mso-wrap-distance-top:0;mso-wrap-distance-right:9pt;mso-wrap-distance-bottom:0;mso-position-horizontal:absolute;mso-position-horizontal-relative:text;mso-position-vertical:absolute;mso-position-vertical-relative:text;mso-width-percent:0;mso-height-percent:0;mso-width-relative:margin;mso-height-relative:margin;v-text-anchor:middle" o:gfxdata="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" fillcolor="white [3201]" strokecolor="#4ea72e [3209]" strokeweight="1pt"/>
+                          <v:rect w14:anchorId="015B3989" id="Rectangle 1" o:spid="_x0000_s1026" style="position:absolute;margin-left:52.4pt;margin-top:2.05pt;width:20.65pt;height:19.9pt;z-index:251686912;visibility:visible;mso-wrap-style:square;mso-width-percent:0;mso-height-percent:0;mso-wrap-distance-left:9pt;mso-wrap-distance-top:0;mso-wrap-distance-right:9pt;mso-wrap-distance-bottom:0;mso-position-horizontal:absolute;mso-position-horizontal-relative:text;mso-position-vertical:absolute;mso-position-vertical-relative:text;mso-width-percent:0;mso-height-percent:0;mso-width-relative:margin;mso-height-relative:margin;v-text-anchor:middle" o:gfxdata="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" fillcolor="white [3201]" strokecolor="#4ea72e [3209]" strokeweight="1pt"/>
                         </w:pict>
                       </mc:Fallback>
                     </mc:AlternateContent>
@@ -604,7 +604,7 @@
                       </mc:Choice>
                       <mc:Fallback>
                         <w:pict>
-                          <v:rect w14:anchorId="449115D3" id="Rectangle 1" o:spid="_x0000_s1026" style="position:absolute;margin-left:12.65pt;margin-top:5.55pt;width:23.4pt;height:22.15pt;z-index:251687936;visibility:visible;mso-wrap-style:square;mso-width-percent:0;mso-height-percent:0;mso-wrap-distance-left:9pt;mso-wrap-distance-top:0;mso-wrap-distance-right:9pt;mso-wrap-distance-bottom:0;mso-position-horizontal:absolute;mso-position-horizontal-relative:text;mso-position-vertical:absolute;mso-position-vertical-relative:text;mso-width-percent:0;mso-height-percent:0;mso-width-relative:margin;mso-height-relative:margin;v-text-anchor:middle" o:gfxdata="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" fillcolor="white [3201]" strokecolor="#4ea72e [3209]" strokeweight="1pt"/>
+                          <v:rect w14:anchorId="4FAE6964" id="Rectangle 1" o:spid="_x0000_s1026" style="position:absolute;margin-left:12.65pt;margin-top:5.55pt;width:23.4pt;height:22.15pt;z-index:251687936;visibility:visible;mso-wrap-style:square;mso-width-percent:0;mso-height-percent:0;mso-wrap-distance-left:9pt;mso-wrap-distance-top:0;mso-wrap-distance-right:9pt;mso-wrap-distance-bottom:0;mso-position-horizontal:absolute;mso-position-horizontal-relative:text;mso-position-vertical:absolute;mso-position-vertical-relative:text;mso-width-percent:0;mso-height-percent:0;mso-width-relative:margin;mso-height-relative:margin;v-text-anchor:middle" o:gfxdata="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" fillcolor="white [3201]" strokecolor="#4ea72e [3209]" strokeweight="1pt"/>
                         </w:pict>
                       </mc:Fallback>
                     </mc:AlternateContent>
@@ -685,6 +685,7 @@
                   <w:pPr>
                     <w:shd w:val="clear" w:color="auto" w:fill="E8E8E8" w:themeFill="background2"/>
                     <w:ind w:right="126"/>
+                    <w:jc w:val="center"/>
                     <w:rPr>
                       <w:rFonts w:ascii="Arial" w:hAnsi="Arial" w:cs="Arial"/>
                       <w:b/>
@@ -708,27 +709,34 @@
                   <w:pPr>
                     <w:shd w:val="clear" w:color="auto" w:fill="E8E8E8" w:themeFill="background2"/>
                     <w:ind w:right="126"/>
-                    <w:rPr>
-                      <w:rFonts w:ascii="Arial" w:hAnsi="Arial" w:cs="Arial"/>
-                      <w:sz w:val="15"/>
-                      <w:szCs w:val="15"/>
-                    </w:rPr>
-                  </w:pPr>
-                  <w:r>
-                    <w:rPr>
-                      <w:rFonts w:ascii="Arial" w:hAnsi="Arial" w:cs="Arial"/>
-                      <w:sz w:val="21"/>
-                      <w:szCs w:val="21"/>
-                    </w:rPr>
-                    <w:t xml:space="preserve"> </w:t>
-                  </w:r>
-                  <w:r>
-                    <w:rPr>
-                      <w:rFonts w:ascii="Arial" w:hAnsi="Arial" w:cs="Arial"/>
-                      <w:b/>
-                      <w:bCs/>
-                      <w:sz w:val="13"/>
-                      <w:szCs w:val="13"/>
+                    <w:jc w:val="center"/>
+                    <w:rPr>
+                      <w:rFonts w:ascii="Arial" w:hAnsi="Arial" w:cs="Arial"/>
+                      <w:b/>
+                      <w:bCs/>
+                      <w:sz w:val="13"/>
+                      <w:szCs w:val="13"/>
+                    </w:rPr>
+                  </w:pPr>
+                </w:p>
+                <w:p>
+                  <w:pPr>
+                    <w:shd w:val="clear" w:color="auto" w:fill="E8E8E8" w:themeFill="background2"/>
+                    <w:ind w:right="126"/>
+                    <w:jc w:val="center"/>
+                    <w:rPr>
+                      <w:rFonts w:ascii="Arial" w:hAnsi="Arial" w:cs="Arial"/>
+                      <w:sz w:val="18"/>
+                      <w:szCs w:val="18"/>
+                    </w:rPr>
+                  </w:pPr>
+                  <w:r>
+                    <w:rPr>
+                      <w:rFonts w:ascii="Arial" w:hAnsi="Arial" w:cs="Arial"/>
+                      <w:b/>
+                      <w:bCs/>
+                      <w:sz w:val="16"/>
+                      <w:szCs w:val="16"/>
                     </w:rPr>
                     <w:t>{{Label1.QuantityReceived}}</w:t>
                   </w:r>
@@ -738,6 +746,7 @@
                     <w:shd w:val="clear" w:color="auto" w:fill="E8E8E8" w:themeFill="background2"/>
                     <w:spacing w:line="360" w:lineRule="auto"/>
                     <w:ind w:right="126"/>
+                    <w:jc w:val="center"/>
                     <w:rPr>
                       <w:rFonts w:ascii="Arial" w:hAnsi="Arial" w:cs="Arial"/>
                       <w:sz w:val="13"/>
@@ -750,6 +759,7 @@
                     <w:shd w:val="clear" w:color="auto" w:fill="E8E8E8" w:themeFill="background2"/>
                     <w:spacing w:line="360" w:lineRule="auto"/>
                     <w:ind w:right="126"/>
+                    <w:jc w:val="center"/>
                     <w:rPr>
                       <w:rFonts w:ascii="Arial" w:hAnsi="Arial" w:cs="Arial"/>
                       <w:i/>
@@ -804,7 +814,7 @@
               <w:trPr>
                 <w:gridAfter w:val="1"/>
                 <w:wAfter w:w="2212" w:type="dxa"/>
-                <w:trHeight w:val="339"/>
+                <w:trHeight w:val="417"/>
               </w:trPr>
               <w:tc>
                 <w:tcPr>
@@ -3020,7 +3030,7 @@
                       </mc:Choice>
                       <mc:Fallback>
                         <w:pict>
-                          <v:rect w14:anchorId="04AA670F" id="Rectangle 1" o:spid="_x0000_s1026" style="position:absolute;margin-left:52.4pt;margin-top:2.05pt;width:20.65pt;height:19.9pt;z-index:251708416;visibility:visible;mso-wrap-style:square;mso-width-percent:0;mso-height-percent:0;mso-wrap-distance-left:9pt;mso-wrap-distance-top:0;mso-wrap-distance-right:9pt;mso-wrap-distance-bottom:0;mso-position-horizontal:absolute;mso-position-horizontal-relative:text;mso-position-vertical:absolute;mso-position-vertical-relative:text;mso-width-percent:0;mso-height-percent:0;mso-width-relative:margin;mso-height-relative:margin;v-text-anchor:middle" o:gfxdata="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" fillcolor="white [3201]" strokecolor="#4ea72e [3209]" strokeweight="1pt"/>
+                          <v:rect w14:anchorId="6B15F683" id="Rectangle 1" o:spid="_x0000_s1026" style="position:absolute;margin-left:52.4pt;margin-top:2.05pt;width:20.65pt;height:19.9pt;z-index:251708416;visibility:visible;mso-wrap-style:square;mso-width-percent:0;mso-height-percent:0;mso-wrap-distance-left:9pt;mso-wrap-distance-top:0;mso-wrap-distance-right:9pt;mso-wrap-distance-bottom:0;mso-position-horizontal:absolute;mso-position-horizontal-relative:text;mso-position-vertical:absolute;mso-position-vertical-relative:text;mso-width-percent:0;mso-height-percent:0;mso-width-relative:margin;mso-height-relative:margin;v-text-anchor:middle" o:gfxdata="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" fillcolor="white [3201]" strokecolor="#4ea72e [3209]" strokeweight="1pt"/>
                         </w:pict>
                       </mc:Fallback>
                     </mc:AlternateContent>
@@ -3283,7 +3293,7 @@
                       </mc:Choice>
                       <mc:Fallback>
                         <w:pict>
-                          <v:rect w14:anchorId="46FA5141" id="Rectangle 1" o:spid="_x0000_s1026" style="position:absolute;margin-left:12.65pt;margin-top:5.55pt;width:23.4pt;height:22.15pt;z-index:251709440;visibility:visible;mso-wrap-style:square;mso-width-percent:0;mso-height-percent:0;mso-wrap-distance-left:9pt;mso-wrap-distance-top:0;mso-wrap-distance-right:9pt;mso-wrap-distance-bottom:0;mso-position-horizontal:absolute;mso-position-horizontal-relative:text;mso-position-vertical:absolute;mso-position-vertical-relative:text;mso-width-percent:0;mso-height-percent:0;mso-width-relative:margin;mso-height-relative:margin;v-text-anchor:middle" o:gfxdata="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" fillcolor="white [3201]" strokecolor="#4ea72e [3209]" strokeweight="1pt"/>
+                          <v:rect w14:anchorId="5065EA09" id="Rectangle 1" o:spid="_x0000_s1026" style="position:absolute;margin-left:12.65pt;margin-top:5.55pt;width:23.4pt;height:22.15pt;z-index:251709440;visibility:visible;mso-wrap-style:square;mso-width-percent:0;mso-height-percent:0;mso-wrap-distance-left:9pt;mso-wrap-distance-top:0;mso-wrap-distance-right:9pt;mso-wrap-distance-bottom:0;mso-position-horizontal:absolute;mso-position-horizontal-relative:text;mso-position-vertical:absolute;mso-position-vertical-relative:text;mso-width-percent:0;mso-height-percent:0;mso-width-relative:margin;mso-height-relative:margin;v-text-anchor:middle" o:gfxdata="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" fillcolor="white [3201]" strokecolor="#4ea72e [3209]" strokeweight="1pt"/>
                         </w:pict>
                       </mc:Fallback>
                     </mc:AlternateContent>
@@ -3364,6 +3374,7 @@
                   <w:pPr>
                     <w:shd w:val="clear" w:color="auto" w:fill="E8E8E8" w:themeFill="background2"/>
                     <w:ind w:right="126"/>
+                    <w:jc w:val="center"/>
                     <w:rPr>
                       <w:rFonts w:ascii="Arial" w:hAnsi="Arial" w:cs="Arial"/>
                       <w:b/>
@@ -3387,62 +3398,57 @@
                   <w:pPr>
                     <w:shd w:val="clear" w:color="auto" w:fill="E8E8E8" w:themeFill="background2"/>
                     <w:ind w:right="126"/>
-                    <w:rPr>
-                      <w:rFonts w:ascii="Arial" w:hAnsi="Arial" w:cs="Arial"/>
-                      <w:sz w:val="15"/>
-                      <w:szCs w:val="15"/>
-                    </w:rPr>
-                  </w:pPr>
-                  <w:r>
-                    <w:rPr>
-                      <w:rFonts w:ascii="Arial" w:hAnsi="Arial" w:cs="Arial"/>
-                      <w:sz w:val="21"/>
-                      <w:szCs w:val="21"/>
-                    </w:rPr>
-                    <w:t xml:space="preserve"> </w:t>
-                  </w:r>
-                  <w:r>
-                    <w:rPr>
-                      <w:rFonts w:ascii="Arial" w:hAnsi="Arial" w:cs="Arial"/>
-                      <w:b/>
-                      <w:bCs/>
-                      <w:sz w:val="13"/>
-                      <w:szCs w:val="13"/>
-                    </w:rPr>
-                    <w:t>{{</w:t>
-                  </w:r>
-                  <w:r>
-                    <w:rPr>
-                      <w:rFonts w:ascii="Arial" w:hAnsi="Arial" w:cs="Arial"/>
-                      <w:b/>
-                      <w:bCs/>
-                      <w:sz w:val="13"/>
-                      <w:szCs w:val="13"/>
-                    </w:rPr>
-                    <w:t>Label2</w:t>
-                  </w:r>
-                  <w:r>
-                    <w:rPr>
-                      <w:rFonts w:ascii="Arial" w:hAnsi="Arial" w:cs="Arial"/>
-                      <w:b/>
-                      <w:bCs/>
-                      <w:sz w:val="13"/>
-                      <w:szCs w:val="13"/>
+                    <w:jc w:val="center"/>
+                    <w:rPr>
+                      <w:rFonts w:ascii="Arial" w:hAnsi="Arial" w:cs="Arial"/>
+                      <w:b/>
+                      <w:bCs/>
+                      <w:sz w:val="13"/>
+                      <w:szCs w:val="13"/>
+                    </w:rPr>
+                  </w:pPr>
+                </w:p>
+                <w:p>
+                  <w:pPr>
+                    <w:shd w:val="clear" w:color="auto" w:fill="E8E8E8" w:themeFill="background2"/>
+                    <w:ind w:right="126"/>
+                    <w:jc w:val="center"/>
+                    <w:rPr>
+                      <w:rFonts w:ascii="Arial" w:hAnsi="Arial" w:cs="Arial"/>
+                      <w:sz w:val="18"/>
+                      <w:szCs w:val="18"/>
+                    </w:rPr>
+                  </w:pPr>
+                  <w:r>
+                    <w:rPr>
+                      <w:rFonts w:ascii="Arial" w:hAnsi="Arial" w:cs="Arial"/>
+                      <w:b/>
+                      <w:bCs/>
+                      <w:sz w:val="16"/>
+                      <w:szCs w:val="16"/>
+                    </w:rPr>
+                    <w:t>{{Label</w:t>
+                  </w:r>
+                  <w:r>
+                    <w:rPr>
+                      <w:rFonts w:ascii="Arial" w:hAnsi="Arial" w:cs="Arial"/>
+                      <w:b/>
+                      <w:bCs/>
+                      <w:sz w:val="16"/>
+                      <w:szCs w:val="16"/>
+                    </w:rPr>
+                    <w:t>2</w:t>
+                  </w:r>
+                  <w:r>
+                    <w:rPr>
+                      <w:rFonts w:ascii="Arial" w:hAnsi="Arial" w:cs="Arial"/>
+                      <w:b/>
+                      <w:bCs/>
+                      <w:sz w:val="16"/>
+                      <w:szCs w:val="16"/>
                     </w:rPr>
                     <w:t>.QuantityReceived}}</w:t>
                   </w:r>
-                </w:p>
-                <w:p>
-                  <w:pPr>
-                    <w:shd w:val="clear" w:color="auto" w:fill="E8E8E8" w:themeFill="background2"/>
-                    <w:spacing w:line="360" w:lineRule="auto"/>
-                    <w:ind w:right="126"/>
-                    <w:rPr>
-                      <w:rFonts w:ascii="Arial" w:hAnsi="Arial" w:cs="Arial"/>
-                      <w:sz w:val="13"/>
-                      <w:szCs w:val="13"/>
-                    </w:rPr>
-                  </w:pPr>
                 </w:p>
                 <w:p>
                   <w:pPr>
@@ -5719,7 +5725,7 @@
                       </mc:Choice>
                       <mc:Fallback>
                         <w:pict>
-                          <v:rect w14:anchorId="044DDFA7" id="Rectangle 1" o:spid="_x0000_s1026" style="position:absolute;margin-left:52.4pt;margin-top:2.05pt;width:20.65pt;height:19.9pt;z-index:251711488;visibility:visible;mso-wrap-style:square;mso-width-percent:0;mso-height-percent:0;mso-wrap-distance-left:9pt;mso-wrap-distance-top:0;mso-wrap-distance-right:9pt;mso-wrap-distance-bottom:0;mso-position-horizontal:absolute;mso-position-horizontal-relative:text;mso-position-vertical:absolute;mso-position-vertical-relative:text;mso-width-percent:0;mso-height-percent:0;mso-width-relative:margin;mso-height-relative:margin;v-text-anchor:middle" o:gfxdata="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" fillcolor="white [3201]" strokecolor="#4ea72e [3209]" strokeweight="1pt"/>
+                          <v:rect w14:anchorId="2FB08697" id="Rectangle 1" o:spid="_x0000_s1026" style="position:absolute;margin-left:52.4pt;margin-top:2.05pt;width:20.65pt;height:19.9pt;z-index:251711488;visibility:visible;mso-wrap-style:square;mso-width-percent:0;mso-height-percent:0;mso-wrap-distance-left:9pt;mso-wrap-distance-top:0;mso-wrap-distance-right:9pt;mso-wrap-distance-bottom:0;mso-position-horizontal:absolute;mso-position-horizontal-relative:text;mso-position-vertical:absolute;mso-position-vertical-relative:text;mso-width-percent:0;mso-height-percent:0;mso-width-relative:margin;mso-height-relative:margin;v-text-anchor:middle" o:gfxdata="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" fillcolor="white [3201]" strokecolor="#4ea72e [3209]" strokeweight="1pt"/>
                         </w:pict>
                       </mc:Fallback>
                     </mc:AlternateContent>
@@ -5982,7 +5988,7 @@
                       </mc:Choice>
                       <mc:Fallback>
                         <w:pict>
-                          <v:rect w14:anchorId="6CDB42EB" id="Rectangle 1" o:spid="_x0000_s1026" style="position:absolute;margin-left:12.65pt;margin-top:5.55pt;width:23.4pt;height:22.15pt;z-index:251712512;visibility:visible;mso-wrap-style:square;mso-width-percent:0;mso-height-percent:0;mso-wrap-distance-left:9pt;mso-wrap-distance-top:0;mso-wrap-distance-right:9pt;mso-wrap-distance-bottom:0;mso-position-horizontal:absolute;mso-position-horizontal-relative:text;mso-position-vertical:absolute;mso-position-vertical-relative:text;mso-width-percent:0;mso-height-percent:0;mso-width-relative:margin;mso-height-relative:margin;v-text-anchor:middle" o:gfxdata="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" fillcolor="white [3201]" strokecolor="#4ea72e [3209]" strokeweight="1pt"/>
+                          <v:rect w14:anchorId="470FFDA5" id="Rectangle 1" o:spid="_x0000_s1026" style="position:absolute;margin-left:12.65pt;margin-top:5.55pt;width:23.4pt;height:22.15pt;z-index:251712512;visibility:visible;mso-wrap-style:square;mso-width-percent:0;mso-height-percent:0;mso-wrap-distance-left:9pt;mso-wrap-distance-top:0;mso-wrap-distance-right:9pt;mso-wrap-distance-bottom:0;mso-position-horizontal:absolute;mso-position-horizontal-relative:text;mso-position-vertical:absolute;mso-position-vertical-relative:text;mso-width-percent:0;mso-height-percent:0;mso-width-relative:margin;mso-height-relative:margin;v-text-anchor:middle" o:gfxdata="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" fillcolor="white [3201]" strokecolor="#4ea72e [3209]" strokeweight="1pt"/>
                         </w:pict>
                       </mc:Fallback>
                     </mc:AlternateContent>
@@ -6063,6 +6069,7 @@
                   <w:pPr>
                     <w:shd w:val="clear" w:color="auto" w:fill="E8E8E8" w:themeFill="background2"/>
                     <w:ind w:right="126"/>
+                    <w:jc w:val="center"/>
                     <w:rPr>
                       <w:rFonts w:ascii="Arial" w:hAnsi="Arial" w:cs="Arial"/>
                       <w:b/>
@@ -6086,62 +6093,57 @@
                   <w:pPr>
                     <w:shd w:val="clear" w:color="auto" w:fill="E8E8E8" w:themeFill="background2"/>
                     <w:ind w:right="126"/>
-                    <w:rPr>
-                      <w:rFonts w:ascii="Arial" w:hAnsi="Arial" w:cs="Arial"/>
-                      <w:sz w:val="15"/>
-                      <w:szCs w:val="15"/>
-                    </w:rPr>
-                  </w:pPr>
-                  <w:r>
-                    <w:rPr>
-                      <w:rFonts w:ascii="Arial" w:hAnsi="Arial" w:cs="Arial"/>
-                      <w:sz w:val="21"/>
-                      <w:szCs w:val="21"/>
-                    </w:rPr>
-                    <w:t xml:space="preserve"> </w:t>
-                  </w:r>
-                  <w:r>
-                    <w:rPr>
-                      <w:rFonts w:ascii="Arial" w:hAnsi="Arial" w:cs="Arial"/>
-                      <w:b/>
-                      <w:bCs/>
-                      <w:sz w:val="13"/>
-                      <w:szCs w:val="13"/>
-                    </w:rPr>
-                    <w:t>{{</w:t>
-                  </w:r>
-                  <w:r>
-                    <w:rPr>
-                      <w:rFonts w:ascii="Arial" w:hAnsi="Arial" w:cs="Arial"/>
-                      <w:b/>
-                      <w:bCs/>
-                      <w:sz w:val="13"/>
-                      <w:szCs w:val="13"/>
-                    </w:rPr>
-                    <w:t>Label3</w:t>
-                  </w:r>
-                  <w:r>
-                    <w:rPr>
-                      <w:rFonts w:ascii="Arial" w:hAnsi="Arial" w:cs="Arial"/>
-                      <w:b/>
-                      <w:bCs/>
-                      <w:sz w:val="13"/>
-                      <w:szCs w:val="13"/>
+                    <w:jc w:val="center"/>
+                    <w:rPr>
+                      <w:rFonts w:ascii="Arial" w:hAnsi="Arial" w:cs="Arial"/>
+                      <w:b/>
+                      <w:bCs/>
+                      <w:sz w:val="13"/>
+                      <w:szCs w:val="13"/>
+                    </w:rPr>
+                  </w:pPr>
+                </w:p>
+                <w:p>
+                  <w:pPr>
+                    <w:shd w:val="clear" w:color="auto" w:fill="E8E8E8" w:themeFill="background2"/>
+                    <w:ind w:right="126"/>
+                    <w:jc w:val="center"/>
+                    <w:rPr>
+                      <w:rFonts w:ascii="Arial" w:hAnsi="Arial" w:cs="Arial"/>
+                      <w:sz w:val="18"/>
+                      <w:szCs w:val="18"/>
+                    </w:rPr>
+                  </w:pPr>
+                  <w:r>
+                    <w:rPr>
+                      <w:rFonts w:ascii="Arial" w:hAnsi="Arial" w:cs="Arial"/>
+                      <w:b/>
+                      <w:bCs/>
+                      <w:sz w:val="16"/>
+                      <w:szCs w:val="16"/>
+                    </w:rPr>
+                    <w:t>{{Label</w:t>
+                  </w:r>
+                  <w:r>
+                    <w:rPr>
+                      <w:rFonts w:ascii="Arial" w:hAnsi="Arial" w:cs="Arial"/>
+                      <w:b/>
+                      <w:bCs/>
+                      <w:sz w:val="16"/>
+                      <w:szCs w:val="16"/>
+                    </w:rPr>
+                    <w:t>3</w:t>
+                  </w:r>
+                  <w:r>
+                    <w:rPr>
+                      <w:rFonts w:ascii="Arial" w:hAnsi="Arial" w:cs="Arial"/>
+                      <w:b/>
+                      <w:bCs/>
+                      <w:sz w:val="16"/>
+                      <w:szCs w:val="16"/>
                     </w:rPr>
                     <w:t>.QuantityReceived}}</w:t>
                   </w:r>
-                </w:p>
-                <w:p>
-                  <w:pPr>
-                    <w:shd w:val="clear" w:color="auto" w:fill="E8E8E8" w:themeFill="background2"/>
-                    <w:spacing w:line="360" w:lineRule="auto"/>
-                    <w:ind w:right="126"/>
-                    <w:rPr>
-                      <w:rFonts w:ascii="Arial" w:hAnsi="Arial" w:cs="Arial"/>
-                      <w:sz w:val="13"/>
-                      <w:szCs w:val="13"/>
-                    </w:rPr>
-                  </w:pPr>
                 </w:p>
                 <w:p>
                   <w:pPr>
@@ -8418,7 +8420,7 @@
                       </mc:Choice>
                       <mc:Fallback>
                         <w:pict>
-                          <v:rect w14:anchorId="11A6D074" id="Rectangle 1" o:spid="_x0000_s1026" style="position:absolute;margin-left:52.4pt;margin-top:2.05pt;width:20.65pt;height:19.9pt;z-index:251714560;visibility:visible;mso-wrap-style:square;mso-width-percent:0;mso-height-percent:0;mso-wrap-distance-left:9pt;mso-wrap-distance-top:0;mso-wrap-distance-right:9pt;mso-wrap-distance-bottom:0;mso-position-horizontal:absolute;mso-position-horizontal-relative:text;mso-position-vertical:absolute;mso-position-vertical-relative:text;mso-width-percent:0;mso-height-percent:0;mso-width-relative:margin;mso-height-relative:margin;v-text-anchor:middle" o:gfxdata="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" fillcolor="white [3201]" strokecolor="#4ea72e [3209]" strokeweight="1pt"/>
+                          <v:rect w14:anchorId="67844D56" id="Rectangle 1" o:spid="_x0000_s1026" style="position:absolute;margin-left:52.4pt;margin-top:2.05pt;width:20.65pt;height:19.9pt;z-index:251714560;visibility:visible;mso-wrap-style:square;mso-width-percent:0;mso-height-percent:0;mso-wrap-distance-left:9pt;mso-wrap-distance-top:0;mso-wrap-distance-right:9pt;mso-wrap-distance-bottom:0;mso-position-horizontal:absolute;mso-position-horizontal-relative:text;mso-position-vertical:absolute;mso-position-vertical-relative:text;mso-width-percent:0;mso-height-percent:0;mso-width-relative:margin;mso-height-relative:margin;v-text-anchor:middle" o:gfxdata="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" fillcolor="white [3201]" strokecolor="#4ea72e [3209]" strokeweight="1pt"/>
                         </w:pict>
                       </mc:Fallback>
                     </mc:AlternateContent>
@@ -8681,7 +8683,7 @@
                       </mc:Choice>
                       <mc:Fallback>
                         <w:pict>
-                          <v:rect w14:anchorId="11043366" id="Rectangle 1" o:spid="_x0000_s1026" style="position:absolute;margin-left:12.65pt;margin-top:5.55pt;width:23.4pt;height:22.15pt;z-index:251715584;visibility:visible;mso-wrap-style:square;mso-width-percent:0;mso-height-percent:0;mso-wrap-distance-left:9pt;mso-wrap-distance-top:0;mso-wrap-distance-right:9pt;mso-wrap-distance-bottom:0;mso-position-horizontal:absolute;mso-position-horizontal-relative:text;mso-position-vertical:absolute;mso-position-vertical-relative:text;mso-width-percent:0;mso-height-percent:0;mso-width-relative:margin;mso-height-relative:margin;v-text-anchor:middle" o:gfxdata="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" fillcolor="white [3201]" strokecolor="#4ea72e [3209]" strokeweight="1pt"/>
+                          <v:rect w14:anchorId="1747F004" id="Rectangle 1" o:spid="_x0000_s1026" style="position:absolute;margin-left:12.65pt;margin-top:5.55pt;width:23.4pt;height:22.15pt;z-index:251715584;visibility:visible;mso-wrap-style:square;mso-width-percent:0;mso-height-percent:0;mso-wrap-distance-left:9pt;mso-wrap-distance-top:0;mso-wrap-distance-right:9pt;mso-wrap-distance-bottom:0;mso-position-horizontal:absolute;mso-position-horizontal-relative:text;mso-position-vertical:absolute;mso-position-vertical-relative:text;mso-width-percent:0;mso-height-percent:0;mso-width-relative:margin;mso-height-relative:margin;v-text-anchor:middle" o:gfxdata="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" fillcolor="white [3201]" strokecolor="#4ea72e [3209]" strokeweight="1pt"/>
                         </w:pict>
                       </mc:Fallback>
                     </mc:AlternateContent>
@@ -8762,6 +8764,7 @@
                   <w:pPr>
                     <w:shd w:val="clear" w:color="auto" w:fill="E8E8E8" w:themeFill="background2"/>
                     <w:ind w:right="126"/>
+                    <w:jc w:val="center"/>
                     <w:rPr>
                       <w:rFonts w:ascii="Arial" w:hAnsi="Arial" w:cs="Arial"/>
                       <w:b/>
@@ -8785,62 +8788,57 @@
                   <w:pPr>
                     <w:shd w:val="clear" w:color="auto" w:fill="E8E8E8" w:themeFill="background2"/>
                     <w:ind w:right="126"/>
-                    <w:rPr>
-                      <w:rFonts w:ascii="Arial" w:hAnsi="Arial" w:cs="Arial"/>
-                      <w:sz w:val="15"/>
-                      <w:szCs w:val="15"/>
-                    </w:rPr>
-                  </w:pPr>
-                  <w:r>
-                    <w:rPr>
-                      <w:rFonts w:ascii="Arial" w:hAnsi="Arial" w:cs="Arial"/>
-                      <w:sz w:val="21"/>
-                      <w:szCs w:val="21"/>
-                    </w:rPr>
-                    <w:t xml:space="preserve"> </w:t>
-                  </w:r>
-                  <w:r>
-                    <w:rPr>
-                      <w:rFonts w:ascii="Arial" w:hAnsi="Arial" w:cs="Arial"/>
-                      <w:b/>
-                      <w:bCs/>
-                      <w:sz w:val="13"/>
-                      <w:szCs w:val="13"/>
-                    </w:rPr>
-                    <w:t>{{</w:t>
-                  </w:r>
-                  <w:r>
-                    <w:rPr>
-                      <w:rFonts w:ascii="Arial" w:hAnsi="Arial" w:cs="Arial"/>
-                      <w:b/>
-                      <w:bCs/>
-                      <w:sz w:val="13"/>
-                      <w:szCs w:val="13"/>
-                    </w:rPr>
-                    <w:t>Label4</w:t>
-                  </w:r>
-                  <w:r>
-                    <w:rPr>
-                      <w:rFonts w:ascii="Arial" w:hAnsi="Arial" w:cs="Arial"/>
-                      <w:b/>
-                      <w:bCs/>
-                      <w:sz w:val="13"/>
-                      <w:szCs w:val="13"/>
+                    <w:jc w:val="center"/>
+                    <w:rPr>
+                      <w:rFonts w:ascii="Arial" w:hAnsi="Arial" w:cs="Arial"/>
+                      <w:b/>
+                      <w:bCs/>
+                      <w:sz w:val="13"/>
+                      <w:szCs w:val="13"/>
+                    </w:rPr>
+                  </w:pPr>
+                </w:p>
+                <w:p>
+                  <w:pPr>
+                    <w:shd w:val="clear" w:color="auto" w:fill="E8E8E8" w:themeFill="background2"/>
+                    <w:ind w:right="126"/>
+                    <w:jc w:val="center"/>
+                    <w:rPr>
+                      <w:rFonts w:ascii="Arial" w:hAnsi="Arial" w:cs="Arial"/>
+                      <w:sz w:val="18"/>
+                      <w:szCs w:val="18"/>
+                    </w:rPr>
+                  </w:pPr>
+                  <w:r>
+                    <w:rPr>
+                      <w:rFonts w:ascii="Arial" w:hAnsi="Arial" w:cs="Arial"/>
+                      <w:b/>
+                      <w:bCs/>
+                      <w:sz w:val="16"/>
+                      <w:szCs w:val="16"/>
+                    </w:rPr>
+                    <w:t>{{Label</w:t>
+                  </w:r>
+                  <w:r>
+                    <w:rPr>
+                      <w:rFonts w:ascii="Arial" w:hAnsi="Arial" w:cs="Arial"/>
+                      <w:b/>
+                      <w:bCs/>
+                      <w:sz w:val="16"/>
+                      <w:szCs w:val="16"/>
+                    </w:rPr>
+                    <w:t>4</w:t>
+                  </w:r>
+                  <w:r>
+                    <w:rPr>
+                      <w:rFonts w:ascii="Arial" w:hAnsi="Arial" w:cs="Arial"/>
+                      <w:b/>
+                      <w:bCs/>
+                      <w:sz w:val="16"/>
+                      <w:szCs w:val="16"/>
                     </w:rPr>
                     <w:t>.QuantityReceived}}</w:t>
                   </w:r>
-                </w:p>
-                <w:p>
-                  <w:pPr>
-                    <w:shd w:val="clear" w:color="auto" w:fill="E8E8E8" w:themeFill="background2"/>
-                    <w:spacing w:line="360" w:lineRule="auto"/>
-                    <w:ind w:right="126"/>
-                    <w:rPr>
-                      <w:rFonts w:ascii="Arial" w:hAnsi="Arial" w:cs="Arial"/>
-                      <w:sz w:val="13"/>
-                      <w:szCs w:val="13"/>
-                    </w:rPr>
-                  </w:pPr>
                 </w:p>
                 <w:p>
                   <w:pPr>

</xml_diff>

<commit_message>
Make all product rows draggable and highlighted in data view
</commit_message>
<xml_diff>
--- a/templates/documents/InventorySlips.docx
+++ b/templates/documents/InventorySlips.docx
@@ -41,6 +41,7 @@
               <w:left w:val="single" w:sz="4" w:space="0" w:color="auto"/>
               <w:bottom w:val="single" w:sz="4" w:space="0" w:color="auto"/>
             </w:tcBorders>
+            <w:vAlign w:val="center"/>
           </w:tcPr>
           <w:tbl>
             <w:tblPr>
@@ -331,7 +332,7 @@
                       </mc:Choice>
                       <mc:Fallback>
                         <w:pict>
-                          <v:rect w14:anchorId="015B3989" id="Rectangle 1" o:spid="_x0000_s1026" style="position:absolute;margin-left:52.4pt;margin-top:2.05pt;width:20.65pt;height:19.9pt;z-index:251686912;visibility:visible;mso-wrap-style:square;mso-width-percent:0;mso-height-percent:0;mso-wrap-distance-left:9pt;mso-wrap-distance-top:0;mso-wrap-distance-right:9pt;mso-wrap-distance-bottom:0;mso-position-horizontal:absolute;mso-position-horizontal-relative:text;mso-position-vertical:absolute;mso-position-vertical-relative:text;mso-width-percent:0;mso-height-percent:0;mso-width-relative:margin;mso-height-relative:margin;v-text-anchor:middle" o:gfxdata="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" fillcolor="white [3201]" strokecolor="#4ea72e [3209]" strokeweight="1pt"/>
+                          <v:rect w14:anchorId="6B6BE71C" id="Rectangle 1" o:spid="_x0000_s1026" style="position:absolute;margin-left:52.4pt;margin-top:2.05pt;width:20.65pt;height:19.9pt;z-index:251686912;visibility:visible;mso-wrap-style:square;mso-width-percent:0;mso-height-percent:0;mso-wrap-distance-left:9pt;mso-wrap-distance-top:0;mso-wrap-distance-right:9pt;mso-wrap-distance-bottom:0;mso-position-horizontal:absolute;mso-position-horizontal-relative:text;mso-position-vertical:absolute;mso-position-vertical-relative:text;mso-width-percent:0;mso-height-percent:0;mso-width-relative:margin;mso-height-relative:margin;v-text-anchor:middle" o:gfxdata="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" fillcolor="white [3201]" strokecolor="#4ea72e [3209]" strokeweight="1pt"/>
                         </w:pict>
                       </mc:Fallback>
                     </mc:AlternateContent>
@@ -604,7 +605,7 @@
                       </mc:Choice>
                       <mc:Fallback>
                         <w:pict>
-                          <v:rect w14:anchorId="4FAE6964" id="Rectangle 1" o:spid="_x0000_s1026" style="position:absolute;margin-left:12.65pt;margin-top:5.55pt;width:23.4pt;height:22.15pt;z-index:251687936;visibility:visible;mso-wrap-style:square;mso-width-percent:0;mso-height-percent:0;mso-wrap-distance-left:9pt;mso-wrap-distance-top:0;mso-wrap-distance-right:9pt;mso-wrap-distance-bottom:0;mso-position-horizontal:absolute;mso-position-horizontal-relative:text;mso-position-vertical:absolute;mso-position-vertical-relative:text;mso-width-percent:0;mso-height-percent:0;mso-width-relative:margin;mso-height-relative:margin;v-text-anchor:middle" o:gfxdata="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" fillcolor="white [3201]" strokecolor="#4ea72e [3209]" strokeweight="1pt"/>
+                          <v:rect w14:anchorId="57AA353D" id="Rectangle 1" o:spid="_x0000_s1026" style="position:absolute;margin-left:12.65pt;margin-top:5.55pt;width:23.4pt;height:22.15pt;z-index:251687936;visibility:visible;mso-wrap-style:square;mso-width-percent:0;mso-height-percent:0;mso-wrap-distance-left:9pt;mso-wrap-distance-top:0;mso-wrap-distance-right:9pt;mso-wrap-distance-bottom:0;mso-position-horizontal:absolute;mso-position-horizontal-relative:text;mso-position-vertical:absolute;mso-position-vertical-relative:text;mso-width-percent:0;mso-height-percent:0;mso-width-relative:margin;mso-height-relative:margin;v-text-anchor:middle" o:gfxdata="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" fillcolor="white [3201]" strokecolor="#4ea72e [3209]" strokeweight="1pt"/>
                         </w:pict>
                       </mc:Fallback>
                     </mc:AlternateContent>
@@ -979,7 +980,6 @@
                     <w:left w:w="43" w:type="dxa"/>
                     <w:right w:w="43" w:type="dxa"/>
                   </w:tcMar>
-                  <w:vAlign w:val="bottom"/>
                 </w:tcPr>
                 <w:p>
                   <w:pPr>
@@ -1021,7 +1021,6 @@
                     <w:left w:w="43" w:type="dxa"/>
                     <w:right w:w="43" w:type="dxa"/>
                   </w:tcMar>
-                  <w:vAlign w:val="bottom"/>
                 </w:tcPr>
                 <w:p>
                   <w:pPr>
@@ -1063,7 +1062,6 @@
                     <w:left w:w="43" w:type="dxa"/>
                     <w:right w:w="43" w:type="dxa"/>
                   </w:tcMar>
-                  <w:vAlign w:val="bottom"/>
                 </w:tcPr>
                 <w:p>
                   <w:pPr>
@@ -1105,7 +1103,6 @@
                     <w:left w:w="43" w:type="dxa"/>
                     <w:right w:w="43" w:type="dxa"/>
                   </w:tcMar>
-                  <w:vAlign w:val="bottom"/>
                 </w:tcPr>
                 <w:p>
                   <w:pPr>
@@ -1147,7 +1144,6 @@
                     <w:left w:w="43" w:type="dxa"/>
                     <w:right w:w="43" w:type="dxa"/>
                   </w:tcMar>
-                  <w:vAlign w:val="bottom"/>
                 </w:tcPr>
                 <w:p>
                   <w:pPr>
@@ -1180,7 +1176,6 @@
               <w:trPr>
                 <w:gridAfter w:val="1"/>
                 <w:wAfter w:w="1155" w:type="dxa"/>
-                <w:cantSplit/>
                 <w:trHeight w:hRule="exact" w:val="504"/>
               </w:trPr>
               <w:tc>
@@ -1201,7 +1196,6 @@
               <w:tc>
                 <w:tcPr>
                   <w:tcW w:w="1170" w:type="dxa"/>
-                  <w:vAlign w:val="center"/>
                 </w:tcPr>
                 <w:p>
                   <w:pPr>
@@ -1277,7 +1271,6 @@
                     <w:left w:w="14" w:type="dxa"/>
                     <w:right w:w="14" w:type="dxa"/>
                   </w:tcMar>
-                  <w:vAlign w:val="center"/>
                 </w:tcPr>
                 <w:p>
                   <w:pPr>
@@ -1418,7 +1411,6 @@
             </w:tr>
             <w:tr>
               <w:trPr>
-                <w:cantSplit/>
                 <w:trHeight w:hRule="exact" w:val="504"/>
               </w:trPr>
               <w:tc>
@@ -1439,7 +1431,6 @@
               <w:tc>
                 <w:tcPr>
                   <w:tcW w:w="1170" w:type="dxa"/>
-                  <w:vAlign w:val="center"/>
                 </w:tcPr>
                 <w:p>
                   <w:pPr>
@@ -1515,7 +1506,6 @@
                     <w:left w:w="14" w:type="dxa"/>
                     <w:right w:w="14" w:type="dxa"/>
                   </w:tcMar>
-                  <w:vAlign w:val="center"/>
                 </w:tcPr>
                 <w:p>
                   <w:pPr>
@@ -1662,7 +1652,6 @@
             </w:tr>
             <w:tr>
               <w:trPr>
-                <w:cantSplit/>
                 <w:trHeight w:hRule="exact" w:val="504"/>
               </w:trPr>
               <w:tc>
@@ -1683,7 +1672,6 @@
               <w:tc>
                 <w:tcPr>
                   <w:tcW w:w="1170" w:type="dxa"/>
-                  <w:vAlign w:val="center"/>
                 </w:tcPr>
                 <w:p>
                   <w:pPr>
@@ -1759,7 +1747,6 @@
                     <w:left w:w="14" w:type="dxa"/>
                     <w:right w:w="14" w:type="dxa"/>
                   </w:tcMar>
-                  <w:vAlign w:val="center"/>
                 </w:tcPr>
                 <w:p>
                   <w:pPr>
@@ -1906,7 +1893,6 @@
             </w:tr>
             <w:tr>
               <w:trPr>
-                <w:cantSplit/>
                 <w:trHeight w:hRule="exact" w:val="504"/>
               </w:trPr>
               <w:tc>
@@ -1927,7 +1913,6 @@
               <w:tc>
                 <w:tcPr>
                   <w:tcW w:w="1170" w:type="dxa"/>
-                  <w:vAlign w:val="center"/>
                 </w:tcPr>
                 <w:p>
                   <w:pPr>
@@ -2003,7 +1988,6 @@
                     <w:left w:w="14" w:type="dxa"/>
                     <w:right w:w="14" w:type="dxa"/>
                   </w:tcMar>
-                  <w:vAlign w:val="center"/>
                 </w:tcPr>
                 <w:p>
                   <w:pPr>
@@ -2152,7 +2136,6 @@
               <w:trPr>
                 <w:gridAfter w:val="1"/>
                 <w:wAfter w:w="1155" w:type="dxa"/>
-                <w:cantSplit/>
                 <w:trHeight w:hRule="exact" w:val="504"/>
               </w:trPr>
               <w:tc>
@@ -2173,7 +2156,6 @@
               <w:tc>
                 <w:tcPr>
                   <w:tcW w:w="1170" w:type="dxa"/>
-                  <w:vAlign w:val="center"/>
                 </w:tcPr>
                 <w:p>
                   <w:pPr>
@@ -2249,7 +2231,6 @@
                     <w:left w:w="14" w:type="dxa"/>
                     <w:right w:w="14" w:type="dxa"/>
                   </w:tcMar>
-                  <w:vAlign w:val="center"/>
                 </w:tcPr>
                 <w:p>
                   <w:pPr>
@@ -2392,7 +2373,6 @@
               <w:trPr>
                 <w:gridAfter w:val="1"/>
                 <w:wAfter w:w="1155" w:type="dxa"/>
-                <w:cantSplit/>
                 <w:trHeight w:hRule="exact" w:val="504"/>
               </w:trPr>
               <w:tc>
@@ -2413,7 +2393,6 @@
               <w:tc>
                 <w:tcPr>
                   <w:tcW w:w="1170" w:type="dxa"/>
-                  <w:vAlign w:val="center"/>
                 </w:tcPr>
                 <w:p>
                   <w:pPr>
@@ -2489,7 +2468,6 @@
                     <w:left w:w="14" w:type="dxa"/>
                     <w:right w:w="14" w:type="dxa"/>
                   </w:tcMar>
-                  <w:vAlign w:val="center"/>
                 </w:tcPr>
                 <w:p>
                   <w:pPr>
@@ -2663,6 +2641,7 @@
           <w:tcPr>
             <w:tcW w:w="149" w:type="dxa"/>
             <w:shd w:val="clear" w:color="auto" w:fill="D9D9D9" w:themeFill="background1" w:themeFillShade="D9"/>
+            <w:vAlign w:val="center"/>
           </w:tcPr>
           <w:p>
             <w:pPr>
@@ -2676,6 +2655,7 @@
         <w:tc>
           <w:tcPr>
             <w:tcW w:w="5255" w:type="dxa"/>
+            <w:vAlign w:val="center"/>
           </w:tcPr>
           <w:tbl>
             <w:tblPr>
@@ -3030,7 +3010,7 @@
                       </mc:Choice>
                       <mc:Fallback>
                         <w:pict>
-                          <v:rect w14:anchorId="6B15F683" id="Rectangle 1" o:spid="_x0000_s1026" style="position:absolute;margin-left:52.4pt;margin-top:2.05pt;width:20.65pt;height:19.9pt;z-index:251708416;visibility:visible;mso-wrap-style:square;mso-width-percent:0;mso-height-percent:0;mso-wrap-distance-left:9pt;mso-wrap-distance-top:0;mso-wrap-distance-right:9pt;mso-wrap-distance-bottom:0;mso-position-horizontal:absolute;mso-position-horizontal-relative:text;mso-position-vertical:absolute;mso-position-vertical-relative:text;mso-width-percent:0;mso-height-percent:0;mso-width-relative:margin;mso-height-relative:margin;v-text-anchor:middle" o:gfxdata="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" fillcolor="white [3201]" strokecolor="#4ea72e [3209]" strokeweight="1pt"/>
+                          <v:rect w14:anchorId="1FDD768D" id="Rectangle 1" o:spid="_x0000_s1026" style="position:absolute;margin-left:52.4pt;margin-top:2.05pt;width:20.65pt;height:19.9pt;z-index:251708416;visibility:visible;mso-wrap-style:square;mso-width-percent:0;mso-height-percent:0;mso-wrap-distance-left:9pt;mso-wrap-distance-top:0;mso-wrap-distance-right:9pt;mso-wrap-distance-bottom:0;mso-position-horizontal:absolute;mso-position-horizontal-relative:text;mso-position-vertical:absolute;mso-position-vertical-relative:text;mso-width-percent:0;mso-height-percent:0;mso-width-relative:margin;mso-height-relative:margin;v-text-anchor:middle" o:gfxdata="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" fillcolor="white [3201]" strokecolor="#4ea72e [3209]" strokeweight="1pt"/>
                         </w:pict>
                       </mc:Fallback>
                     </mc:AlternateContent>
@@ -3293,7 +3273,7 @@
                       </mc:Choice>
                       <mc:Fallback>
                         <w:pict>
-                          <v:rect w14:anchorId="5065EA09" id="Rectangle 1" o:spid="_x0000_s1026" style="position:absolute;margin-left:12.65pt;margin-top:5.55pt;width:23.4pt;height:22.15pt;z-index:251709440;visibility:visible;mso-wrap-style:square;mso-width-percent:0;mso-height-percent:0;mso-wrap-distance-left:9pt;mso-wrap-distance-top:0;mso-wrap-distance-right:9pt;mso-wrap-distance-bottom:0;mso-position-horizontal:absolute;mso-position-horizontal-relative:text;mso-position-vertical:absolute;mso-position-vertical-relative:text;mso-width-percent:0;mso-height-percent:0;mso-width-relative:margin;mso-height-relative:margin;v-text-anchor:middle" o:gfxdata="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" fillcolor="white [3201]" strokecolor="#4ea72e [3209]" strokeweight="1pt"/>
+                          <v:rect w14:anchorId="0AD9951C" id="Rectangle 1" o:spid="_x0000_s1026" style="position:absolute;margin-left:12.65pt;margin-top:5.55pt;width:23.4pt;height:22.15pt;z-index:251709440;visibility:visible;mso-wrap-style:square;mso-width-percent:0;mso-height-percent:0;mso-wrap-distance-left:9pt;mso-wrap-distance-top:0;mso-wrap-distance-right:9pt;mso-wrap-distance-bottom:0;mso-position-horizontal:absolute;mso-position-horizontal-relative:text;mso-position-vertical:absolute;mso-position-vertical-relative:text;mso-width-percent:0;mso-height-percent:0;mso-width-relative:margin;mso-height-relative:margin;v-text-anchor:middle" o:gfxdata="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" fillcolor="white [3201]" strokecolor="#4ea72e [3209]" strokeweight="1pt"/>
                         </w:pict>
                       </mc:Fallback>
                     </mc:AlternateContent>
@@ -3509,7 +3489,7 @@
               <w:trPr>
                 <w:gridAfter w:val="1"/>
                 <w:wAfter w:w="2212" w:type="dxa"/>
-                <w:trHeight w:val="339"/>
+                <w:trHeight w:val="651"/>
               </w:trPr>
               <w:tc>
                 <w:tcPr>
@@ -3650,8 +3630,8 @@
               <w:gridCol w:w="900"/>
               <w:gridCol w:w="1170"/>
               <w:gridCol w:w="990"/>
-              <w:gridCol w:w="810"/>
-              <w:gridCol w:w="1425"/>
+              <w:gridCol w:w="720"/>
+              <w:gridCol w:w="1515"/>
               <w:gridCol w:w="1155"/>
             </w:tblGrid>
             <w:tr>
@@ -3788,7 +3768,7 @@
               </w:tc>
               <w:tc>
                 <w:tcPr>
-                  <w:tcW w:w="810" w:type="dxa"/>
+                  <w:tcW w:w="720" w:type="dxa"/>
                   <w:tcBorders>
                     <w:top w:val="nil"/>
                     <w:left w:val="nil"/>
@@ -3830,7 +3810,7 @@
               </w:tc>
               <w:tc>
                 <w:tcPr>
-                  <w:tcW w:w="1425" w:type="dxa"/>
+                  <w:tcW w:w="1515" w:type="dxa"/>
                   <w:tcBorders>
                     <w:top w:val="nil"/>
                     <w:left w:val="nil"/>
@@ -3952,7 +3932,7 @@
               </w:tc>
               <w:tc>
                 <w:tcPr>
-                  <w:tcW w:w="810" w:type="dxa"/>
+                  <w:tcW w:w="720" w:type="dxa"/>
                 </w:tcPr>
                 <w:p>
                   <w:pPr>
@@ -3967,7 +3947,7 @@
               </w:tc>
               <w:tc>
                 <w:tcPr>
-                  <w:tcW w:w="1425" w:type="dxa"/>
+                  <w:tcW w:w="1515" w:type="dxa"/>
                   <w:tcMar>
                     <w:left w:w="14" w:type="dxa"/>
                     <w:right w:w="14" w:type="dxa"/>
@@ -4190,7 +4170,7 @@
               </w:tc>
               <w:tc>
                 <w:tcPr>
-                  <w:tcW w:w="810" w:type="dxa"/>
+                  <w:tcW w:w="720" w:type="dxa"/>
                 </w:tcPr>
                 <w:p>
                   <w:pPr>
@@ -4205,7 +4185,7 @@
               </w:tc>
               <w:tc>
                 <w:tcPr>
-                  <w:tcW w:w="1425" w:type="dxa"/>
+                  <w:tcW w:w="1515" w:type="dxa"/>
                   <w:tcMar>
                     <w:left w:w="14" w:type="dxa"/>
                     <w:right w:w="14" w:type="dxa"/>
@@ -4434,7 +4414,7 @@
               </w:tc>
               <w:tc>
                 <w:tcPr>
-                  <w:tcW w:w="810" w:type="dxa"/>
+                  <w:tcW w:w="720" w:type="dxa"/>
                 </w:tcPr>
                 <w:p>
                   <w:pPr>
@@ -4449,7 +4429,7 @@
               </w:tc>
               <w:tc>
                 <w:tcPr>
-                  <w:tcW w:w="1425" w:type="dxa"/>
+                  <w:tcW w:w="1515" w:type="dxa"/>
                   <w:tcMar>
                     <w:left w:w="14" w:type="dxa"/>
                     <w:right w:w="14" w:type="dxa"/>
@@ -4678,7 +4658,7 @@
               </w:tc>
               <w:tc>
                 <w:tcPr>
-                  <w:tcW w:w="810" w:type="dxa"/>
+                  <w:tcW w:w="720" w:type="dxa"/>
                 </w:tcPr>
                 <w:p>
                   <w:pPr>
@@ -4693,7 +4673,7 @@
               </w:tc>
               <w:tc>
                 <w:tcPr>
-                  <w:tcW w:w="1425" w:type="dxa"/>
+                  <w:tcW w:w="1515" w:type="dxa"/>
                   <w:tcMar>
                     <w:left w:w="14" w:type="dxa"/>
                     <w:right w:w="14" w:type="dxa"/>
@@ -4924,7 +4904,7 @@
               </w:tc>
               <w:tc>
                 <w:tcPr>
-                  <w:tcW w:w="810" w:type="dxa"/>
+                  <w:tcW w:w="720" w:type="dxa"/>
                 </w:tcPr>
                 <w:p>
                   <w:pPr>
@@ -4939,7 +4919,7 @@
               </w:tc>
               <w:tc>
                 <w:tcPr>
-                  <w:tcW w:w="1425" w:type="dxa"/>
+                  <w:tcW w:w="1515" w:type="dxa"/>
                   <w:tcMar>
                     <w:left w:w="14" w:type="dxa"/>
                     <w:right w:w="14" w:type="dxa"/>
@@ -5164,7 +5144,7 @@
               </w:tc>
               <w:tc>
                 <w:tcPr>
-                  <w:tcW w:w="810" w:type="dxa"/>
+                  <w:tcW w:w="720" w:type="dxa"/>
                 </w:tcPr>
                 <w:p>
                   <w:pPr>
@@ -5179,7 +5159,7 @@
               </w:tc>
               <w:tc>
                 <w:tcPr>
-                  <w:tcW w:w="1425" w:type="dxa"/>
+                  <w:tcW w:w="1515" w:type="dxa"/>
                   <w:tcMar>
                     <w:left w:w="14" w:type="dxa"/>
                     <w:right w:w="14" w:type="dxa"/>
@@ -5371,6 +5351,7 @@
             <w:tcBorders>
               <w:top w:val="single" w:sz="4" w:space="0" w:color="auto"/>
             </w:tcBorders>
+            <w:vAlign w:val="center"/>
           </w:tcPr>
           <w:tbl>
             <w:tblPr>
@@ -5725,7 +5706,7 @@
                       </mc:Choice>
                       <mc:Fallback>
                         <w:pict>
-                          <v:rect w14:anchorId="2FB08697" id="Rectangle 1" o:spid="_x0000_s1026" style="position:absolute;margin-left:52.4pt;margin-top:2.05pt;width:20.65pt;height:19.9pt;z-index:251711488;visibility:visible;mso-wrap-style:square;mso-width-percent:0;mso-height-percent:0;mso-wrap-distance-left:9pt;mso-wrap-distance-top:0;mso-wrap-distance-right:9pt;mso-wrap-distance-bottom:0;mso-position-horizontal:absolute;mso-position-horizontal-relative:text;mso-position-vertical:absolute;mso-position-vertical-relative:text;mso-width-percent:0;mso-height-percent:0;mso-width-relative:margin;mso-height-relative:margin;v-text-anchor:middle" o:gfxdata="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" fillcolor="white [3201]" strokecolor="#4ea72e [3209]" strokeweight="1pt"/>
+                          <v:rect w14:anchorId="1B3456FA" id="Rectangle 1" o:spid="_x0000_s1026" style="position:absolute;margin-left:52.4pt;margin-top:2.05pt;width:20.65pt;height:19.9pt;z-index:251711488;visibility:visible;mso-wrap-style:square;mso-width-percent:0;mso-height-percent:0;mso-wrap-distance-left:9pt;mso-wrap-distance-top:0;mso-wrap-distance-right:9pt;mso-wrap-distance-bottom:0;mso-position-horizontal:absolute;mso-position-horizontal-relative:text;mso-position-vertical:absolute;mso-position-vertical-relative:text;mso-width-percent:0;mso-height-percent:0;mso-width-relative:margin;mso-height-relative:margin;v-text-anchor:middle" o:gfxdata="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" fillcolor="white [3201]" strokecolor="#4ea72e [3209]" strokeweight="1pt"/>
                         </w:pict>
                       </mc:Fallback>
                     </mc:AlternateContent>
@@ -5988,7 +5969,7 @@
                       </mc:Choice>
                       <mc:Fallback>
                         <w:pict>
-                          <v:rect w14:anchorId="470FFDA5" id="Rectangle 1" o:spid="_x0000_s1026" style="position:absolute;margin-left:12.65pt;margin-top:5.55pt;width:23.4pt;height:22.15pt;z-index:251712512;visibility:visible;mso-wrap-style:square;mso-width-percent:0;mso-height-percent:0;mso-wrap-distance-left:9pt;mso-wrap-distance-top:0;mso-wrap-distance-right:9pt;mso-wrap-distance-bottom:0;mso-position-horizontal:absolute;mso-position-horizontal-relative:text;mso-position-vertical:absolute;mso-position-vertical-relative:text;mso-width-percent:0;mso-height-percent:0;mso-width-relative:margin;mso-height-relative:margin;v-text-anchor:middle" o:gfxdata="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" fillcolor="white [3201]" strokecolor="#4ea72e [3209]" strokeweight="1pt"/>
+                          <v:rect w14:anchorId="49FDBBF1" id="Rectangle 1" o:spid="_x0000_s1026" style="position:absolute;margin-left:12.65pt;margin-top:5.55pt;width:23.4pt;height:22.15pt;z-index:251712512;visibility:visible;mso-wrap-style:square;mso-width-percent:0;mso-height-percent:0;mso-wrap-distance-left:9pt;mso-wrap-distance-top:0;mso-wrap-distance-right:9pt;mso-wrap-distance-bottom:0;mso-position-horizontal:absolute;mso-position-horizontal-relative:text;mso-position-vertical:absolute;mso-position-vertical-relative:text;mso-width-percent:0;mso-height-percent:0;mso-width-relative:margin;mso-height-relative:margin;v-text-anchor:middle" o:gfxdata="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" fillcolor="white [3201]" strokecolor="#4ea72e [3209]" strokeweight="1pt"/>
                         </w:pict>
                       </mc:Fallback>
                     </mc:AlternateContent>
@@ -6204,7 +6185,7 @@
               <w:trPr>
                 <w:gridAfter w:val="1"/>
                 <w:wAfter w:w="2212" w:type="dxa"/>
-                <w:trHeight w:val="339"/>
+                <w:trHeight w:val="596"/>
               </w:trPr>
               <w:tc>
                 <w:tcPr>
@@ -8053,6 +8034,7 @@
           <w:tcPr>
             <w:tcW w:w="149" w:type="dxa"/>
             <w:shd w:val="clear" w:color="auto" w:fill="D9D9D9" w:themeFill="background1" w:themeFillShade="D9"/>
+            <w:vAlign w:val="center"/>
           </w:tcPr>
           <w:p>
             <w:pPr>
@@ -8066,6 +8048,7 @@
         <w:tc>
           <w:tcPr>
             <w:tcW w:w="5255" w:type="dxa"/>
+            <w:vAlign w:val="center"/>
           </w:tcPr>
           <w:tbl>
             <w:tblPr>
@@ -8420,7 +8403,7 @@
                       </mc:Choice>
                       <mc:Fallback>
                         <w:pict>
-                          <v:rect w14:anchorId="67844D56" id="Rectangle 1" o:spid="_x0000_s1026" style="position:absolute;margin-left:52.4pt;margin-top:2.05pt;width:20.65pt;height:19.9pt;z-index:251714560;visibility:visible;mso-wrap-style:square;mso-width-percent:0;mso-height-percent:0;mso-wrap-distance-left:9pt;mso-wrap-distance-top:0;mso-wrap-distance-right:9pt;mso-wrap-distance-bottom:0;mso-position-horizontal:absolute;mso-position-horizontal-relative:text;mso-position-vertical:absolute;mso-position-vertical-relative:text;mso-width-percent:0;mso-height-percent:0;mso-width-relative:margin;mso-height-relative:margin;v-text-anchor:middle" o:gfxdata="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" fillcolor="white [3201]" strokecolor="#4ea72e [3209]" strokeweight="1pt"/>
+                          <v:rect w14:anchorId="5492C324" id="Rectangle 1" o:spid="_x0000_s1026" style="position:absolute;margin-left:52.4pt;margin-top:2.05pt;width:20.65pt;height:19.9pt;z-index:251714560;visibility:visible;mso-wrap-style:square;mso-width-percent:0;mso-height-percent:0;mso-wrap-distance-left:9pt;mso-wrap-distance-top:0;mso-wrap-distance-right:9pt;mso-wrap-distance-bottom:0;mso-position-horizontal:absolute;mso-position-horizontal-relative:text;mso-position-vertical:absolute;mso-position-vertical-relative:text;mso-width-percent:0;mso-height-percent:0;mso-width-relative:margin;mso-height-relative:margin;v-text-anchor:middle" o:gfxdata="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" fillcolor="white [3201]" strokecolor="#4ea72e [3209]" strokeweight="1pt"/>
                         </w:pict>
                       </mc:Fallback>
                     </mc:AlternateContent>
@@ -8683,7 +8666,7 @@
                       </mc:Choice>
                       <mc:Fallback>
                         <w:pict>
-                          <v:rect w14:anchorId="1747F004" id="Rectangle 1" o:spid="_x0000_s1026" style="position:absolute;margin-left:12.65pt;margin-top:5.55pt;width:23.4pt;height:22.15pt;z-index:251715584;visibility:visible;mso-wrap-style:square;mso-width-percent:0;mso-height-percent:0;mso-wrap-distance-left:9pt;mso-wrap-distance-top:0;mso-wrap-distance-right:9pt;mso-wrap-distance-bottom:0;mso-position-horizontal:absolute;mso-position-horizontal-relative:text;mso-position-vertical:absolute;mso-position-vertical-relative:text;mso-width-percent:0;mso-height-percent:0;mso-width-relative:margin;mso-height-relative:margin;v-text-anchor:middle" o:gfxdata="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" fillcolor="white [3201]" strokecolor="#4ea72e [3209]" strokeweight="1pt"/>
+                          <v:rect w14:anchorId="0188B417" id="Rectangle 1" o:spid="_x0000_s1026" style="position:absolute;margin-left:12.65pt;margin-top:5.55pt;width:23.4pt;height:22.15pt;z-index:251715584;visibility:visible;mso-wrap-style:square;mso-width-percent:0;mso-height-percent:0;mso-wrap-distance-left:9pt;mso-wrap-distance-top:0;mso-wrap-distance-right:9pt;mso-wrap-distance-bottom:0;mso-position-horizontal:absolute;mso-position-horizontal-relative:text;mso-position-vertical:absolute;mso-position-vertical-relative:text;mso-width-percent:0;mso-height-percent:0;mso-width-relative:margin;mso-height-relative:margin;v-text-anchor:middle" o:gfxdata="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" fillcolor="white [3201]" strokecolor="#4ea72e [3209]" strokeweight="1pt"/>
                         </w:pict>
                       </mc:Fallback>
                     </mc:AlternateContent>
@@ -8899,7 +8882,7 @@
               <w:trPr>
                 <w:gridAfter w:val="1"/>
                 <w:wAfter w:w="2212" w:type="dxa"/>
-                <w:trHeight w:val="339"/>
+                <w:trHeight w:val="596"/>
               </w:trPr>
               <w:tc>
                 <w:tcPr>
@@ -10757,8 +10740,7 @@
     <w:sectPr>
       <w:type w:val="continuous"/>
       <w:pgSz w:w="12240" w:h="15840"/>
-      <w:pgMar w:top="432" w:right="432" w:bottom="0" w:left="432" w:header="720" w:footer="720" w:gutter="0"/>
-      <w:paperSrc w:first="4" w:other="4"/>
+      <w:pgMar w:top="720" w:right="432" w:bottom="259" w:left="432" w:header="720" w:footer="720" w:gutter="0"/>
       <w:cols w:space="720"/>
     </w:sectPr>
   </w:body>

</xml_diff>

<commit_message>
UI: Add spinner and clarify progress bar as estimated in slip generation modal
</commit_message>
<xml_diff>
--- a/templates/documents/InventorySlips.docx
+++ b/templates/documents/InventorySlips.docx
@@ -230,7 +230,7 @@
               <w:trPr>
                 <w:gridAfter w:val="1"/>
                 <w:wAfter w:w="2212" w:type="dxa"/>
-                <w:trHeight w:val="493"/>
+                <w:trHeight w:hRule="exact" w:val="490"/>
               </w:trPr>
               <w:tc>
                 <w:tcPr>
@@ -332,7 +332,7 @@
                       </mc:Choice>
                       <mc:Fallback>
                         <w:pict>
-                          <v:rect w14:anchorId="6B6BE71C" id="Rectangle 1" o:spid="_x0000_s1026" style="position:absolute;margin-left:52.4pt;margin-top:2.05pt;width:20.65pt;height:19.9pt;z-index:251686912;visibility:visible;mso-wrap-style:square;mso-width-percent:0;mso-height-percent:0;mso-wrap-distance-left:9pt;mso-wrap-distance-top:0;mso-wrap-distance-right:9pt;mso-wrap-distance-bottom:0;mso-position-horizontal:absolute;mso-position-horizontal-relative:text;mso-position-vertical:absolute;mso-position-vertical-relative:text;mso-width-percent:0;mso-height-percent:0;mso-width-relative:margin;mso-height-relative:margin;v-text-anchor:middle" o:gfxdata="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" fillcolor="white [3201]" strokecolor="#4ea72e [3209]" strokeweight="1pt"/>
+                          <v:rect w14:anchorId="7D9CA940" id="Rectangle 1" o:spid="_x0000_s1026" style="position:absolute;margin-left:52.4pt;margin-top:2.05pt;width:20.65pt;height:19.9pt;z-index:251686912;visibility:visible;mso-wrap-style:square;mso-width-percent:0;mso-height-percent:0;mso-wrap-distance-left:9pt;mso-wrap-distance-top:0;mso-wrap-distance-right:9pt;mso-wrap-distance-bottom:0;mso-position-horizontal:absolute;mso-position-horizontal-relative:text;mso-position-vertical:absolute;mso-position-vertical-relative:text;mso-width-percent:0;mso-height-percent:0;mso-width-relative:margin;mso-height-relative:margin;v-text-anchor:middle" o:gfxdata="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" fillcolor="white [3201]" strokecolor="#4ea72e [3209]" strokeweight="1pt"/>
                         </w:pict>
                       </mc:Fallback>
                     </mc:AlternateContent>
@@ -605,7 +605,7 @@
                       </mc:Choice>
                       <mc:Fallback>
                         <w:pict>
-                          <v:rect w14:anchorId="57AA353D" id="Rectangle 1" o:spid="_x0000_s1026" style="position:absolute;margin-left:12.65pt;margin-top:5.55pt;width:23.4pt;height:22.15pt;z-index:251687936;visibility:visible;mso-wrap-style:square;mso-width-percent:0;mso-height-percent:0;mso-wrap-distance-left:9pt;mso-wrap-distance-top:0;mso-wrap-distance-right:9pt;mso-wrap-distance-bottom:0;mso-position-horizontal:absolute;mso-position-horizontal-relative:text;mso-position-vertical:absolute;mso-position-vertical-relative:text;mso-width-percent:0;mso-height-percent:0;mso-width-relative:margin;mso-height-relative:margin;v-text-anchor:middle" o:gfxdata="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" fillcolor="white [3201]" strokecolor="#4ea72e [3209]" strokeweight="1pt"/>
+                          <v:rect w14:anchorId="5443EA8E" id="Rectangle 1" o:spid="_x0000_s1026" style="position:absolute;margin-left:12.65pt;margin-top:5.55pt;width:23.4pt;height:22.15pt;z-index:251687936;visibility:visible;mso-wrap-style:square;mso-width-percent:0;mso-height-percent:0;mso-wrap-distance-left:9pt;mso-wrap-distance-top:0;mso-wrap-distance-right:9pt;mso-wrap-distance-bottom:0;mso-position-horizontal:absolute;mso-position-horizontal-relative:text;mso-position-vertical:absolute;mso-position-vertical-relative:text;mso-width-percent:0;mso-height-percent:0;mso-width-relative:margin;mso-height-relative:margin;v-text-anchor:middle" o:gfxdata="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" fillcolor="white [3201]" strokecolor="#4ea72e [3209]" strokeweight="1pt"/>
                         </w:pict>
                       </mc:Fallback>
                     </mc:AlternateContent>
@@ -3010,7 +3010,7 @@
                       </mc:Choice>
                       <mc:Fallback>
                         <w:pict>
-                          <v:rect w14:anchorId="1FDD768D" id="Rectangle 1" o:spid="_x0000_s1026" style="position:absolute;margin-left:52.4pt;margin-top:2.05pt;width:20.65pt;height:19.9pt;z-index:251708416;visibility:visible;mso-wrap-style:square;mso-width-percent:0;mso-height-percent:0;mso-wrap-distance-left:9pt;mso-wrap-distance-top:0;mso-wrap-distance-right:9pt;mso-wrap-distance-bottom:0;mso-position-horizontal:absolute;mso-position-horizontal-relative:text;mso-position-vertical:absolute;mso-position-vertical-relative:text;mso-width-percent:0;mso-height-percent:0;mso-width-relative:margin;mso-height-relative:margin;v-text-anchor:middle" o:gfxdata="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" fillcolor="white [3201]" strokecolor="#4ea72e [3209]" strokeweight="1pt"/>
+                          <v:rect w14:anchorId="2D050974" id="Rectangle 1" o:spid="_x0000_s1026" style="position:absolute;margin-left:52.4pt;margin-top:2.05pt;width:20.65pt;height:19.9pt;z-index:251708416;visibility:visible;mso-wrap-style:square;mso-width-percent:0;mso-height-percent:0;mso-wrap-distance-left:9pt;mso-wrap-distance-top:0;mso-wrap-distance-right:9pt;mso-wrap-distance-bottom:0;mso-position-horizontal:absolute;mso-position-horizontal-relative:text;mso-position-vertical:absolute;mso-position-vertical-relative:text;mso-width-percent:0;mso-height-percent:0;mso-width-relative:margin;mso-height-relative:margin;v-text-anchor:middle" o:gfxdata="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" fillcolor="white [3201]" strokecolor="#4ea72e [3209]" strokeweight="1pt"/>
                         </w:pict>
                       </mc:Fallback>
                     </mc:AlternateContent>
@@ -3273,7 +3273,7 @@
                       </mc:Choice>
                       <mc:Fallback>
                         <w:pict>
-                          <v:rect w14:anchorId="0AD9951C" id="Rectangle 1" o:spid="_x0000_s1026" style="position:absolute;margin-left:12.65pt;margin-top:5.55pt;width:23.4pt;height:22.15pt;z-index:251709440;visibility:visible;mso-wrap-style:square;mso-width-percent:0;mso-height-percent:0;mso-wrap-distance-left:9pt;mso-wrap-distance-top:0;mso-wrap-distance-right:9pt;mso-wrap-distance-bottom:0;mso-position-horizontal:absolute;mso-position-horizontal-relative:text;mso-position-vertical:absolute;mso-position-vertical-relative:text;mso-width-percent:0;mso-height-percent:0;mso-width-relative:margin;mso-height-relative:margin;v-text-anchor:middle" o:gfxdata="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" fillcolor="white [3201]" strokecolor="#4ea72e [3209]" strokeweight="1pt"/>
+                          <v:rect w14:anchorId="2EC651B4" id="Rectangle 1" o:spid="_x0000_s1026" style="position:absolute;margin-left:12.65pt;margin-top:5.55pt;width:23.4pt;height:22.15pt;z-index:251709440;visibility:visible;mso-wrap-style:square;mso-width-percent:0;mso-height-percent:0;mso-wrap-distance-left:9pt;mso-wrap-distance-top:0;mso-wrap-distance-right:9pt;mso-wrap-distance-bottom:0;mso-position-horizontal:absolute;mso-position-horizontal-relative:text;mso-position-vertical:absolute;mso-position-vertical-relative:text;mso-width-percent:0;mso-height-percent:0;mso-width-relative:margin;mso-height-relative:margin;v-text-anchor:middle" o:gfxdata="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" fillcolor="white [3201]" strokecolor="#4ea72e [3209]" strokeweight="1pt"/>
                         </w:pict>
                       </mc:Fallback>
                     </mc:AlternateContent>
@@ -5706,7 +5706,7 @@
                       </mc:Choice>
                       <mc:Fallback>
                         <w:pict>
-                          <v:rect w14:anchorId="1B3456FA" id="Rectangle 1" o:spid="_x0000_s1026" style="position:absolute;margin-left:52.4pt;margin-top:2.05pt;width:20.65pt;height:19.9pt;z-index:251711488;visibility:visible;mso-wrap-style:square;mso-width-percent:0;mso-height-percent:0;mso-wrap-distance-left:9pt;mso-wrap-distance-top:0;mso-wrap-distance-right:9pt;mso-wrap-distance-bottom:0;mso-position-horizontal:absolute;mso-position-horizontal-relative:text;mso-position-vertical:absolute;mso-position-vertical-relative:text;mso-width-percent:0;mso-height-percent:0;mso-width-relative:margin;mso-height-relative:margin;v-text-anchor:middle" o:gfxdata="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" fillcolor="white [3201]" strokecolor="#4ea72e [3209]" strokeweight="1pt"/>
+                          <v:rect w14:anchorId="4BF4402D" id="Rectangle 1" o:spid="_x0000_s1026" style="position:absolute;margin-left:52.4pt;margin-top:2.05pt;width:20.65pt;height:19.9pt;z-index:251711488;visibility:visible;mso-wrap-style:square;mso-width-percent:0;mso-height-percent:0;mso-wrap-distance-left:9pt;mso-wrap-distance-top:0;mso-wrap-distance-right:9pt;mso-wrap-distance-bottom:0;mso-position-horizontal:absolute;mso-position-horizontal-relative:text;mso-position-vertical:absolute;mso-position-vertical-relative:text;mso-width-percent:0;mso-height-percent:0;mso-width-relative:margin;mso-height-relative:margin;v-text-anchor:middle" o:gfxdata="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" fillcolor="white [3201]" strokecolor="#4ea72e [3209]" strokeweight="1pt"/>
                         </w:pict>
                       </mc:Fallback>
                     </mc:AlternateContent>
@@ -5969,7 +5969,7 @@
                       </mc:Choice>
                       <mc:Fallback>
                         <w:pict>
-                          <v:rect w14:anchorId="49FDBBF1" id="Rectangle 1" o:spid="_x0000_s1026" style="position:absolute;margin-left:12.65pt;margin-top:5.55pt;width:23.4pt;height:22.15pt;z-index:251712512;visibility:visible;mso-wrap-style:square;mso-width-percent:0;mso-height-percent:0;mso-wrap-distance-left:9pt;mso-wrap-distance-top:0;mso-wrap-distance-right:9pt;mso-wrap-distance-bottom:0;mso-position-horizontal:absolute;mso-position-horizontal-relative:text;mso-position-vertical:absolute;mso-position-vertical-relative:text;mso-width-percent:0;mso-height-percent:0;mso-width-relative:margin;mso-height-relative:margin;v-text-anchor:middle" o:gfxdata="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" fillcolor="white [3201]" strokecolor="#4ea72e [3209]" strokeweight="1pt"/>
+                          <v:rect w14:anchorId="23720C95" id="Rectangle 1" o:spid="_x0000_s1026" style="position:absolute;margin-left:12.65pt;margin-top:5.55pt;width:23.4pt;height:22.15pt;z-index:251712512;visibility:visible;mso-wrap-style:square;mso-width-percent:0;mso-height-percent:0;mso-wrap-distance-left:9pt;mso-wrap-distance-top:0;mso-wrap-distance-right:9pt;mso-wrap-distance-bottom:0;mso-position-horizontal:absolute;mso-position-horizontal-relative:text;mso-position-vertical:absolute;mso-position-vertical-relative:text;mso-width-percent:0;mso-height-percent:0;mso-width-relative:margin;mso-height-relative:margin;v-text-anchor:middle" o:gfxdata="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" fillcolor="white [3201]" strokecolor="#4ea72e [3209]" strokeweight="1pt"/>
                         </w:pict>
                       </mc:Fallback>
                     </mc:AlternateContent>
@@ -8403,7 +8403,7 @@
                       </mc:Choice>
                       <mc:Fallback>
                         <w:pict>
-                          <v:rect w14:anchorId="5492C324" id="Rectangle 1" o:spid="_x0000_s1026" style="position:absolute;margin-left:52.4pt;margin-top:2.05pt;width:20.65pt;height:19.9pt;z-index:251714560;visibility:visible;mso-wrap-style:square;mso-width-percent:0;mso-height-percent:0;mso-wrap-distance-left:9pt;mso-wrap-distance-top:0;mso-wrap-distance-right:9pt;mso-wrap-distance-bottom:0;mso-position-horizontal:absolute;mso-position-horizontal-relative:text;mso-position-vertical:absolute;mso-position-vertical-relative:text;mso-width-percent:0;mso-height-percent:0;mso-width-relative:margin;mso-height-relative:margin;v-text-anchor:middle" o:gfxdata="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" fillcolor="white [3201]" strokecolor="#4ea72e [3209]" strokeweight="1pt"/>
+                          <v:rect w14:anchorId="3F411E28" id="Rectangle 1" o:spid="_x0000_s1026" style="position:absolute;margin-left:52.4pt;margin-top:2.05pt;width:20.65pt;height:19.9pt;z-index:251714560;visibility:visible;mso-wrap-style:square;mso-width-percent:0;mso-height-percent:0;mso-wrap-distance-left:9pt;mso-wrap-distance-top:0;mso-wrap-distance-right:9pt;mso-wrap-distance-bottom:0;mso-position-horizontal:absolute;mso-position-horizontal-relative:text;mso-position-vertical:absolute;mso-position-vertical-relative:text;mso-width-percent:0;mso-height-percent:0;mso-width-relative:margin;mso-height-relative:margin;v-text-anchor:middle" o:gfxdata="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" fillcolor="white [3201]" strokecolor="#4ea72e [3209]" strokeweight="1pt"/>
                         </w:pict>
                       </mc:Fallback>
                     </mc:AlternateContent>
@@ -8666,7 +8666,7 @@
                       </mc:Choice>
                       <mc:Fallback>
                         <w:pict>
-                          <v:rect w14:anchorId="0188B417" id="Rectangle 1" o:spid="_x0000_s1026" style="position:absolute;margin-left:12.65pt;margin-top:5.55pt;width:23.4pt;height:22.15pt;z-index:251715584;visibility:visible;mso-wrap-style:square;mso-width-percent:0;mso-height-percent:0;mso-wrap-distance-left:9pt;mso-wrap-distance-top:0;mso-wrap-distance-right:9pt;mso-wrap-distance-bottom:0;mso-position-horizontal:absolute;mso-position-horizontal-relative:text;mso-position-vertical:absolute;mso-position-vertical-relative:text;mso-width-percent:0;mso-height-percent:0;mso-width-relative:margin;mso-height-relative:margin;v-text-anchor:middle" o:gfxdata="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" fillcolor="white [3201]" strokecolor="#4ea72e [3209]" strokeweight="1pt"/>
+                          <v:rect w14:anchorId="08761A75" id="Rectangle 1" o:spid="_x0000_s1026" style="position:absolute;margin-left:12.65pt;margin-top:5.55pt;width:23.4pt;height:22.15pt;z-index:251715584;visibility:visible;mso-wrap-style:square;mso-width-percent:0;mso-height-percent:0;mso-wrap-distance-left:9pt;mso-wrap-distance-top:0;mso-wrap-distance-right:9pt;mso-wrap-distance-bottom:0;mso-position-horizontal:absolute;mso-position-horizontal-relative:text;mso-position-vertical:absolute;mso-position-vertical-relative:text;mso-width-percent:0;mso-height-percent:0;mso-width-relative:margin;mso-height-relative:margin;v-text-anchor:middle" o:gfxdata="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" fillcolor="white [3201]" strokecolor="#4ea72e [3209]" strokeweight="1pt"/>
                         </w:pict>
                       </mc:Fallback>
                     </mc:AlternateContent>
@@ -10740,7 +10740,7 @@
     <w:sectPr>
       <w:type w:val="continuous"/>
       <w:pgSz w:w="12240" w:h="15840"/>
-      <w:pgMar w:top="720" w:right="432" w:bottom="259" w:left="432" w:header="720" w:footer="720" w:gutter="0"/>
+      <w:pgMar w:top="1440" w:right="432" w:bottom="259" w:left="432" w:header="720" w:footer="720" w:gutter="0"/>
       <w:cols w:space="720"/>
     </w:sectPr>
   </w:body>

</xml_diff>